<commit_message>
added more forms to high fidelity and slight changes to report
</commit_message>
<xml_diff>
--- a/Documentation and Final Report/GUDEReportUP769535.docx
+++ b/Documentation and Final Report/GUDEReportUP769535.docx
@@ -1,6 +1,6 @@
 
 <file path=word/document.xml><?xml version="1.0" encoding="utf-8"?>
-<w:document xmlns:wpc="http://schemas.microsoft.com/office/word/2010/wordprocessingCanvas" xmlns:cx="http://schemas.microsoft.com/office/drawing/2014/chartex" xmlns:cx1="http://schemas.microsoft.com/office/drawing/2015/9/8/chartex" xmlns:cx2="http://schemas.microsoft.com/office/drawing/2015/10/21/chartex" xmlns:cx3="http://schemas.microsoft.com/office/drawing/2016/5/9/chartex" xmlns:cx4="http://schemas.microsoft.com/office/drawing/2016/5/10/chartex" xmlns:cx5="http://schemas.microsoft.com/office/drawing/2016/5/11/chartex" xmlns:mc="http://schemas.openxmlformats.org/markup-compatibility/2006" xmlns:o="urn:schemas-microsoft-com:office:office" xmlns:r="http://schemas.openxmlformats.org/officeDocument/2006/relationships" xmlns:m="http://schemas.openxmlformats.org/officeDocument/2006/math" xmlns:v="urn:schemas-microsoft-com:vml" xmlns:wp14="http://schemas.microsoft.com/office/word/2010/wordprocessingDrawing" xmlns:wp="http://schemas.openxmlformats.org/drawingml/2006/wordprocessingDrawing" xmlns:w10="urn:schemas-microsoft-com:office:word" xmlns:w="http://schemas.openxmlformats.org/wordprocessingml/2006/main" xmlns:w14="http://schemas.microsoft.com/office/word/2010/wordml" xmlns:w15="http://schemas.microsoft.com/office/word/2012/wordml" xmlns:w16se="http://schemas.microsoft.com/office/word/2015/wordml/symex" xmlns:wpg="http://schemas.microsoft.com/office/word/2010/wordprocessingGroup" xmlns:wpi="http://schemas.microsoft.com/office/word/2010/wordprocessingInk" xmlns:wne="http://schemas.microsoft.com/office/word/2006/wordml" xmlns:wps="http://schemas.microsoft.com/office/word/2010/wordprocessingShape" mc:Ignorable="w14 w15 w16se wp14">
+<w:document xmlns:wpc="http://schemas.microsoft.com/office/word/2010/wordprocessingCanvas" xmlns:mc="http://schemas.openxmlformats.org/markup-compatibility/2006" xmlns:o="urn:schemas-microsoft-com:office:office" xmlns:r="http://schemas.openxmlformats.org/officeDocument/2006/relationships" xmlns:m="http://schemas.openxmlformats.org/officeDocument/2006/math" xmlns:v="urn:schemas-microsoft-com:vml" xmlns:wp14="http://schemas.microsoft.com/office/word/2010/wordprocessingDrawing" xmlns:wp="http://schemas.openxmlformats.org/drawingml/2006/wordprocessingDrawing" xmlns:w10="urn:schemas-microsoft-com:office:word" xmlns:w="http://schemas.openxmlformats.org/wordprocessingml/2006/main" xmlns:w14="http://schemas.microsoft.com/office/word/2010/wordml" xmlns:w15="http://schemas.microsoft.com/office/word/2012/wordml" xmlns:wpg="http://schemas.microsoft.com/office/word/2010/wordprocessingGroup" xmlns:wpi="http://schemas.microsoft.com/office/word/2010/wordprocessingInk" xmlns:wne="http://schemas.microsoft.com/office/word/2006/wordml" xmlns:wps="http://schemas.microsoft.com/office/word/2010/wordprocessingShape" mc:Ignorable="w14 w15 wp14">
   <w:body>
     <w:p>
       <w:pPr>
@@ -1164,7 +1164,7 @@
     </w:p>
     <w:tbl>
       <w:tblPr>
-        <w:tblStyle w:val="a5"/>
+        <w:tblStyle w:val="a"/>
         <w:tblW w:w="10772" w:type="dxa"/>
         <w:jc w:val="center"/>
         <w:tblInd w:w="0" w:type="dxa"/>
@@ -3274,7 +3274,6 @@
                 <w:szCs w:val="20"/>
                 <w:lang w:val="en-GB"/>
               </w:rPr>
-              <w:lastRenderedPageBreak/>
               <w:t>Authorise</w:t>
             </w:r>
             <w:r>
@@ -3855,7 +3854,7 @@
       <w:commentRangeEnd w:id="13"/>
       <w:r>
         <w:rPr>
-          <w:rStyle w:val="a8"/>
+          <w:rStyle w:val="CommentReference"/>
         </w:rPr>
         <w:commentReference w:id="13"/>
       </w:r>
@@ -4122,11 +4121,7 @@
         <w:t xml:space="preserve"> which are t</w:t>
       </w:r>
       <w:r>
-        <w:t xml:space="preserve">o study or find decks and to view </w:t>
-      </w:r>
-      <w:r>
-        <w:lastRenderedPageBreak/>
-        <w:t>a map. If the user clicks on the study option, then they will be taken to a page that has a list of decks that they have already found. An example of this page can be found in the appendix below (</w:t>
+        <w:t>o study or find decks and to view a map. If the user clicks on the study option, then they will be taken to a page that has a list of decks that they have already found. An example of this page can be found in the appendix below (</w:t>
       </w:r>
       <w:commentRangeStart w:id="19"/>
       <w:commentRangeStart w:id="20"/>
@@ -4136,14 +4131,14 @@
       <w:commentRangeEnd w:id="19"/>
       <w:r>
         <w:rPr>
-          <w:rStyle w:val="a8"/>
+          <w:rStyle w:val="CommentReference"/>
         </w:rPr>
         <w:commentReference w:id="19"/>
       </w:r>
       <w:commentRangeEnd w:id="20"/>
       <w:r>
         <w:rPr>
-          <w:rStyle w:val="a8"/>
+          <w:rStyle w:val="CommentReference"/>
         </w:rPr>
         <w:commentReference w:id="20"/>
       </w:r>
@@ -4166,7 +4161,7 @@
       <w:commentRangeEnd w:id="21"/>
       <w:r>
         <w:rPr>
-          <w:rStyle w:val="a8"/>
+          <w:rStyle w:val="CommentReference"/>
         </w:rPr>
         <w:commentReference w:id="21"/>
       </w:r>
@@ -4194,7 +4189,7 @@
       <w:commentRangeEnd w:id="22"/>
       <w:r>
         <w:rPr>
-          <w:rStyle w:val="a8"/>
+          <w:rStyle w:val="CommentReference"/>
         </w:rPr>
         <w:commentReference w:id="22"/>
       </w:r>
@@ -4236,7 +4231,7 @@
       <w:commentRangeEnd w:id="23"/>
       <w:r>
         <w:rPr>
-          <w:rStyle w:val="a8"/>
+          <w:rStyle w:val="CommentReference"/>
         </w:rPr>
         <w:commentReference w:id="23"/>
       </w:r>
@@ -4259,7 +4254,7 @@
       <w:commentRangeEnd w:id="24"/>
       <w:r>
         <w:rPr>
-          <w:rStyle w:val="a8"/>
+          <w:rStyle w:val="CommentReference"/>
         </w:rPr>
         <w:commentReference w:id="24"/>
       </w:r>
@@ -4360,11 +4355,12 @@
       <w:r>
         <w:rPr>
           <w:noProof/>
+          <w:lang w:val="en-GB" w:eastAsia="en-GB"/>
         </w:rPr>
         <w:drawing>
-          <wp:inline distT="114300" distB="114300" distL="114300" distR="114300" wp14:anchorId="1979BFBA" wp14:editId="13693C1E">
-            <wp:extent cx="5838825" cy="1752600"/>
-            <wp:effectExtent l="0" t="0" r="9525" b="0"/>
+          <wp:inline distT="114300" distB="114300" distL="114300" distR="114300" wp14:anchorId="1979BFBA" wp14:editId="1017FE1A">
+            <wp:extent cx="6877050" cy="2200275"/>
+            <wp:effectExtent l="0" t="0" r="0" b="9525"/>
             <wp:docPr id="4" name="image08.png"/>
             <wp:cNvGraphicFramePr/>
             <a:graphic xmlns:a="http://schemas.openxmlformats.org/drawingml/2006/main">
@@ -4384,7 +4380,7 @@
                   <pic:spPr>
                     <a:xfrm>
                       <a:off x="0" y="0"/>
-                      <a:ext cx="5839186" cy="1752708"/>
+                      <a:ext cx="6877525" cy="2200427"/>
                     </a:xfrm>
                     <a:prstGeom prst="rect">
                       <a:avLst/>
@@ -4427,34 +4423,6 @@
       <w:pPr>
         <w:spacing w:after="160"/>
         <w:rPr>
-          <w:sz w:val="20"/>
-          <w:szCs w:val="20"/>
-        </w:rPr>
-      </w:pPr>
-    </w:p>
-    <w:p>
-      <w:pPr>
-        <w:spacing w:after="160"/>
-        <w:rPr>
-          <w:sz w:val="20"/>
-          <w:szCs w:val="20"/>
-        </w:rPr>
-      </w:pPr>
-    </w:p>
-    <w:p>
-      <w:pPr>
-        <w:spacing w:after="160"/>
-        <w:rPr>
-          <w:b/>
-          <w:sz w:val="24"/>
-          <w:szCs w:val="24"/>
-        </w:rPr>
-      </w:pPr>
-    </w:p>
-    <w:p>
-      <w:pPr>
-        <w:spacing w:after="160"/>
-        <w:rPr>
           <w:b/>
           <w:sz w:val="28"/>
           <w:szCs w:val="28"/>
@@ -4465,6 +4433,7 @@
           <w:noProof/>
           <w:sz w:val="28"/>
           <w:szCs w:val="28"/>
+          <w:lang w:val="en-GB" w:eastAsia="en-GB"/>
         </w:rPr>
         <mc:AlternateContent>
           <mc:Choice Requires="wps">
@@ -4508,83 +4477,83 @@
                           <w:p>
                             <w:pPr>
                               <w:rPr>
-                                <w:rFonts w:eastAsia="ＭＳ Ｐゴシック"/>
+                                <w:rFonts w:eastAsia="MS PGothic"/>
                                 <w:shd w:val="clear" w:color="auto" w:fill="FFFFFF"/>
                               </w:rPr>
                             </w:pPr>
                             <w:r>
                               <w:rPr>
-                                <w:rFonts w:eastAsia="ＭＳ Ｐゴシック"/>
+                                <w:rFonts w:eastAsia="MS PGothic"/>
                                 <w:shd w:val="clear" w:color="auto" w:fill="FFFFFF"/>
                               </w:rPr>
                               <w:t xml:space="preserve">The </w:t>
                             </w:r>
                             <w:r>
                               <w:rPr>
-                                <w:rFonts w:eastAsia="ＭＳ Ｐゴシック"/>
+                                <w:rFonts w:eastAsia="MS PGothic"/>
                                 <w:shd w:val="clear" w:color="auto" w:fill="FFFFFF"/>
                               </w:rPr>
                               <w:t xml:space="preserve">Android User Experience Team (n.d., para 8) claim that “pictures are faster than words”, telling us to “consider using pictures to explain ideas” as “they get people’s attention and can be much more efficient than words.” </w:t>
                             </w:r>
                             <w:r>
                               <w:rPr>
-                                <w:rFonts w:eastAsia="ＭＳ Ｐゴシック"/>
+                                <w:rFonts w:eastAsia="MS PGothic"/>
                                 <w:shd w:val="clear" w:color="auto" w:fill="FFFFFF"/>
                               </w:rPr>
                               <w:t xml:space="preserve">This guideline is </w:t>
                             </w:r>
                             <w:r>
                               <w:rPr>
-                                <w:rFonts w:eastAsia="ＭＳ Ｐゴシック"/>
+                                <w:rFonts w:eastAsia="MS PGothic"/>
                                 <w:shd w:val="clear" w:color="auto" w:fill="FFFFFF"/>
                               </w:rPr>
                               <w:t xml:space="preserve">important as it is true that an app with the right balance of text and pictures will be more easily understandable than just an app with pure text. </w:t>
                             </w:r>
                             <w:r>
                               <w:rPr>
-                                <w:rFonts w:eastAsia="ＭＳ Ｐゴシック"/>
+                                <w:rFonts w:eastAsia="MS PGothic"/>
                                 <w:shd w:val="clear" w:color="auto" w:fill="FFFFFF"/>
                               </w:rPr>
                               <w:t>Take an icon button for example.</w:t>
                             </w:r>
                             <w:r>
                               <w:rPr>
-                                <w:rFonts w:eastAsia="ＭＳ Ｐゴシック"/>
+                                <w:rFonts w:eastAsia="MS PGothic"/>
                                 <w:shd w:val="clear" w:color="auto" w:fill="FFFFFF"/>
                               </w:rPr>
                               <w:t xml:space="preserve"> Using a clearly understandable icon in place of a text button could make it quicker for the user to understand the function of the button. Based on this guideline the system </w:t>
                             </w:r>
                             <w:r>
                               <w:rPr>
-                                <w:rFonts w:eastAsia="ＭＳ Ｐゴシック"/>
+                                <w:rFonts w:eastAsia="MS PGothic"/>
                                 <w:shd w:val="clear" w:color="auto" w:fill="FFFFFF"/>
                               </w:rPr>
                               <w:t>will</w:t>
                             </w:r>
                             <w:r>
                               <w:rPr>
-                                <w:rFonts w:eastAsia="ＭＳ Ｐゴシック"/>
+                                <w:rFonts w:eastAsia="MS PGothic"/>
                                 <w:shd w:val="clear" w:color="auto" w:fill="FFFFFF"/>
                               </w:rPr>
                               <w:t xml:space="preserve"> implement</w:t>
                             </w:r>
                             <w:r>
                               <w:rPr>
-                                <w:rFonts w:eastAsia="ＭＳ Ｐゴシック"/>
+                                <w:rFonts w:eastAsia="MS PGothic"/>
                                 <w:shd w:val="clear" w:color="auto" w:fill="FFFFFF"/>
                               </w:rPr>
                               <w:t xml:space="preserve"> </w:t>
                             </w:r>
                             <w:r>
                               <w:rPr>
-                                <w:rFonts w:eastAsia="ＭＳ Ｐゴシック"/>
+                                <w:rFonts w:eastAsia="MS PGothic"/>
                                 <w:shd w:val="clear" w:color="auto" w:fill="FFFFFF"/>
                               </w:rPr>
                               <w:t>logos and small images that visually represent cache locations on a map, ticks for confirmation, graphs for progress and two arrows in a circle to mean “sync”. These images should be easy to understand for the user</w:t>
                             </w:r>
                             <w:r>
                               <w:rPr>
-                                <w:rFonts w:eastAsia="ＭＳ Ｐゴシック"/>
+                                <w:rFonts w:eastAsia="MS PGothic"/>
                                 <w:shd w:val="clear" w:color="auto" w:fill="FFFFFF"/>
                               </w:rPr>
                               <w:t>.</w:t>
@@ -4675,83 +4644,83 @@
                     <w:p>
                       <w:pPr>
                         <w:rPr>
-                          <w:rFonts w:eastAsia="ＭＳ Ｐゴシック"/>
+                          <w:rFonts w:eastAsia="MS PGothic"/>
                           <w:shd w:val="clear" w:color="auto" w:fill="FFFFFF"/>
                         </w:rPr>
                       </w:pPr>
                       <w:r>
                         <w:rPr>
-                          <w:rFonts w:eastAsia="ＭＳ Ｐゴシック"/>
+                          <w:rFonts w:eastAsia="MS PGothic"/>
                           <w:shd w:val="clear" w:color="auto" w:fill="FFFFFF"/>
                         </w:rPr>
                         <w:t xml:space="preserve">The </w:t>
                       </w:r>
                       <w:r>
                         <w:rPr>
-                          <w:rFonts w:eastAsia="ＭＳ Ｐゴシック"/>
+                          <w:rFonts w:eastAsia="MS PGothic"/>
                           <w:shd w:val="clear" w:color="auto" w:fill="FFFFFF"/>
                         </w:rPr>
                         <w:t xml:space="preserve">Android User Experience Team (n.d., para 8) claim that “pictures are faster than words”, telling us to “consider using pictures to explain ideas” as “they get people’s attention and can be much more efficient than words.” </w:t>
                       </w:r>
                       <w:r>
                         <w:rPr>
-                          <w:rFonts w:eastAsia="ＭＳ Ｐゴシック"/>
+                          <w:rFonts w:eastAsia="MS PGothic"/>
                           <w:shd w:val="clear" w:color="auto" w:fill="FFFFFF"/>
                         </w:rPr>
                         <w:t xml:space="preserve">This guideline is </w:t>
                       </w:r>
                       <w:r>
                         <w:rPr>
-                          <w:rFonts w:eastAsia="ＭＳ Ｐゴシック"/>
+                          <w:rFonts w:eastAsia="MS PGothic"/>
                           <w:shd w:val="clear" w:color="auto" w:fill="FFFFFF"/>
                         </w:rPr>
                         <w:t xml:space="preserve">important as it is true that an app with the right balance of text and pictures will be more easily understandable than just an app with pure text. </w:t>
                       </w:r>
                       <w:r>
                         <w:rPr>
-                          <w:rFonts w:eastAsia="ＭＳ Ｐゴシック"/>
+                          <w:rFonts w:eastAsia="MS PGothic"/>
                           <w:shd w:val="clear" w:color="auto" w:fill="FFFFFF"/>
                         </w:rPr>
                         <w:t>Take an icon button for example.</w:t>
                       </w:r>
                       <w:r>
                         <w:rPr>
-                          <w:rFonts w:eastAsia="ＭＳ Ｐゴシック"/>
+                          <w:rFonts w:eastAsia="MS PGothic"/>
                           <w:shd w:val="clear" w:color="auto" w:fill="FFFFFF"/>
                         </w:rPr>
                         <w:t xml:space="preserve"> Using a clearly understandable icon in place of a text button could make it quicker for the user to understand the function of the button. Based on this guideline the system </w:t>
                       </w:r>
                       <w:r>
                         <w:rPr>
-                          <w:rFonts w:eastAsia="ＭＳ Ｐゴシック"/>
+                          <w:rFonts w:eastAsia="MS PGothic"/>
                           <w:shd w:val="clear" w:color="auto" w:fill="FFFFFF"/>
                         </w:rPr>
                         <w:t>will</w:t>
                       </w:r>
                       <w:r>
                         <w:rPr>
-                          <w:rFonts w:eastAsia="ＭＳ Ｐゴシック"/>
+                          <w:rFonts w:eastAsia="MS PGothic"/>
                           <w:shd w:val="clear" w:color="auto" w:fill="FFFFFF"/>
                         </w:rPr>
                         <w:t xml:space="preserve"> implement</w:t>
                       </w:r>
                       <w:r>
                         <w:rPr>
-                          <w:rFonts w:eastAsia="ＭＳ Ｐゴシック"/>
+                          <w:rFonts w:eastAsia="MS PGothic"/>
                           <w:shd w:val="clear" w:color="auto" w:fill="FFFFFF"/>
                         </w:rPr>
                         <w:t xml:space="preserve"> </w:t>
                       </w:r>
                       <w:r>
                         <w:rPr>
-                          <w:rFonts w:eastAsia="ＭＳ Ｐゴシック"/>
+                          <w:rFonts w:eastAsia="MS PGothic"/>
                           <w:shd w:val="clear" w:color="auto" w:fill="FFFFFF"/>
                         </w:rPr>
                         <w:t>logos and small images that visually represent cache locations on a map, ticks for confirmation, graphs for progress and two arrows in a circle to mean “sync”. These images should be easy to understand for the user</w:t>
                       </w:r>
                       <w:r>
                         <w:rPr>
-                          <w:rFonts w:eastAsia="ＭＳ Ｐゴシック"/>
+                          <w:rFonts w:eastAsia="MS PGothic"/>
                           <w:shd w:val="clear" w:color="auto" w:fill="FFFFFF"/>
                         </w:rPr>
                         <w:t>.</w:t>
@@ -4822,6 +4791,7 @@
           <w:noProof/>
           <w:sz w:val="28"/>
           <w:szCs w:val="28"/>
+          <w:lang w:val="en-GB" w:eastAsia="en-GB"/>
         </w:rPr>
         <mc:AlternateContent>
           <mc:Choice Requires="wps">
@@ -4882,7 +4852,7 @@
               </wp:anchor>
             </w:drawing>
           </mc:Choice>
-          <mc:Fallback>
+          <mc:Fallback xmlns:w16se="http://schemas.microsoft.com/office/word/2015/wordml/symex" xmlns:cx5="http://schemas.microsoft.com/office/drawing/2016/5/11/chartex" xmlns:cx4="http://schemas.microsoft.com/office/drawing/2016/5/10/chartex" xmlns:cx3="http://schemas.microsoft.com/office/drawing/2016/5/9/chartex" xmlns:cx2="http://schemas.microsoft.com/office/drawing/2015/10/21/chartex" xmlns:cx1="http://schemas.microsoft.com/office/drawing/2015/9/8/chartex" xmlns:cx="http://schemas.microsoft.com/office/drawing/2014/chartex">
             <w:pict>
               <v:shapetype w14:anchorId="5164A2F1" id="_x0000_t32" coordsize="21600,21600" o:spt="32" o:oned="t" path="m,l21600,21600e" filled="f">
                 <v:path arrowok="t" fillok="f" o:connecttype="none"/>
@@ -4900,6 +4870,7 @@
           <w:noProof/>
           <w:sz w:val="28"/>
           <w:szCs w:val="28"/>
+          <w:lang w:val="en-GB" w:eastAsia="en-GB"/>
         </w:rPr>
         <mc:AlternateContent>
           <mc:Choice Requires="wps">
@@ -4960,7 +4931,7 @@
               </wp:anchor>
             </w:drawing>
           </mc:Choice>
-          <mc:Fallback>
+          <mc:Fallback xmlns:w16se="http://schemas.microsoft.com/office/word/2015/wordml/symex" xmlns:cx5="http://schemas.microsoft.com/office/drawing/2016/5/11/chartex" xmlns:cx4="http://schemas.microsoft.com/office/drawing/2016/5/10/chartex" xmlns:cx3="http://schemas.microsoft.com/office/drawing/2016/5/9/chartex" xmlns:cx2="http://schemas.microsoft.com/office/drawing/2015/10/21/chartex" xmlns:cx1="http://schemas.microsoft.com/office/drawing/2015/9/8/chartex" xmlns:cx="http://schemas.microsoft.com/office/drawing/2014/chartex">
             <w:pict>
               <v:shape w14:anchorId="7942907C" id="直線矢印コネクタ 6" o:spid="_x0000_s1026" type="#_x0000_t32" style="position:absolute;margin-left:221.45pt;margin-top:4.05pt;width:77.25pt;height:48.75pt;flip:x;z-index:251641344;visibility:visible;mso-wrap-style:square;mso-width-percent:0;mso-height-percent:0;mso-wrap-distance-left:9pt;mso-wrap-distance-top:0;mso-wrap-distance-right:9pt;mso-wrap-distance-bottom:0;mso-position-horizontal:absolute;mso-position-horizontal-relative:text;mso-position-vertical:absolute;mso-position-vertical-relative:text;mso-width-percent:0;mso-height-percent:0;mso-width-relative:margin;mso-height-relative:margin" o:gfxdata="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" strokecolor="#5b9bd5 [3204]" strokeweight=".5pt">
                 <v:stroke endarrow="block" joinstyle="miter"/>
@@ -4974,6 +4945,7 @@
           <w:noProof/>
           <w:sz w:val="28"/>
           <w:szCs w:val="28"/>
+          <w:lang w:val="en-GB" w:eastAsia="en-GB"/>
         </w:rPr>
         <mc:AlternateContent>
           <mc:Choice Requires="wps">
@@ -5034,7 +5006,7 @@
               </wp:anchor>
             </w:drawing>
           </mc:Choice>
-          <mc:Fallback>
+          <mc:Fallback xmlns:w16se="http://schemas.microsoft.com/office/word/2015/wordml/symex" xmlns:cx5="http://schemas.microsoft.com/office/drawing/2016/5/11/chartex" xmlns:cx4="http://schemas.microsoft.com/office/drawing/2016/5/10/chartex" xmlns:cx3="http://schemas.microsoft.com/office/drawing/2016/5/9/chartex" xmlns:cx2="http://schemas.microsoft.com/office/drawing/2015/10/21/chartex" xmlns:cx1="http://schemas.microsoft.com/office/drawing/2015/9/8/chartex" xmlns:cx="http://schemas.microsoft.com/office/drawing/2014/chartex">
             <w:pict>
               <v:shape w14:anchorId="51C17726" id="直線矢印コネクタ 7" o:spid="_x0000_s1026" type="#_x0000_t32" style="position:absolute;margin-left:271.7pt;margin-top:4.05pt;width:27pt;height:49.5pt;flip:x;z-index:251642368;visibility:visible;mso-wrap-style:square;mso-width-percent:0;mso-height-percent:0;mso-wrap-distance-left:9pt;mso-wrap-distance-top:0;mso-wrap-distance-right:9pt;mso-wrap-distance-bottom:0;mso-position-horizontal:absolute;mso-position-horizontal-relative:text;mso-position-vertical:absolute;mso-position-vertical-relative:text;mso-width-percent:0;mso-height-percent:0;mso-width-relative:margin;mso-height-relative:margin" o:gfxdata="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" strokecolor="#5b9bd5 [3204]" strokeweight=".5pt">
                 <v:stroke endarrow="block" joinstyle="miter"/>
@@ -5094,6 +5066,7 @@
           <w:b/>
           <w:bCs/>
           <w:noProof/>
+          <w:lang w:val="en-GB" w:eastAsia="en-GB"/>
         </w:rPr>
         <mc:AlternateContent>
           <mc:Choice Requires="wps">
@@ -5154,7 +5127,7 @@
               </wp:anchor>
             </w:drawing>
           </mc:Choice>
-          <mc:Fallback>
+          <mc:Fallback xmlns:w16se="http://schemas.microsoft.com/office/word/2015/wordml/symex" xmlns:cx5="http://schemas.microsoft.com/office/drawing/2016/5/11/chartex" xmlns:cx4="http://schemas.microsoft.com/office/drawing/2016/5/10/chartex" xmlns:cx3="http://schemas.microsoft.com/office/drawing/2016/5/9/chartex" xmlns:cx2="http://schemas.microsoft.com/office/drawing/2015/10/21/chartex" xmlns:cx1="http://schemas.microsoft.com/office/drawing/2015/9/8/chartex" xmlns:cx="http://schemas.microsoft.com/office/drawing/2014/chartex">
             <w:pict>
               <v:shape w14:anchorId="47E9040C" id="直線矢印コネクタ 17" o:spid="_x0000_s1026" type="#_x0000_t32" style="position:absolute;margin-left:176pt;margin-top:101pt;width:114.25pt;height:156.35pt;flip:x y;z-index:251645440;visibility:visible;mso-wrap-style:square;mso-width-percent:0;mso-height-percent:0;mso-wrap-distance-left:9pt;mso-wrap-distance-top:0;mso-wrap-distance-right:9pt;mso-wrap-distance-bottom:0;mso-position-horizontal:absolute;mso-position-horizontal-relative:text;mso-position-vertical:absolute;mso-position-vertical-relative:text;mso-width-percent:0;mso-height-percent:0;mso-width-relative:margin;mso-height-relative:margin" o:gfxdata="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" strokecolor="#5b9bd5 [3204]" strokeweight=".5pt">
                 <v:stroke endarrow="block" joinstyle="miter"/>
@@ -5168,6 +5141,7 @@
           <w:b/>
           <w:bCs/>
           <w:noProof/>
+          <w:lang w:val="en-GB" w:eastAsia="en-GB"/>
         </w:rPr>
         <mc:AlternateContent>
           <mc:Choice Requires="wps">
@@ -5228,7 +5202,7 @@
               </wp:anchor>
             </w:drawing>
           </mc:Choice>
-          <mc:Fallback>
+          <mc:Fallback xmlns:w16se="http://schemas.microsoft.com/office/word/2015/wordml/symex" xmlns:cx5="http://schemas.microsoft.com/office/drawing/2016/5/11/chartex" xmlns:cx4="http://schemas.microsoft.com/office/drawing/2016/5/10/chartex" xmlns:cx3="http://schemas.microsoft.com/office/drawing/2016/5/9/chartex" xmlns:cx2="http://schemas.microsoft.com/office/drawing/2015/10/21/chartex" xmlns:cx1="http://schemas.microsoft.com/office/drawing/2015/9/8/chartex" xmlns:cx="http://schemas.microsoft.com/office/drawing/2014/chartex">
             <w:pict>
               <v:shape w14:anchorId="174A587C" id="直線矢印コネクタ 20" o:spid="_x0000_s1026" type="#_x0000_t32" style="position:absolute;margin-left:139.15pt;margin-top:284.35pt;width:54.4pt;height:36.85pt;flip:y;z-index:251649536;visibility:visible;mso-wrap-style:square;mso-width-percent:0;mso-height-percent:0;mso-wrap-distance-left:9pt;mso-wrap-distance-top:0;mso-wrap-distance-right:9pt;mso-wrap-distance-bottom:0;mso-position-horizontal:absolute;mso-position-horizontal-relative:text;mso-position-vertical:absolute;mso-position-vertical-relative:text;mso-width-percent:0;mso-height-percent:0;mso-width-relative:margin;mso-height-relative:margin" o:gfxdata="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" strokecolor="#5b9bd5 [3204]" strokeweight=".5pt">
                 <v:stroke endarrow="block" joinstyle="miter"/>
@@ -5242,6 +5216,7 @@
           <w:b/>
           <w:bCs/>
           <w:noProof/>
+          <w:lang w:val="en-GB" w:eastAsia="en-GB"/>
         </w:rPr>
         <mc:AlternateContent>
           <mc:Choice Requires="wps">
@@ -5302,7 +5277,7 @@
               </wp:anchor>
             </w:drawing>
           </mc:Choice>
-          <mc:Fallback>
+          <mc:Fallback xmlns:w16se="http://schemas.microsoft.com/office/word/2015/wordml/symex" xmlns:cx5="http://schemas.microsoft.com/office/drawing/2016/5/11/chartex" xmlns:cx4="http://schemas.microsoft.com/office/drawing/2016/5/10/chartex" xmlns:cx3="http://schemas.microsoft.com/office/drawing/2016/5/9/chartex" xmlns:cx2="http://schemas.microsoft.com/office/drawing/2015/10/21/chartex" xmlns:cx1="http://schemas.microsoft.com/office/drawing/2015/9/8/chartex" xmlns:cx="http://schemas.microsoft.com/office/drawing/2014/chartex">
             <w:pict>
               <v:shape w14:anchorId="4CF1BBD8" id="直線矢印コネクタ 19" o:spid="_x0000_s1026" type="#_x0000_t32" style="position:absolute;margin-left:139.4pt;margin-top:284.35pt;width:3.6pt;height:34.3pt;flip:y;z-index:251648512;visibility:visible;mso-wrap-style:square;mso-width-percent:0;mso-height-percent:0;mso-wrap-distance-left:9pt;mso-wrap-distance-top:0;mso-wrap-distance-right:9pt;mso-wrap-distance-bottom:0;mso-position-horizontal:absolute;mso-position-horizontal-relative:text;mso-position-vertical:absolute;mso-position-vertical-relative:text;mso-width-percent:0;mso-height-percent:0;mso-width-relative:margin;mso-height-relative:margin" o:gfxdata="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" strokecolor="#5b9bd5 [3204]" strokeweight=".5pt">
                 <v:stroke endarrow="block" joinstyle="miter"/>
@@ -5316,6 +5291,7 @@
           <w:b/>
           <w:bCs/>
           <w:noProof/>
+          <w:lang w:val="en-GB" w:eastAsia="en-GB"/>
         </w:rPr>
         <mc:AlternateContent>
           <mc:Choice Requires="wps">
@@ -5410,6 +5386,7 @@
           <w:noProof/>
           <w:sz w:val="24"/>
           <w:szCs w:val="24"/>
+          <w:lang w:val="en-GB" w:eastAsia="en-GB"/>
         </w:rPr>
         <w:drawing>
           <wp:inline distT="0" distB="0" distL="0" distR="0" wp14:anchorId="3E597D32" wp14:editId="20ABADFB">
@@ -5483,6 +5460,7 @@
           <w:bCs/>
           <w:noProof/>
           <w:u w:val="single"/>
+          <w:lang w:val="en-GB" w:eastAsia="en-GB"/>
         </w:rPr>
         <mc:AlternateContent>
           <mc:Choice Requires="wps">
@@ -5784,6 +5762,17 @@
         <w:spacing w:after="160"/>
         <w:rPr>
           <w:b/>
+          <w:sz w:val="20"/>
+          <w:szCs w:val="20"/>
+          <w:u w:val="single"/>
+        </w:rPr>
+      </w:pPr>
+    </w:p>
+    <w:p>
+      <w:pPr>
+        <w:spacing w:after="160"/>
+        <w:rPr>
+          <w:b/>
           <w:sz w:val="24"/>
           <w:szCs w:val="24"/>
           <w:u w:val="single"/>
@@ -5796,7 +5785,6 @@
           <w:szCs w:val="24"/>
           <w:u w:val="single"/>
         </w:rPr>
-        <w:lastRenderedPageBreak/>
         <w:t>Example of Studying a Flashcard (Front and Back)</w:t>
       </w:r>
     </w:p>
@@ -5813,6 +5801,7 @@
           <w:noProof/>
           <w:sz w:val="20"/>
           <w:szCs w:val="20"/>
+          <w:lang w:val="en-GB" w:eastAsia="en-GB"/>
         </w:rPr>
         <mc:AlternateContent>
           <mc:Choice Requires="wps">
@@ -5918,6 +5907,7 @@
           <w:noProof/>
           <w:sz w:val="20"/>
           <w:szCs w:val="20"/>
+          <w:lang w:val="en-GB" w:eastAsia="en-GB"/>
         </w:rPr>
         <w:drawing>
           <wp:anchor distT="0" distB="0" distL="114300" distR="114300" simplePos="0" relativeHeight="251653632" behindDoc="0" locked="0" layoutInCell="1" allowOverlap="1" wp14:anchorId="543B1A89" wp14:editId="35284C1B">
@@ -5995,6 +5985,7 @@
           <w:noProof/>
           <w:sz w:val="20"/>
           <w:szCs w:val="20"/>
+          <w:lang w:val="en-GB" w:eastAsia="en-GB"/>
         </w:rPr>
         <mc:AlternateContent>
           <mc:Choice Requires="wps">
@@ -6055,7 +6046,7 @@
               </wp:anchor>
             </w:drawing>
           </mc:Choice>
-          <mc:Fallback>
+          <mc:Fallback xmlns:w16se="http://schemas.microsoft.com/office/word/2015/wordml/symex" xmlns:cx5="http://schemas.microsoft.com/office/drawing/2016/5/11/chartex" xmlns:cx4="http://schemas.microsoft.com/office/drawing/2016/5/10/chartex" xmlns:cx3="http://schemas.microsoft.com/office/drawing/2016/5/9/chartex" xmlns:cx2="http://schemas.microsoft.com/office/drawing/2015/10/21/chartex" xmlns:cx1="http://schemas.microsoft.com/office/drawing/2015/9/8/chartex" xmlns:cx="http://schemas.microsoft.com/office/drawing/2014/chartex">
             <w:pict>
               <v:shape w14:anchorId="38D220A1" id="直線矢印コネクタ 25" o:spid="_x0000_s1026" type="#_x0000_t32" style="position:absolute;margin-left:190.85pt;margin-top:-318.75pt;width:83.25pt;height:71.25pt;flip:x;z-index:251652608;visibility:visible;mso-wrap-style:square;mso-width-percent:0;mso-height-percent:0;mso-wrap-distance-left:9pt;mso-wrap-distance-top:0;mso-wrap-distance-right:9pt;mso-wrap-distance-bottom:0;mso-position-horizontal:absolute;mso-position-horizontal-relative:text;mso-position-vertical:absolute;mso-position-vertical-relative:text;mso-width-percent:0;mso-height-percent:0;mso-width-relative:margin;mso-height-relative:margin" o:gfxdata="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" strokecolor="#5b9bd5 [3204]" strokeweight=".5pt">
                 <v:stroke endarrow="block" joinstyle="miter"/>
@@ -6069,6 +6060,7 @@
           <w:noProof/>
           <w:sz w:val="20"/>
           <w:szCs w:val="20"/>
+          <w:lang w:val="en-GB" w:eastAsia="en-GB"/>
         </w:rPr>
         <mc:AlternateContent>
           <mc:Choice Requires="wps">
@@ -6129,7 +6121,7 @@
               </wp:anchor>
             </w:drawing>
           </mc:Choice>
-          <mc:Fallback>
+          <mc:Fallback xmlns:w16se="http://schemas.microsoft.com/office/word/2015/wordml/symex" xmlns:cx5="http://schemas.microsoft.com/office/drawing/2016/5/11/chartex" xmlns:cx4="http://schemas.microsoft.com/office/drawing/2016/5/10/chartex" xmlns:cx3="http://schemas.microsoft.com/office/drawing/2016/5/9/chartex" xmlns:cx2="http://schemas.microsoft.com/office/drawing/2015/10/21/chartex" xmlns:cx1="http://schemas.microsoft.com/office/drawing/2015/9/8/chartex" xmlns:cx="http://schemas.microsoft.com/office/drawing/2014/chartex">
             <w:pict>
               <v:shape w14:anchorId="236C8534" id="直線矢印コネクタ 23" o:spid="_x0000_s1026" type="#_x0000_t32" style="position:absolute;margin-left:205.2pt;margin-top:-324.85pt;width:74.25pt;height:88.5pt;flip:x;z-index:251650560;visibility:visible;mso-wrap-style:square;mso-width-percent:0;mso-height-percent:0;mso-wrap-distance-left:9pt;mso-wrap-distance-top:0;mso-wrap-distance-right:9pt;mso-wrap-distance-bottom:0;mso-position-horizontal:absolute;mso-position-horizontal-relative:text;mso-position-vertical:absolute;mso-position-vertical-relative:text;mso-width-percent:0;mso-height-percent:0;mso-width-relative:margin;mso-height-relative:margin" o:gfxdata="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" strokecolor="#5b9bd5 [3204]" strokeweight=".5pt">
                 <v:stroke endarrow="block" joinstyle="miter"/>
@@ -6161,6 +6153,7 @@
           <w:b/>
           <w:bCs/>
           <w:noProof/>
+          <w:lang w:val="en-GB" w:eastAsia="en-GB"/>
         </w:rPr>
         <mc:AlternateContent>
           <mc:Choice Requires="wps">
@@ -6221,7 +6214,7 @@
               </wp:anchor>
             </w:drawing>
           </mc:Choice>
-          <mc:Fallback>
+          <mc:Fallback xmlns:w16se="http://schemas.microsoft.com/office/word/2015/wordml/symex" xmlns:cx5="http://schemas.microsoft.com/office/drawing/2016/5/11/chartex" xmlns:cx4="http://schemas.microsoft.com/office/drawing/2016/5/10/chartex" xmlns:cx3="http://schemas.microsoft.com/office/drawing/2016/5/9/chartex" xmlns:cx2="http://schemas.microsoft.com/office/drawing/2015/10/21/chartex" xmlns:cx1="http://schemas.microsoft.com/office/drawing/2015/9/8/chartex" xmlns:cx="http://schemas.microsoft.com/office/drawing/2014/chartex">
             <w:pict>
               <v:shape w14:anchorId="529506B4" id="直線矢印コネクタ 69" o:spid="_x0000_s1026" type="#_x0000_t32" style="position:absolute;margin-left:203.6pt;margin-top:4.6pt;width:118.9pt;height:231pt;flip:y;z-index:251659776;visibility:visible;mso-wrap-style:square;mso-width-percent:0;mso-height-percent:0;mso-wrap-distance-left:9pt;mso-wrap-distance-top:0;mso-wrap-distance-right:9pt;mso-wrap-distance-bottom:0;mso-position-horizontal:absolute;mso-position-horizontal-relative:text;mso-position-vertical:absolute;mso-position-vertical-relative:text;mso-width-percent:0;mso-height-percent:0;mso-width-relative:margin;mso-height-relative:margin" o:gfxdata="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" strokecolor="#5b9bd5 [3204]" strokeweight=".5pt">
                 <v:stroke endarrow="block" joinstyle="miter"/>
@@ -6235,6 +6228,7 @@
           <w:b/>
           <w:bCs/>
           <w:noProof/>
+          <w:lang w:val="en-GB" w:eastAsia="en-GB"/>
         </w:rPr>
         <mc:AlternateContent>
           <mc:Choice Requires="wps">
@@ -6295,7 +6289,7 @@
               </wp:anchor>
             </w:drawing>
           </mc:Choice>
-          <mc:Fallback>
+          <mc:Fallback xmlns:w16se="http://schemas.microsoft.com/office/word/2015/wordml/symex" xmlns:cx5="http://schemas.microsoft.com/office/drawing/2016/5/11/chartex" xmlns:cx4="http://schemas.microsoft.com/office/drawing/2016/5/10/chartex" xmlns:cx3="http://schemas.microsoft.com/office/drawing/2016/5/9/chartex" xmlns:cx2="http://schemas.microsoft.com/office/drawing/2015/10/21/chartex" xmlns:cx1="http://schemas.microsoft.com/office/drawing/2015/9/8/chartex" xmlns:cx="http://schemas.microsoft.com/office/drawing/2014/chartex">
             <w:pict>
               <v:shape w14:anchorId="057EE892" id="直線矢印コネクタ 67" o:spid="_x0000_s1026" type="#_x0000_t32" style="position:absolute;margin-left:201.1pt;margin-top:14.65pt;width:116.35pt;height:45.2pt;z-index:251655680;visibility:visible;mso-wrap-style:square;mso-width-percent:0;mso-height-percent:0;mso-wrap-distance-left:9pt;mso-wrap-distance-top:0;mso-wrap-distance-right:9pt;mso-wrap-distance-bottom:0;mso-position-horizontal:absolute;mso-position-horizontal-relative:text;mso-position-vertical:absolute;mso-position-vertical-relative:text;mso-width-percent:0;mso-height-percent:0;mso-width-relative:margin;mso-height-relative:margin" o:gfxdata="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" strokecolor="#5b9bd5 [3204]" strokeweight=".5pt">
                 <v:stroke endarrow="block" joinstyle="miter"/>
@@ -6309,6 +6303,7 @@
           <w:b/>
           <w:bCs/>
           <w:noProof/>
+          <w:lang w:val="en-GB" w:eastAsia="en-GB"/>
         </w:rPr>
         <mc:AlternateContent>
           <mc:Choice Requires="wps">
@@ -6369,7 +6364,7 @@
               </wp:anchor>
             </w:drawing>
           </mc:Choice>
-          <mc:Fallback>
+          <mc:Fallback xmlns:w16se="http://schemas.microsoft.com/office/word/2015/wordml/symex" xmlns:cx5="http://schemas.microsoft.com/office/drawing/2016/5/11/chartex" xmlns:cx4="http://schemas.microsoft.com/office/drawing/2016/5/10/chartex" xmlns:cx3="http://schemas.microsoft.com/office/drawing/2016/5/9/chartex" xmlns:cx2="http://schemas.microsoft.com/office/drawing/2015/10/21/chartex" xmlns:cx1="http://schemas.microsoft.com/office/drawing/2015/9/8/chartex" xmlns:cx="http://schemas.microsoft.com/office/drawing/2014/chartex">
             <w:pict>
               <v:shape w14:anchorId="45628D46" id="直線矢印コネクタ 66" o:spid="_x0000_s1026" type="#_x0000_t32" style="position:absolute;margin-left:204.45pt;margin-top:1.25pt;width:95.4pt;height:41.9pt;z-index:251654656;visibility:visible;mso-wrap-style:square;mso-width-percent:0;mso-height-percent:0;mso-wrap-distance-left:9pt;mso-wrap-distance-top:0;mso-wrap-distance-right:9pt;mso-wrap-distance-bottom:0;mso-position-horizontal:absolute;mso-position-horizontal-relative:text;mso-position-vertical:absolute;mso-position-vertical-relative:text;mso-width-percent:0;mso-height-percent:0;mso-width-relative:margin;mso-height-relative:margin" o:gfxdata="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" strokecolor="#5b9bd5 [3204]" strokeweight=".5pt">
                 <v:stroke endarrow="block" joinstyle="miter"/>
@@ -6465,6 +6460,7 @@
           <w:bCs/>
           <w:noProof/>
           <w:u w:val="single"/>
+          <w:lang w:val="en-GB" w:eastAsia="en-GB"/>
         </w:rPr>
         <mc:AlternateContent>
           <mc:Choice Requires="wps">
@@ -6630,6 +6626,7 @@
           <w:bCs/>
           <w:noProof/>
           <w:u w:val="single"/>
+          <w:lang w:val="en-GB" w:eastAsia="en-GB"/>
         </w:rPr>
         <mc:AlternateContent>
           <mc:Choice Requires="wps">
@@ -6765,6 +6762,7 @@
           <w:b/>
           <w:bCs/>
           <w:noProof/>
+          <w:lang w:val="en-GB" w:eastAsia="en-GB"/>
         </w:rPr>
         <mc:AlternateContent>
           <mc:Choice Requires="wps">
@@ -6825,7 +6823,7 @@
               </wp:anchor>
             </w:drawing>
           </mc:Choice>
-          <mc:Fallback>
+          <mc:Fallback xmlns:w16se="http://schemas.microsoft.com/office/word/2015/wordml/symex" xmlns:cx5="http://schemas.microsoft.com/office/drawing/2016/5/11/chartex" xmlns:cx4="http://schemas.microsoft.com/office/drawing/2016/5/10/chartex" xmlns:cx3="http://schemas.microsoft.com/office/drawing/2016/5/9/chartex" xmlns:cx2="http://schemas.microsoft.com/office/drawing/2015/10/21/chartex" xmlns:cx1="http://schemas.microsoft.com/office/drawing/2015/9/8/chartex" xmlns:cx="http://schemas.microsoft.com/office/drawing/2014/chartex">
             <w:pict>
               <v:shape w14:anchorId="52567B26" id="直線矢印コネクタ 27" o:spid="_x0000_s1026" type="#_x0000_t32" style="position:absolute;margin-left:344.25pt;margin-top:-71.8pt;width:29.7pt;height:36.8pt;flip:x y;z-index:251657728;visibility:visible;mso-wrap-style:square;mso-width-percent:0;mso-height-percent:0;mso-wrap-distance-left:9pt;mso-wrap-distance-top:0;mso-wrap-distance-right:9pt;mso-wrap-distance-bottom:0;mso-position-horizontal:absolute;mso-position-horizontal-relative:text;mso-position-vertical:absolute;mso-position-vertical-relative:text;mso-width-percent:0;mso-height-percent:0;mso-width-relative:margin;mso-height-relative:margin" o:gfxdata="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" strokecolor="#5b9bd5 [3204]" strokeweight=".5pt">
                 <v:stroke endarrow="block" joinstyle="miter"/>
@@ -6839,6 +6837,7 @@
           <w:b/>
           <w:bCs/>
           <w:noProof/>
+          <w:lang w:val="en-GB" w:eastAsia="en-GB"/>
         </w:rPr>
         <mc:AlternateContent>
           <mc:Choice Requires="wps">
@@ -6899,7 +6898,7 @@
               </wp:anchor>
             </w:drawing>
           </mc:Choice>
-          <mc:Fallback>
+          <mc:Fallback xmlns:w16se="http://schemas.microsoft.com/office/word/2015/wordml/symex" xmlns:cx5="http://schemas.microsoft.com/office/drawing/2016/5/11/chartex" xmlns:cx4="http://schemas.microsoft.com/office/drawing/2016/5/10/chartex" xmlns:cx3="http://schemas.microsoft.com/office/drawing/2016/5/9/chartex" xmlns:cx2="http://schemas.microsoft.com/office/drawing/2015/10/21/chartex" xmlns:cx1="http://schemas.microsoft.com/office/drawing/2015/9/8/chartex" xmlns:cx="http://schemas.microsoft.com/office/drawing/2014/chartex">
             <w:pict>
               <v:shape w14:anchorId="0C74E71C" id="直線矢印コネクタ 28" o:spid="_x0000_s1026" type="#_x0000_t32" style="position:absolute;margin-left:373.55pt;margin-top:-75.1pt;width:25.95pt;height:40.2pt;flip:y;z-index:251658752;visibility:visible;mso-wrap-style:square;mso-width-percent:0;mso-height-percent:0;mso-wrap-distance-left:9pt;mso-wrap-distance-top:0;mso-wrap-distance-right:9pt;mso-wrap-distance-bottom:0;mso-position-horizontal:absolute;mso-position-horizontal-relative:text;mso-position-vertical:absolute;mso-position-vertical-relative:text;mso-width-percent:0;mso-height-percent:0;mso-width-relative:margin;mso-height-relative:margin" o:gfxdata="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" strokecolor="#5b9bd5 [3204]" strokeweight=".5pt">
                 <v:stroke endarrow="block" joinstyle="miter"/>
@@ -6976,6 +6975,7 @@
       <w:r>
         <w:rPr>
           <w:noProof/>
+          <w:lang w:val="en-GB" w:eastAsia="en-GB"/>
         </w:rPr>
         <w:drawing>
           <wp:anchor distT="0" distB="0" distL="114300" distR="114300" simplePos="0" relativeHeight="251681280" behindDoc="1" locked="0" layoutInCell="1" allowOverlap="1" wp14:anchorId="54502419" wp14:editId="04756027">
@@ -7049,6 +7049,7 @@
         <w:rPr>
           <w:b/>
           <w:noProof/>
+          <w:lang w:val="en-GB" w:eastAsia="en-GB"/>
         </w:rPr>
         <mc:AlternateContent>
           <mc:Choice Requires="wps">
@@ -7178,6 +7179,7 @@
         <w:rPr>
           <w:b/>
           <w:noProof/>
+          <w:lang w:val="en-GB" w:eastAsia="en-GB"/>
         </w:rPr>
         <mc:AlternateContent>
           <mc:Choice Requires="wps">
@@ -7238,7 +7240,7 @@
               </wp:anchor>
             </w:drawing>
           </mc:Choice>
-          <mc:Fallback>
+          <mc:Fallback xmlns:w16se="http://schemas.microsoft.com/office/word/2015/wordml/symex" xmlns:cx5="http://schemas.microsoft.com/office/drawing/2016/5/11/chartex" xmlns:cx4="http://schemas.microsoft.com/office/drawing/2016/5/10/chartex" xmlns:cx3="http://schemas.microsoft.com/office/drawing/2016/5/9/chartex" xmlns:cx2="http://schemas.microsoft.com/office/drawing/2015/10/21/chartex" xmlns:cx1="http://schemas.microsoft.com/office/drawing/2015/9/8/chartex" xmlns:cx="http://schemas.microsoft.com/office/drawing/2014/chartex">
             <w:pict>
               <v:shapetype w14:anchorId="77DF9683" id="_x0000_t32" coordsize="21600,21600" o:spt="32" o:oned="t" path="m,l21600,21600e" filled="f">
                 <v:path arrowok="t" fillok="f" o:connecttype="none"/>
@@ -7291,6 +7293,7 @@
         <w:rPr>
           <w:b/>
           <w:noProof/>
+          <w:lang w:val="en-GB" w:eastAsia="en-GB"/>
         </w:rPr>
         <mc:AlternateContent>
           <mc:Choice Requires="wps">
@@ -7342,19 +7345,7 @@
                               <w:rPr>
                                 <w:lang w:val="en-GB"/>
                               </w:rPr>
-                              <w:t xml:space="preserve">Buttons here should be clearly labelled so the user knows how to grade themselves. A short line of text </w:t>
-                            </w:r>
-                            <w:r>
-                              <w:rPr>
-                                <w:lang w:val="en-GB"/>
-                              </w:rPr>
-                              <w:t>should</w:t>
-                            </w:r>
-                            <w:r>
-                              <w:rPr>
-                                <w:lang w:val="en-GB"/>
-                              </w:rPr>
-                              <w:t xml:space="preserve"> also be included as a short explanation.</w:t>
+                              <w:t>Buttons here should be clearly labelled so the user knows how to grade themselves. A short line of text should also be included as a short explanation.</w:t>
                             </w:r>
                           </w:p>
                         </w:txbxContent>
@@ -7393,19 +7384,7 @@
                         <w:rPr>
                           <w:lang w:val="en-GB"/>
                         </w:rPr>
-                        <w:t xml:space="preserve">Buttons here should be clearly labelled so the user knows how to grade themselves. A short line of text </w:t>
-                      </w:r>
-                      <w:r>
-                        <w:rPr>
-                          <w:lang w:val="en-GB"/>
-                        </w:rPr>
-                        <w:t>should</w:t>
-                      </w:r>
-                      <w:r>
-                        <w:rPr>
-                          <w:lang w:val="en-GB"/>
-                        </w:rPr>
-                        <w:t xml:space="preserve"> also be included as a short explanation.</w:t>
+                        <w:t>Buttons here should be clearly labelled so the user knows how to grade themselves. A short line of text should also be included as a short explanation.</w:t>
                       </w:r>
                     </w:p>
                   </w:txbxContent>
@@ -7428,6 +7407,7 @@
         <w:rPr>
           <w:b/>
           <w:noProof/>
+          <w:lang w:val="en-GB" w:eastAsia="en-GB"/>
         </w:rPr>
         <mc:AlternateContent>
           <mc:Choice Requires="wps">
@@ -7488,7 +7468,7 @@
               </wp:anchor>
             </w:drawing>
           </mc:Choice>
-          <mc:Fallback>
+          <mc:Fallback xmlns:w16se="http://schemas.microsoft.com/office/word/2015/wordml/symex" xmlns:cx5="http://schemas.microsoft.com/office/drawing/2016/5/11/chartex" xmlns:cx4="http://schemas.microsoft.com/office/drawing/2016/5/10/chartex" xmlns:cx3="http://schemas.microsoft.com/office/drawing/2016/5/9/chartex" xmlns:cx2="http://schemas.microsoft.com/office/drawing/2015/10/21/chartex" xmlns:cx1="http://schemas.microsoft.com/office/drawing/2015/9/8/chartex" xmlns:cx="http://schemas.microsoft.com/office/drawing/2014/chartex">
             <w:pict>
               <v:shape w14:anchorId="4BD426B3" id="直線矢印コネクタ 15" o:spid="_x0000_s1026" type="#_x0000_t32" style="position:absolute;left:0;text-align:left;margin-left:234.55pt;margin-top:9.6pt;width:89pt;height:1in;z-index:251684352;visibility:visible;mso-wrap-style:square;mso-width-percent:0;mso-height-percent:0;mso-wrap-distance-left:9pt;mso-wrap-distance-top:0;mso-wrap-distance-right:9pt;mso-wrap-distance-bottom:0;mso-position-horizontal:absolute;mso-position-horizontal-relative:text;mso-position-vertical:absolute;mso-position-vertical-relative:text;mso-width-percent:0;mso-height-percent:0;mso-width-relative:margin;mso-height-relative:margin" o:gfxdata="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" strokecolor="#5b9bd5 [3204]" strokeweight=".5pt">
                 <v:stroke endarrow="block" joinstyle="miter"/>
@@ -7501,6 +7481,7 @@
         <w:rPr>
           <w:b/>
           <w:noProof/>
+          <w:lang w:val="en-GB" w:eastAsia="en-GB"/>
         </w:rPr>
         <mc:AlternateContent>
           <mc:Choice Requires="wps">
@@ -7561,7 +7542,7 @@
               </wp:anchor>
             </w:drawing>
           </mc:Choice>
-          <mc:Fallback>
+          <mc:Fallback xmlns:w16se="http://schemas.microsoft.com/office/word/2015/wordml/symex" xmlns:cx5="http://schemas.microsoft.com/office/drawing/2016/5/11/chartex" xmlns:cx4="http://schemas.microsoft.com/office/drawing/2016/5/10/chartex" xmlns:cx3="http://schemas.microsoft.com/office/drawing/2016/5/9/chartex" xmlns:cx2="http://schemas.microsoft.com/office/drawing/2015/10/21/chartex" xmlns:cx1="http://schemas.microsoft.com/office/drawing/2015/9/8/chartex" xmlns:cx="http://schemas.microsoft.com/office/drawing/2014/chartex">
             <w:pict>
               <v:shape w14:anchorId="09F80248" id="直線矢印コネクタ 34" o:spid="_x0000_s1026" type="#_x0000_t32" style="position:absolute;left:0;text-align:left;margin-left:236.6pt;margin-top:11.65pt;width:83.55pt;height:33.95pt;z-index:251686400;visibility:visible;mso-wrap-style:square;mso-width-percent:0;mso-height-percent:0;mso-wrap-distance-left:9pt;mso-wrap-distance-top:0;mso-wrap-distance-right:9pt;mso-wrap-distance-bottom:0;mso-position-horizontal:absolute;mso-position-horizontal-relative:text;mso-position-vertical:absolute;mso-position-vertical-relative:text;mso-width-percent:0;mso-height-percent:0;mso-width-relative:margin;mso-height-relative:margin" o:gfxdata="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" strokecolor="#5b9bd5 [3204]" strokeweight=".5pt">
                 <v:stroke endarrow="block" joinstyle="miter"/>
@@ -7583,6 +7564,7 @@
         <w:rPr>
           <w:b/>
           <w:noProof/>
+          <w:lang w:val="en-GB" w:eastAsia="en-GB"/>
         </w:rPr>
         <mc:AlternateContent>
           <mc:Choice Requires="wps">
@@ -7643,7 +7625,7 @@
               </wp:anchor>
             </w:drawing>
           </mc:Choice>
-          <mc:Fallback>
+          <mc:Fallback xmlns:w16se="http://schemas.microsoft.com/office/word/2015/wordml/symex" xmlns:cx5="http://schemas.microsoft.com/office/drawing/2016/5/11/chartex" xmlns:cx4="http://schemas.microsoft.com/office/drawing/2016/5/10/chartex" xmlns:cx3="http://schemas.microsoft.com/office/drawing/2016/5/9/chartex" xmlns:cx2="http://schemas.microsoft.com/office/drawing/2015/10/21/chartex" xmlns:cx1="http://schemas.microsoft.com/office/drawing/2015/9/8/chartex" xmlns:cx="http://schemas.microsoft.com/office/drawing/2014/chartex">
             <w:pict>
               <v:shape w14:anchorId="2EA6D18D" id="直線矢印コネクタ 70" o:spid="_x0000_s1026" type="#_x0000_t32" style="position:absolute;margin-left:205.5pt;margin-top:15.3pt;width:109.65pt;height:17.6pt;z-index:251664896;visibility:visible;mso-wrap-style:square;mso-width-percent:0;mso-height-percent:0;mso-wrap-distance-left:9pt;mso-wrap-distance-top:0;mso-wrap-distance-right:9pt;mso-wrap-distance-bottom:0;mso-position-horizontal:absolute;mso-position-horizontal-relative:text;mso-position-vertical:absolute;mso-position-vertical-relative:text;mso-width-percent:0;mso-height-percent:0;mso-width-relative:margin;mso-height-relative:margin" o:gfxdata="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" strokecolor="#5b9bd5 [3204]" strokeweight=".5pt">
                 <v:stroke endarrow="block" joinstyle="miter"/>
@@ -7665,6 +7647,7 @@
         <w:rPr>
           <w:b/>
           <w:noProof/>
+          <w:lang w:val="en-GB" w:eastAsia="en-GB"/>
         </w:rPr>
         <mc:AlternateContent>
           <mc:Choice Requires="wps">
@@ -7725,7 +7708,7 @@
               </wp:anchor>
             </w:drawing>
           </mc:Choice>
-          <mc:Fallback>
+          <mc:Fallback xmlns:w16se="http://schemas.microsoft.com/office/word/2015/wordml/symex" xmlns:cx5="http://schemas.microsoft.com/office/drawing/2016/5/11/chartex" xmlns:cx4="http://schemas.microsoft.com/office/drawing/2016/5/10/chartex" xmlns:cx3="http://schemas.microsoft.com/office/drawing/2016/5/9/chartex" xmlns:cx2="http://schemas.microsoft.com/office/drawing/2015/10/21/chartex" xmlns:cx1="http://schemas.microsoft.com/office/drawing/2015/9/8/chartex" xmlns:cx="http://schemas.microsoft.com/office/drawing/2014/chartex">
             <w:pict>
               <v:shape w14:anchorId="20A386D3" id="直線矢印コネクタ 42" o:spid="_x0000_s1026" type="#_x0000_t32" style="position:absolute;margin-left:215.35pt;margin-top:.5pt;width:79.5pt;height:52.7pt;z-index:251663872;visibility:visible;mso-wrap-style:square;mso-width-percent:0;mso-height-percent:0;mso-wrap-distance-left:9pt;mso-wrap-distance-top:0;mso-wrap-distance-right:9pt;mso-wrap-distance-bottom:0;mso-position-horizontal:absolute;mso-position-horizontal-relative:text;mso-position-vertical:absolute;mso-position-vertical-relative:text;mso-width-percent:0;mso-height-percent:0;mso-width-relative:margin;mso-height-relative:margin" o:gfxdata="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" strokecolor="#5b9bd5 [3204]" strokeweight=".5pt">
                 <v:stroke endarrow="block" joinstyle="miter"/>
@@ -7784,8 +7767,8 @@
           <w:noProof/>
           <w:sz w:val="20"/>
           <w:szCs w:val="20"/>
-        </w:rPr>
-        <w:lastRenderedPageBreak/>
+          <w:lang w:val="en-GB" w:eastAsia="en-GB"/>
+        </w:rPr>
         <mc:AlternateContent>
           <mc:Choice Requires="wps">
             <w:drawing>
@@ -7845,7 +7828,7 @@
               </wp:anchor>
             </w:drawing>
           </mc:Choice>
-          <mc:Fallback>
+          <mc:Fallback xmlns:w16se="http://schemas.microsoft.com/office/word/2015/wordml/symex" xmlns:cx5="http://schemas.microsoft.com/office/drawing/2016/5/11/chartex" xmlns:cx4="http://schemas.microsoft.com/office/drawing/2016/5/10/chartex" xmlns:cx3="http://schemas.microsoft.com/office/drawing/2016/5/9/chartex" xmlns:cx2="http://schemas.microsoft.com/office/drawing/2015/10/21/chartex" xmlns:cx1="http://schemas.microsoft.com/office/drawing/2015/9/8/chartex" xmlns:cx="http://schemas.microsoft.com/office/drawing/2014/chartex">
             <w:pict>
               <v:shape w14:anchorId="1B5A98F7" id="直線矢印コネクタ 48" o:spid="_x0000_s1026" type="#_x0000_t32" style="position:absolute;margin-left:345.35pt;margin-top:244.8pt;width:43.2pt;height:33.5pt;flip:x;z-index:251670016;visibility:visible;mso-wrap-style:square;mso-width-percent:0;mso-height-percent:0;mso-wrap-distance-left:9pt;mso-wrap-distance-top:0;mso-wrap-distance-right:9pt;mso-wrap-distance-bottom:0;mso-position-horizontal:absolute;mso-position-horizontal-relative:text;mso-position-vertical:absolute;mso-position-vertical-relative:text;mso-width-percent:0;mso-height-percent:0;mso-width-relative:margin;mso-height-relative:margin" o:gfxdata="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" strokecolor="#5b9bd5 [3204]" strokeweight=".5pt">
                 <v:stroke endarrow="block" joinstyle="miter"/>
@@ -7859,6 +7842,7 @@
           <w:noProof/>
           <w:sz w:val="20"/>
           <w:szCs w:val="20"/>
+          <w:lang w:val="en-GB" w:eastAsia="en-GB"/>
         </w:rPr>
         <mc:AlternateContent>
           <mc:Choice Requires="wps">
@@ -7955,6 +7939,7 @@
           <w:noProof/>
           <w:sz w:val="20"/>
           <w:szCs w:val="20"/>
+          <w:lang w:val="en-GB" w:eastAsia="en-GB"/>
         </w:rPr>
         <w:drawing>
           <wp:inline distT="0" distB="0" distL="0" distR="0" wp14:anchorId="6C3E35DB" wp14:editId="2CB48416">
@@ -8007,7 +7992,7 @@
       </w:r>
       <w:r>
         <w:rPr>
-          <w:rStyle w:val="a8"/>
+          <w:rStyle w:val="CommentReference"/>
         </w:rPr>
         <w:commentReference w:id="25"/>
       </w:r>
@@ -8041,7 +8026,7 @@
       <w:commentRangeEnd w:id="26"/>
       <w:r>
         <w:rPr>
-          <w:rStyle w:val="a8"/>
+          <w:rStyle w:val="CommentReference"/>
         </w:rPr>
         <w:commentReference w:id="26"/>
       </w:r>
@@ -8077,6 +8062,7 @@
           <w:noProof/>
           <w:sz w:val="20"/>
           <w:szCs w:val="20"/>
+          <w:lang w:val="en-GB" w:eastAsia="en-GB"/>
         </w:rPr>
         <mc:AlternateContent>
           <mc:Choice Requires="wps">
@@ -8198,6 +8184,7 @@
           <w:noProof/>
           <w:sz w:val="20"/>
           <w:szCs w:val="20"/>
+          <w:lang w:val="en-GB" w:eastAsia="en-GB"/>
         </w:rPr>
         <mc:AlternateContent>
           <mc:Choice Requires="wps">
@@ -8258,7 +8245,7 @@
               </wp:anchor>
             </w:drawing>
           </mc:Choice>
-          <mc:Fallback>
+          <mc:Fallback xmlns:w16se="http://schemas.microsoft.com/office/word/2015/wordml/symex" xmlns:cx5="http://schemas.microsoft.com/office/drawing/2016/5/11/chartex" xmlns:cx4="http://schemas.microsoft.com/office/drawing/2016/5/10/chartex" xmlns:cx3="http://schemas.microsoft.com/office/drawing/2016/5/9/chartex" xmlns:cx2="http://schemas.microsoft.com/office/drawing/2015/10/21/chartex" xmlns:cx1="http://schemas.microsoft.com/office/drawing/2015/9/8/chartex" xmlns:cx="http://schemas.microsoft.com/office/drawing/2014/chartex">
             <w:pict>
               <v:shape w14:anchorId="76730E75" id="直線矢印コネクタ 85" o:spid="_x0000_s1026" type="#_x0000_t32" style="position:absolute;margin-left:215.55pt;margin-top:116.25pt;width:93.05pt;height:12.9pt;flip:x y;z-index:251680256;visibility:visible;mso-wrap-style:square;mso-width-percent:0;mso-height-percent:0;mso-wrap-distance-left:9pt;mso-wrap-distance-top:0;mso-wrap-distance-right:9pt;mso-wrap-distance-bottom:0;mso-position-horizontal:absolute;mso-position-horizontal-relative:text;mso-position-vertical:absolute;mso-position-vertical-relative:text;mso-width-percent:0;mso-height-percent:0;mso-width-relative:margin;mso-height-relative:margin" o:gfxdata="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" strokecolor="#5b9bd5 [3204]" strokeweight=".5pt">
                 <v:stroke endarrow="block" joinstyle="miter"/>
@@ -8272,6 +8259,7 @@
           <w:noProof/>
           <w:sz w:val="20"/>
           <w:szCs w:val="20"/>
+          <w:lang w:val="en-GB" w:eastAsia="en-GB"/>
         </w:rPr>
         <mc:AlternateContent>
           <mc:Choice Requires="wps">
@@ -8395,6 +8383,7 @@
           <w:noProof/>
           <w:sz w:val="20"/>
           <w:szCs w:val="20"/>
+          <w:lang w:val="en-GB" w:eastAsia="en-GB"/>
         </w:rPr>
         <mc:AlternateContent>
           <mc:Choice Requires="wps">
@@ -8455,7 +8444,7 @@
               </wp:anchor>
             </w:drawing>
           </mc:Choice>
-          <mc:Fallback>
+          <mc:Fallback xmlns:w16se="http://schemas.microsoft.com/office/word/2015/wordml/symex" xmlns:cx5="http://schemas.microsoft.com/office/drawing/2016/5/11/chartex" xmlns:cx4="http://schemas.microsoft.com/office/drawing/2016/5/10/chartex" xmlns:cx3="http://schemas.microsoft.com/office/drawing/2016/5/9/chartex" xmlns:cx2="http://schemas.microsoft.com/office/drawing/2015/10/21/chartex" xmlns:cx1="http://schemas.microsoft.com/office/drawing/2015/9/8/chartex" xmlns:cx="http://schemas.microsoft.com/office/drawing/2014/chartex">
             <w:pict>
               <v:shape w14:anchorId="583FDD97" id="直線矢印コネクタ 83" o:spid="_x0000_s1026" type="#_x0000_t32" style="position:absolute;margin-left:231.6pt;margin-top:234.45pt;width:3.6pt;height:45.45pt;flip:x y;z-index:251678208;visibility:visible;mso-wrap-style:square;mso-width-percent:0;mso-height-percent:0;mso-wrap-distance-left:9pt;mso-wrap-distance-top:0;mso-wrap-distance-right:9pt;mso-wrap-distance-bottom:0;mso-position-horizontal:absolute;mso-position-horizontal-relative:text;mso-position-vertical:absolute;mso-position-vertical-relative:text;mso-width-percent:0;mso-height-percent:0;mso-width-relative:margin;mso-height-relative:margin" o:gfxdata="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" strokecolor="#5b9bd5 [3204]" strokeweight=".5pt">
                 <v:stroke endarrow="block" joinstyle="miter"/>
@@ -8469,6 +8458,7 @@
           <w:noProof/>
           <w:sz w:val="20"/>
           <w:szCs w:val="20"/>
+          <w:lang w:val="en-GB" w:eastAsia="en-GB"/>
         </w:rPr>
         <mc:AlternateContent>
           <mc:Choice Requires="wps">
@@ -8529,7 +8519,7 @@
               </wp:anchor>
             </w:drawing>
           </mc:Choice>
-          <mc:Fallback>
+          <mc:Fallback xmlns:w16se="http://schemas.microsoft.com/office/word/2015/wordml/symex" xmlns:cx5="http://schemas.microsoft.com/office/drawing/2016/5/11/chartex" xmlns:cx4="http://schemas.microsoft.com/office/drawing/2016/5/10/chartex" xmlns:cx3="http://schemas.microsoft.com/office/drawing/2016/5/9/chartex" xmlns:cx2="http://schemas.microsoft.com/office/drawing/2015/10/21/chartex" xmlns:cx1="http://schemas.microsoft.com/office/drawing/2015/9/8/chartex" xmlns:cx="http://schemas.microsoft.com/office/drawing/2014/chartex">
             <w:pict>
               <v:shape w14:anchorId="344C610E" id="直線矢印コネクタ 82" o:spid="_x0000_s1026" type="#_x0000_t32" style="position:absolute;margin-left:212.85pt;margin-top:166.3pt;width:98.45pt;height:3.6pt;flip:x y;z-index:251677184;visibility:visible;mso-wrap-style:square;mso-width-percent:0;mso-height-percent:0;mso-wrap-distance-left:9pt;mso-wrap-distance-top:0;mso-wrap-distance-right:9pt;mso-wrap-distance-bottom:0;mso-position-horizontal:absolute;mso-position-horizontal-relative:text;mso-position-vertical:absolute;mso-position-vertical-relative:text;mso-width-percent:0;mso-height-percent:0;mso-width-relative:margin;mso-height-relative:margin" o:gfxdata="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" strokecolor="#5b9bd5 [3204]" strokeweight=".5pt">
                 <v:stroke endarrow="block" joinstyle="miter"/>
@@ -8543,6 +8533,7 @@
           <w:noProof/>
           <w:sz w:val="20"/>
           <w:szCs w:val="20"/>
+          <w:lang w:val="en-GB" w:eastAsia="en-GB"/>
         </w:rPr>
         <mc:AlternateContent>
           <mc:Choice Requires="wps">
@@ -8666,6 +8657,7 @@
           <w:noProof/>
           <w:sz w:val="20"/>
           <w:szCs w:val="20"/>
+          <w:lang w:val="en-GB" w:eastAsia="en-GB"/>
         </w:rPr>
         <mc:AlternateContent>
           <mc:Choice Requires="wps">
@@ -8720,7 +8712,7 @@
               </wp:anchor>
             </w:drawing>
           </mc:Choice>
-          <mc:Fallback>
+          <mc:Fallback xmlns:w16se="http://schemas.microsoft.com/office/word/2015/wordml/symex" xmlns:cx5="http://schemas.microsoft.com/office/drawing/2016/5/11/chartex" xmlns:cx4="http://schemas.microsoft.com/office/drawing/2016/5/10/chartex" xmlns:cx3="http://schemas.microsoft.com/office/drawing/2016/5/9/chartex" xmlns:cx2="http://schemas.microsoft.com/office/drawing/2015/10/21/chartex" xmlns:cx1="http://schemas.microsoft.com/office/drawing/2015/9/8/chartex" xmlns:cx="http://schemas.microsoft.com/office/drawing/2014/chartex">
             <w:pict>
               <v:shape w14:anchorId="397A5F56" id="直線矢印コネクタ 79" o:spid="_x0000_s1026" type="#_x0000_t32" style="position:absolute;margin-left:265.15pt;margin-top:26.45pt;width:31.9pt;height:3.4pt;flip:x y;z-index:251675136;visibility:visible;mso-wrap-style:square;mso-wrap-distance-left:9pt;mso-wrap-distance-top:0;mso-wrap-distance-right:9pt;mso-wrap-distance-bottom:0;mso-position-horizontal:absolute;mso-position-horizontal-relative:text;mso-position-vertical:absolute;mso-position-vertical-relative:text" o:gfxdata="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" strokecolor="#5b9bd5 [3204]" strokeweight=".5pt">
                 <v:stroke endarrow="block" joinstyle="miter"/>
@@ -8738,6 +8730,7 @@
       <w:r>
         <w:rPr>
           <w:noProof/>
+          <w:lang w:val="en-GB" w:eastAsia="en-GB"/>
         </w:rPr>
         <w:drawing>
           <wp:inline distT="0" distB="0" distL="0" distR="0" wp14:anchorId="4A18CBDF" wp14:editId="61E9DE44">
@@ -8798,6 +8791,7 @@
           <w:noProof/>
           <w:sz w:val="20"/>
           <w:szCs w:val="20"/>
+          <w:lang w:val="en-GB" w:eastAsia="en-GB"/>
         </w:rPr>
         <mc:AlternateContent>
           <mc:Choice Requires="wps">
@@ -8925,7 +8919,7 @@
       </w:pPr>
       <w:r>
         <w:rPr>
-          <w:rStyle w:val="a8"/>
+          <w:rStyle w:val="CommentReference"/>
         </w:rPr>
         <w:commentReference w:id="27"/>
       </w:r>
@@ -8943,6 +8937,24 @@
       <w:pPr>
         <w:spacing w:after="160"/>
         <w:rPr>
+          <w:sz w:val="20"/>
+          <w:szCs w:val="20"/>
+        </w:rPr>
+      </w:pPr>
+    </w:p>
+    <w:p>
+      <w:pPr>
+        <w:spacing w:after="160"/>
+        <w:rPr>
+          <w:sz w:val="20"/>
+          <w:szCs w:val="20"/>
+        </w:rPr>
+      </w:pPr>
+    </w:p>
+    <w:p>
+      <w:pPr>
+        <w:spacing w:after="160"/>
+        <w:rPr>
           <w:b/>
           <w:sz w:val="24"/>
           <w:szCs w:val="24"/>
@@ -8954,7 +8966,6 @@
           <w:sz w:val="28"/>
           <w:szCs w:val="24"/>
         </w:rPr>
-        <w:lastRenderedPageBreak/>
         <w:t>Low Fidelity Prototypes</w:t>
       </w:r>
       <w:r>
@@ -9053,8 +9064,6 @@
         </w:rPr>
         <w:t xml:space="preserve"> </w:t>
       </w:r>
-      <w:bookmarkStart w:id="28" w:name="_GoBack"/>
-      <w:bookmarkEnd w:id="28"/>
     </w:p>
     <w:p>
       <w:pPr>
@@ -9168,20 +9177,120 @@
           <w:szCs w:val="24"/>
         </w:rPr>
       </w:pPr>
-      <w:r>
+    </w:p>
+    <w:p>
+      <w:pPr>
+        <w:spacing w:after="160"/>
         <w:rPr>
           <w:b/>
           <w:sz w:val="24"/>
           <w:szCs w:val="24"/>
         </w:rPr>
-        <w:t>Mobile</w:t>
-      </w:r>
-      <w:r>
+      </w:pPr>
+    </w:p>
+    <w:p>
+      <w:pPr>
+        <w:spacing w:after="160"/>
         <w:rPr>
           <w:b/>
           <w:sz w:val="24"/>
           <w:szCs w:val="24"/>
         </w:rPr>
+      </w:pPr>
+    </w:p>
+    <w:p>
+      <w:pPr>
+        <w:spacing w:after="160"/>
+        <w:rPr>
+          <w:b/>
+          <w:sz w:val="24"/>
+          <w:szCs w:val="24"/>
+        </w:rPr>
+      </w:pPr>
+    </w:p>
+    <w:p>
+      <w:pPr>
+        <w:spacing w:after="160"/>
+        <w:rPr>
+          <w:b/>
+          <w:sz w:val="24"/>
+          <w:szCs w:val="24"/>
+        </w:rPr>
+      </w:pPr>
+    </w:p>
+    <w:p>
+      <w:pPr>
+        <w:spacing w:after="160"/>
+        <w:rPr>
+          <w:b/>
+          <w:sz w:val="24"/>
+          <w:szCs w:val="24"/>
+        </w:rPr>
+      </w:pPr>
+    </w:p>
+    <w:p>
+      <w:pPr>
+        <w:spacing w:after="160"/>
+        <w:rPr>
+          <w:b/>
+          <w:sz w:val="24"/>
+          <w:szCs w:val="24"/>
+        </w:rPr>
+      </w:pPr>
+    </w:p>
+    <w:p>
+      <w:pPr>
+        <w:spacing w:after="160"/>
+        <w:rPr>
+          <w:b/>
+          <w:sz w:val="24"/>
+          <w:szCs w:val="24"/>
+        </w:rPr>
+      </w:pPr>
+    </w:p>
+    <w:p>
+      <w:pPr>
+        <w:spacing w:after="160"/>
+        <w:rPr>
+          <w:b/>
+          <w:sz w:val="24"/>
+          <w:szCs w:val="24"/>
+        </w:rPr>
+      </w:pPr>
+    </w:p>
+    <w:p>
+      <w:pPr>
+        <w:spacing w:after="160"/>
+        <w:rPr>
+          <w:b/>
+          <w:sz w:val="24"/>
+          <w:szCs w:val="24"/>
+        </w:rPr>
+      </w:pPr>
+    </w:p>
+    <w:p>
+      <w:pPr>
+        <w:spacing w:after="160"/>
+        <w:rPr>
+          <w:b/>
+          <w:sz w:val="24"/>
+          <w:szCs w:val="24"/>
+        </w:rPr>
+      </w:pPr>
+      <w:r>
+        <w:rPr>
+          <w:b/>
+          <w:sz w:val="24"/>
+          <w:szCs w:val="24"/>
+        </w:rPr>
+        <w:t>Mobile</w:t>
+      </w:r>
+      <w:r>
+        <w:rPr>
+          <w:b/>
+          <w:sz w:val="24"/>
+          <w:szCs w:val="24"/>
+        </w:rPr>
         <w:t xml:space="preserve"> Low Fidelity</w:t>
       </w:r>
     </w:p>
@@ -9203,7 +9312,7 @@
     </w:p>
     <w:tbl>
       <w:tblPr>
-        <w:tblStyle w:val="af0"/>
+        <w:tblStyle w:val="TableGrid"/>
         <w:tblW w:w="0" w:type="auto"/>
         <w:tblBorders>
           <w:top w:val="none" w:sz="0" w:space="0" w:color="auto"/>
@@ -9266,8 +9375,8 @@
                 <w:noProof/>
                 <w:sz w:val="28"/>
                 <w:szCs w:val="28"/>
-              </w:rPr>
-              <w:lastRenderedPageBreak/>
+                <w:lang w:val="en-GB" w:eastAsia="en-GB"/>
+              </w:rPr>
               <w:drawing>
                 <wp:inline distT="0" distB="0" distL="0" distR="0" wp14:anchorId="1AFC0893" wp14:editId="30038573">
                   <wp:extent cx="1717869" cy="3381153"/>
@@ -9346,7 +9455,6 @@
                 <w:szCs w:val="21"/>
                 <w:u w:val="single"/>
               </w:rPr>
-              <w:lastRenderedPageBreak/>
               <w:t>Sign in / register</w:t>
             </w:r>
           </w:p>
@@ -9366,8 +9474,8 @@
                 <w:noProof/>
                 <w:sz w:val="28"/>
                 <w:szCs w:val="28"/>
-              </w:rPr>
-              <w:lastRenderedPageBreak/>
+                <w:lang w:val="en-GB" w:eastAsia="en-GB"/>
+              </w:rPr>
               <w:drawing>
                 <wp:inline distT="0" distB="0" distL="0" distR="0" wp14:anchorId="61F16640" wp14:editId="3CE64C28">
                   <wp:extent cx="1644762" cy="3329797"/>
@@ -9445,7 +9553,6 @@
                 <w:szCs w:val="21"/>
                 <w:u w:val="single"/>
               </w:rPr>
-              <w:lastRenderedPageBreak/>
               <w:t>Home page for Android Users</w:t>
             </w:r>
             <w:r>
@@ -9477,8 +9584,8 @@
                 <w:noProof/>
                 <w:sz w:val="28"/>
                 <w:szCs w:val="28"/>
-              </w:rPr>
-              <w:lastRenderedPageBreak/>
+                <w:lang w:val="en-GB" w:eastAsia="en-GB"/>
+              </w:rPr>
               <w:drawing>
                 <wp:anchor distT="0" distB="0" distL="114300" distR="114300" simplePos="0" relativeHeight="251672064" behindDoc="0" locked="0" layoutInCell="1" allowOverlap="1" wp14:anchorId="5D7EC8BA" wp14:editId="147D3084">
                   <wp:simplePos x="0" y="0"/>
@@ -9587,7 +9694,6 @@
                 <w:bCs/>
                 <w:u w:val="single"/>
               </w:rPr>
-              <w:lastRenderedPageBreak/>
               <w:t>Map view</w:t>
             </w:r>
           </w:p>
@@ -9606,6 +9712,7 @@
                 <w:noProof/>
                 <w:sz w:val="24"/>
                 <w:szCs w:val="24"/>
+                <w:lang w:val="en-GB" w:eastAsia="en-GB"/>
               </w:rPr>
               <w:drawing>
                 <wp:inline distT="0" distB="0" distL="0" distR="0" wp14:anchorId="2B490788" wp14:editId="7828339C">
@@ -9715,7 +9822,7 @@
                   <v:path o:extrusionok="f" gradientshapeok="t" o:connecttype="rect"/>
                   <o:lock v:ext="edit" aspectratio="t"/>
                 </v:shapetype>
-                <v:shape id="_x0000_i1025" type="#_x0000_t75" style="width:134.5pt;height:250.65pt">
+                <v:shape id="_x0000_i1025" type="#_x0000_t75" style="width:134.25pt;height:250.5pt">
                   <v:imagedata r:id="rId19" o:title="Flashcards near you"/>
                 </v:shape>
               </w:pict>
@@ -9759,6 +9866,7 @@
                 <w:bCs/>
                 <w:noProof/>
                 <w:u w:val="single"/>
+                <w:lang w:val="en-GB" w:eastAsia="en-GB"/>
               </w:rPr>
               <w:drawing>
                 <wp:inline distT="0" distB="0" distL="0" distR="0" wp14:anchorId="22A20161" wp14:editId="15216C63">
@@ -9814,7 +9922,7 @@
       </w:tr>
       <w:tr>
         <w:trPr>
-          <w:trHeight w:val="9774"/>
+          <w:trHeight w:val="5954"/>
         </w:trPr>
         <w:tc>
           <w:tcPr>
@@ -9835,7 +9943,6 @@
                 <w:bCs/>
                 <w:u w:val="single"/>
               </w:rPr>
-              <w:lastRenderedPageBreak/>
               <w:t>Studying a Card (Front)</w:t>
             </w:r>
           </w:p>
@@ -9854,6 +9961,7 @@
                 <w:bCs/>
                 <w:noProof/>
                 <w:u w:val="single"/>
+                <w:lang w:val="en-GB" w:eastAsia="en-GB"/>
               </w:rPr>
               <w:drawing>
                 <wp:anchor distT="0" distB="0" distL="114300" distR="114300" simplePos="0" relativeHeight="251667968" behindDoc="0" locked="0" layoutInCell="1" allowOverlap="1" wp14:anchorId="39636296" wp14:editId="0DEE71C1">
@@ -9949,6 +10057,7 @@
                 <w:b/>
                 <w:bCs/>
                 <w:noProof/>
+                <w:lang w:val="en-GB" w:eastAsia="en-GB"/>
               </w:rPr>
               <w:drawing>
                 <wp:anchor distT="0" distB="0" distL="114300" distR="114300" simplePos="0" relativeHeight="251668992" behindDoc="0" locked="0" layoutInCell="1" allowOverlap="1" wp14:anchorId="76A1C0FF" wp14:editId="00294A3C">
@@ -10081,6 +10190,7 @@
                 <w:noProof/>
                 <w:sz w:val="24"/>
                 <w:szCs w:val="24"/>
+                <w:lang w:val="en-GB" w:eastAsia="en-GB"/>
               </w:rPr>
               <w:drawing>
                 <wp:inline distT="0" distB="0" distL="0" distR="0" wp14:anchorId="6B426C22" wp14:editId="797F8A90">
@@ -10193,8 +10303,8 @@
                 <w:noProof/>
                 <w:sz w:val="24"/>
                 <w:szCs w:val="24"/>
-              </w:rPr>
-              <w:lastRenderedPageBreak/>
+                <w:lang w:val="en-GB" w:eastAsia="en-GB"/>
+              </w:rPr>
               <w:drawing>
                 <wp:inline distT="0" distB="0" distL="0" distR="0" wp14:anchorId="10CAF7EB" wp14:editId="490A0AD3">
                   <wp:extent cx="1679944" cy="3194204"/>
@@ -10265,7 +10375,6 @@
                 <w:bCs/>
                 <w:u w:val="single"/>
               </w:rPr>
-              <w:lastRenderedPageBreak/>
               <w:t>Progress Page</w:t>
             </w:r>
           </w:p>
@@ -10284,8 +10393,8 @@
                 <w:noProof/>
                 <w:sz w:val="24"/>
                 <w:szCs w:val="24"/>
-              </w:rPr>
-              <w:lastRenderedPageBreak/>
+                <w:lang w:val="en-GB" w:eastAsia="en-GB"/>
+              </w:rPr>
               <w:drawing>
                 <wp:inline distT="0" distB="0" distL="0" distR="0" wp14:anchorId="2E50E048" wp14:editId="2ED76345">
                   <wp:extent cx="1638300" cy="3171825"/>
@@ -10356,7 +10465,6 @@
                 <w:bCs/>
                 <w:u w:val="single"/>
               </w:rPr>
-              <w:lastRenderedPageBreak/>
               <w:t>Progress Page</w:t>
             </w:r>
           </w:p>
@@ -10375,8 +10483,8 @@
                 <w:noProof/>
                 <w:sz w:val="24"/>
                 <w:szCs w:val="24"/>
-              </w:rPr>
-              <w:lastRenderedPageBreak/>
+                <w:lang w:val="en-GB" w:eastAsia="en-GB"/>
+              </w:rPr>
               <w:drawing>
                 <wp:inline distT="0" distB="0" distL="0" distR="0" wp14:anchorId="45E16B39" wp14:editId="41B9B9A2">
                   <wp:extent cx="1628775" cy="3171825"/>
@@ -10453,7 +10561,6 @@
                 <w:bCs/>
                 <w:u w:val="single"/>
               </w:rPr>
-              <w:lastRenderedPageBreak/>
               <w:t>Language Settings</w:t>
             </w:r>
           </w:p>
@@ -10472,6 +10579,7 @@
                 <w:noProof/>
                 <w:sz w:val="24"/>
                 <w:szCs w:val="24"/>
+                <w:lang w:val="en-GB" w:eastAsia="en-GB"/>
               </w:rPr>
               <w:drawing>
                 <wp:inline distT="0" distB="0" distL="0" distR="0" wp14:anchorId="798EAFD2" wp14:editId="71FC0CFD">
@@ -10561,6 +10669,7 @@
                 <w:noProof/>
                 <w:sz w:val="24"/>
                 <w:szCs w:val="24"/>
+                <w:lang w:val="en-GB" w:eastAsia="en-GB"/>
               </w:rPr>
               <w:drawing>
                 <wp:inline distT="0" distB="0" distL="0" distR="0" wp14:anchorId="07EE5925" wp14:editId="6CF7451E">
@@ -10651,6 +10760,7 @@
                 <w:noProof/>
                 <w:sz w:val="24"/>
                 <w:szCs w:val="24"/>
+                <w:lang w:val="en-GB" w:eastAsia="en-GB"/>
               </w:rPr>
               <w:drawing>
                 <wp:inline distT="0" distB="0" distL="0" distR="0" wp14:anchorId="1EE51EB1" wp14:editId="389DF9F3">
@@ -10761,6 +10871,7 @@
                 <w:noProof/>
                 <w:sz w:val="24"/>
                 <w:szCs w:val="24"/>
+                <w:lang w:val="en-GB" w:eastAsia="en-GB"/>
               </w:rPr>
               <w:drawing>
                 <wp:inline distT="0" distB="0" distL="0" distR="0" wp14:anchorId="31BEA92C" wp14:editId="4B7BD642">
@@ -10850,6 +10961,7 @@
                 <w:noProof/>
                 <w:sz w:val="24"/>
                 <w:szCs w:val="24"/>
+                <w:lang w:val="en-GB" w:eastAsia="en-GB"/>
               </w:rPr>
               <w:drawing>
                 <wp:inline distT="0" distB="0" distL="0" distR="0" wp14:anchorId="0314A530" wp14:editId="4A11CB6C">
@@ -10909,32 +11021,6 @@
         <w:spacing w:after="160"/>
         <w:rPr>
           <w:b/>
-        </w:rPr>
-      </w:pPr>
-    </w:p>
-    <w:p>
-      <w:pPr>
-        <w:spacing w:after="160"/>
-        <w:rPr>
-          <w:b/>
-          <w:sz w:val="28"/>
-        </w:rPr>
-      </w:pPr>
-    </w:p>
-    <w:p>
-      <w:pPr>
-        <w:spacing w:after="160"/>
-        <w:rPr>
-          <w:b/>
-          <w:sz w:val="28"/>
-        </w:rPr>
-      </w:pPr>
-    </w:p>
-    <w:p>
-      <w:pPr>
-        <w:spacing w:after="160"/>
-        <w:rPr>
-          <w:b/>
           <w:sz w:val="28"/>
         </w:rPr>
       </w:pPr>
@@ -11033,7 +11119,6 @@
           <w:sz w:val="24"/>
           <w:u w:val="single"/>
         </w:rPr>
-        <w:lastRenderedPageBreak/>
         <w:t xml:space="preserve">Sign in </w:t>
       </w:r>
       <w:r>
@@ -11058,12 +11143,23 @@
         <w:spacing w:after="160"/>
         <w:rPr>
           <w:b/>
+          <w:sz w:val="24"/>
+          <w:u w:val="single"/>
+        </w:rPr>
+      </w:pPr>
+    </w:p>
+    <w:p>
+      <w:pPr>
+        <w:spacing w:after="160"/>
+        <w:rPr>
+          <w:b/>
         </w:rPr>
       </w:pPr>
       <w:r>
         <w:rPr>
           <w:noProof/>
           <w:sz w:val="24"/>
+          <w:lang w:val="en-GB" w:eastAsia="en-GB"/>
         </w:rPr>
         <w:drawing>
           <wp:anchor distT="0" distB="0" distL="114300" distR="114300" simplePos="0" relativeHeight="251634176" behindDoc="0" locked="0" layoutInCell="1" allowOverlap="1" wp14:anchorId="150EA0F3" wp14:editId="12CB187E">
@@ -11156,6 +11252,7 @@
         <w:rPr>
           <w:b/>
           <w:noProof/>
+          <w:lang w:val="en-GB" w:eastAsia="en-GB"/>
         </w:rPr>
         <w:drawing>
           <wp:inline distT="0" distB="0" distL="0" distR="0" wp14:anchorId="2C4B8390" wp14:editId="0AC11B29">
@@ -11213,7 +11310,7 @@
     <w:p>
       <w:pPr>
         <w:spacing w:after="160"/>
-        <w:ind w:left="118" w:hangingChars="50" w:hanging="118"/>
+        <w:ind w:left="120" w:hangingChars="50" w:hanging="120"/>
         <w:rPr>
           <w:b/>
           <w:sz w:val="24"/>
@@ -11232,7 +11329,7 @@
     <w:p>
       <w:pPr>
         <w:spacing w:after="160"/>
-        <w:ind w:left="118" w:hangingChars="50" w:hanging="118"/>
+        <w:ind w:left="120" w:hangingChars="50" w:hanging="120"/>
         <w:rPr>
           <w:b/>
         </w:rPr>
@@ -11243,9 +11340,8 @@
           <w:sz w:val="24"/>
           <w:u w:val="single"/>
         </w:rPr>
-        <w:lastRenderedPageBreak/>
         <w:pict w14:anchorId="7E8175C1">
-          <v:shape id="_x0000_i1026" type="#_x0000_t75" style="width:538.65pt;height:364.75pt">
+          <v:shape id="_x0000_i1026" type="#_x0000_t75" style="width:538.5pt;height:364.5pt">
             <v:imagedata r:id="rId31" o:title="Studying a flashcard front example"/>
           </v:shape>
         </w:pict>
@@ -11257,7 +11353,7 @@
           <w:u w:val="single"/>
         </w:rPr>
         <w:pict w14:anchorId="5F08577D">
-          <v:shape id="_x0000_i1027" type="#_x0000_t75" style="width:538.65pt;height:364.75pt">
+          <v:shape id="_x0000_i1027" type="#_x0000_t75" style="width:538.5pt;height:364.5pt">
             <v:imagedata r:id="rId32" o:title="Studying a flashcard back example"/>
           </v:shape>
         </w:pict>
@@ -11275,6 +11371,7 @@
           <w:b/>
           <w:noProof/>
           <w:sz w:val="24"/>
+          <w:lang w:val="en-GB" w:eastAsia="en-GB"/>
         </w:rPr>
         <mc:AlternateContent>
           <mc:Choice Requires="wps">
@@ -11335,7 +11432,7 @@
               </wp:anchor>
             </w:drawing>
           </mc:Choice>
-          <mc:Fallback>
+          <mc:Fallback xmlns:w16se="http://schemas.microsoft.com/office/word/2015/wordml/symex" xmlns:cx5="http://schemas.microsoft.com/office/drawing/2016/5/11/chartex" xmlns:cx4="http://schemas.microsoft.com/office/drawing/2016/5/10/chartex" xmlns:cx3="http://schemas.microsoft.com/office/drawing/2016/5/9/chartex" xmlns:cx2="http://schemas.microsoft.com/office/drawing/2015/10/21/chartex" xmlns:cx1="http://schemas.microsoft.com/office/drawing/2015/9/8/chartex" xmlns:cx="http://schemas.microsoft.com/office/drawing/2014/chartex">
             <w:pict>
               <v:shape w14:anchorId="6ABDDAEE" id="直線矢印コネクタ 50" o:spid="_x0000_s1026" type="#_x0000_t32" style="position:absolute;margin-left:-408pt;margin-top:11.1pt;width:123.75pt;height:192.75pt;flip:y;z-index:251637248;visibility:visible;mso-wrap-style:square;mso-width-percent:0;mso-height-percent:0;mso-wrap-distance-left:9pt;mso-wrap-distance-top:0;mso-wrap-distance-right:9pt;mso-wrap-distance-bottom:0;mso-position-horizontal:absolute;mso-position-horizontal-relative:text;mso-position-vertical:absolute;mso-position-vertical-relative:text;mso-width-percent:0;mso-height-percent:0;mso-width-relative:margin;mso-height-relative:margin" o:gfxdata="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" strokecolor="#5b9bd5 [3204]" strokeweight=".5pt">
                 <v:stroke endarrow="block" joinstyle="miter"/>
@@ -11349,6 +11446,7 @@
           <w:b/>
           <w:noProof/>
           <w:sz w:val="24"/>
+          <w:lang w:val="en-GB" w:eastAsia="en-GB"/>
         </w:rPr>
         <mc:AlternateContent>
           <mc:Choice Requires="wps">
@@ -11409,7 +11507,7 @@
               </wp:anchor>
             </w:drawing>
           </mc:Choice>
-          <mc:Fallback>
+          <mc:Fallback xmlns:w16se="http://schemas.microsoft.com/office/word/2015/wordml/symex" xmlns:cx5="http://schemas.microsoft.com/office/drawing/2016/5/11/chartex" xmlns:cx4="http://schemas.microsoft.com/office/drawing/2016/5/10/chartex" xmlns:cx3="http://schemas.microsoft.com/office/drawing/2016/5/9/chartex" xmlns:cx2="http://schemas.microsoft.com/office/drawing/2015/10/21/chartex" xmlns:cx1="http://schemas.microsoft.com/office/drawing/2015/9/8/chartex" xmlns:cx="http://schemas.microsoft.com/office/drawing/2014/chartex">
             <w:pict>
               <v:shape w14:anchorId="1242D9B8" id="直線矢印コネクタ 51" o:spid="_x0000_s1026" type="#_x0000_t32" style="position:absolute;margin-left:-231.75pt;margin-top:3.4pt;width:95.25pt;height:98.25pt;flip:y;z-index:251635200;visibility:visible;mso-wrap-style:square;mso-width-percent:0;mso-height-percent:0;mso-wrap-distance-left:9pt;mso-wrap-distance-top:0;mso-wrap-distance-right:9pt;mso-wrap-distance-bottom:0;mso-position-horizontal:absolute;mso-position-horizontal-relative:text;mso-position-vertical:absolute;mso-position-vertical-relative:text;mso-width-percent:0;mso-height-percent:0;mso-width-relative:margin;mso-height-relative:margin" o:gfxdata="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" strokecolor="#5b9bd5 [3204]" strokeweight=".5pt">
                 <v:stroke endarrow="block" joinstyle="miter"/>
@@ -11423,6 +11521,7 @@
           <w:b/>
           <w:noProof/>
           <w:sz w:val="24"/>
+          <w:lang w:val="en-GB" w:eastAsia="en-GB"/>
         </w:rPr>
         <mc:AlternateContent>
           <mc:Choice Requires="wps">
@@ -11483,7 +11582,7 @@
               </wp:anchor>
             </w:drawing>
           </mc:Choice>
-          <mc:Fallback>
+          <mc:Fallback xmlns:w16se="http://schemas.microsoft.com/office/word/2015/wordml/symex" xmlns:cx5="http://schemas.microsoft.com/office/drawing/2016/5/11/chartex" xmlns:cx4="http://schemas.microsoft.com/office/drawing/2016/5/10/chartex" xmlns:cx3="http://schemas.microsoft.com/office/drawing/2016/5/9/chartex" xmlns:cx2="http://schemas.microsoft.com/office/drawing/2015/10/21/chartex" xmlns:cx1="http://schemas.microsoft.com/office/drawing/2015/9/8/chartex" xmlns:cx="http://schemas.microsoft.com/office/drawing/2014/chartex">
             <w:pict>
               <v:shape w14:anchorId="0FF25000" id="直線矢印コネクタ 52" o:spid="_x0000_s1026" type="#_x0000_t32" style="position:absolute;margin-left:-232.5pt;margin-top:4.9pt;width:60.75pt;height:97.5pt;flip:y;z-index:251636224;visibility:visible;mso-wrap-style:square;mso-width-percent:0;mso-height-percent:0;mso-wrap-distance-left:9pt;mso-wrap-distance-top:0;mso-wrap-distance-right:9pt;mso-wrap-distance-bottom:0;mso-position-horizontal:absolute;mso-position-horizontal-relative:text;mso-position-vertical:absolute;mso-position-vertical-relative:text;mso-width-percent:0;mso-height-percent:0;mso-width-relative:margin;mso-height-relative:margin" o:gfxdata="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" strokecolor="#5b9bd5 [3204]" strokeweight=".5pt">
                 <v:stroke endarrow="block" joinstyle="miter"/>
@@ -11497,6 +11596,7 @@
           <w:b/>
           <w:noProof/>
           <w:sz w:val="24"/>
+          <w:lang w:val="en-GB" w:eastAsia="en-GB"/>
         </w:rPr>
         <mc:AlternateContent>
           <mc:Choice Requires="wps">
@@ -11557,7 +11657,7 @@
               </wp:anchor>
             </w:drawing>
           </mc:Choice>
-          <mc:Fallback>
+          <mc:Fallback xmlns:w16se="http://schemas.microsoft.com/office/word/2015/wordml/symex" xmlns:cx5="http://schemas.microsoft.com/office/drawing/2016/5/11/chartex" xmlns:cx4="http://schemas.microsoft.com/office/drawing/2016/5/10/chartex" xmlns:cx3="http://schemas.microsoft.com/office/drawing/2016/5/9/chartex" xmlns:cx2="http://schemas.microsoft.com/office/drawing/2015/10/21/chartex" xmlns:cx1="http://schemas.microsoft.com/office/drawing/2015/9/8/chartex" xmlns:cx="http://schemas.microsoft.com/office/drawing/2014/chartex">
             <w:pict>
               <v:shape w14:anchorId="60AEA49D" id="直線矢印コネクタ 53" o:spid="_x0000_s1026" type="#_x0000_t32" style="position:absolute;margin-left:-42.95pt;margin-top:4.1pt;width:3.6pt;height:78pt;flip:y;z-index:251640320;visibility:visible;mso-wrap-style:square;mso-width-percent:0;mso-height-percent:0;mso-wrap-distance-left:9pt;mso-wrap-distance-top:0;mso-wrap-distance-right:9pt;mso-wrap-distance-bottom:0;mso-position-horizontal:absolute;mso-position-horizontal-relative:text;mso-position-vertical:absolute;mso-position-vertical-relative:text;mso-width-percent:0;mso-height-percent:0;mso-width-relative:margin;mso-height-relative:margin" o:gfxdata="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" strokecolor="#5b9bd5 [3204]" strokeweight=".5pt">
                 <v:stroke endarrow="block" joinstyle="miter"/>
@@ -11571,6 +11671,7 @@
           <w:b/>
           <w:noProof/>
           <w:sz w:val="24"/>
+          <w:lang w:val="en-GB" w:eastAsia="en-GB"/>
         </w:rPr>
         <mc:AlternateContent>
           <mc:Choice Requires="wps">
@@ -11631,7 +11732,7 @@
               </wp:anchor>
             </w:drawing>
           </mc:Choice>
-          <mc:Fallback>
+          <mc:Fallback xmlns:w16se="http://schemas.microsoft.com/office/word/2015/wordml/symex" xmlns:cx5="http://schemas.microsoft.com/office/drawing/2016/5/11/chartex" xmlns:cx4="http://schemas.microsoft.com/office/drawing/2016/5/10/chartex" xmlns:cx3="http://schemas.microsoft.com/office/drawing/2016/5/9/chartex" xmlns:cx2="http://schemas.microsoft.com/office/drawing/2015/10/21/chartex" xmlns:cx1="http://schemas.microsoft.com/office/drawing/2015/9/8/chartex" xmlns:cx="http://schemas.microsoft.com/office/drawing/2014/chartex">
             <w:pict>
               <v:shape w14:anchorId="019957DD" id="直線矢印コネクタ 54" o:spid="_x0000_s1026" type="#_x0000_t32" style="position:absolute;margin-left:-65.9pt;margin-top:20.25pt;width:24.45pt;height:63.15pt;flip:x y;z-index:251639296;visibility:visible;mso-wrap-style:square;mso-width-percent:0;mso-height-percent:0;mso-wrap-distance-left:9pt;mso-wrap-distance-top:0;mso-wrap-distance-right:9pt;mso-wrap-distance-bottom:0;mso-position-horizontal:absolute;mso-position-horizontal-relative:text;mso-position-vertical:absolute;mso-position-vertical-relative:text;mso-width-percent:0;mso-height-percent:0;mso-width-relative:margin;mso-height-relative:margin" o:gfxdata="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" strokecolor="#5b9bd5 [3204]" strokeweight=".5pt">
                 <v:stroke endarrow="block" joinstyle="miter"/>
@@ -11645,6 +11746,7 @@
           <w:b/>
           <w:noProof/>
           <w:sz w:val="24"/>
+          <w:lang w:val="en-GB" w:eastAsia="en-GB"/>
         </w:rPr>
         <mc:AlternateContent>
           <mc:Choice Requires="wps">
@@ -11705,7 +11807,7 @@
               </wp:anchor>
             </w:drawing>
           </mc:Choice>
-          <mc:Fallback>
+          <mc:Fallback xmlns:w16se="http://schemas.microsoft.com/office/word/2015/wordml/symex" xmlns:cx5="http://schemas.microsoft.com/office/drawing/2016/5/11/chartex" xmlns:cx4="http://schemas.microsoft.com/office/drawing/2016/5/10/chartex" xmlns:cx3="http://schemas.microsoft.com/office/drawing/2016/5/9/chartex" xmlns:cx2="http://schemas.microsoft.com/office/drawing/2015/10/21/chartex" xmlns:cx1="http://schemas.microsoft.com/office/drawing/2015/9/8/chartex" xmlns:cx="http://schemas.microsoft.com/office/drawing/2014/chartex">
             <w:pict>
               <v:shape w14:anchorId="379C7B1C" id="直線矢印コネクタ 55" o:spid="_x0000_s1026" type="#_x0000_t32" style="position:absolute;margin-left:-408.75pt;margin-top:18.3pt;width:125.25pt;height:49.5pt;flip:y;z-index:251638272;visibility:visible;mso-wrap-style:square;mso-width-percent:0;mso-height-percent:0;mso-wrap-distance-left:9pt;mso-wrap-distance-top:0;mso-wrap-distance-right:9pt;mso-wrap-distance-bottom:0;mso-position-horizontal:absolute;mso-position-horizontal-relative:text;mso-position-vertical:absolute;mso-position-vertical-relative:text;mso-width-percent:0;mso-height-percent:0;mso-width-relative:margin;mso-height-relative:margin" o:gfxdata="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" strokecolor="#5b9bd5 [3204]" strokeweight=".5pt">
                 <v:stroke endarrow="block" joinstyle="miter"/>
@@ -11741,7 +11843,6 @@
         <w:rPr>
           <w:b/>
         </w:rPr>
-        <w:lastRenderedPageBreak/>
         <w:t>Talk about how you gathered the data, what process you went through during the interviews etc note changes need to the specification after each test session</w:t>
       </w:r>
     </w:p>
@@ -11758,6 +11859,7 @@
           <w:noProof/>
           <w:sz w:val="21"/>
           <w:szCs w:val="21"/>
+          <w:lang w:val="en-GB" w:eastAsia="en-GB"/>
         </w:rPr>
         <w:drawing>
           <wp:inline distT="0" distB="0" distL="0" distR="0" wp14:anchorId="1924BE22" wp14:editId="7AF99B9E">
@@ -11820,6 +11922,30 @@
         <w:rPr>
           <w:b/>
         </w:rPr>
+        <w:t>Change History of Interface Specification</w:t>
+      </w:r>
+      <w:bookmarkStart w:id="28" w:name="_GoBack"/>
+      <w:bookmarkEnd w:id="28"/>
+    </w:p>
+    <w:p>
+      <w:pPr>
+        <w:spacing w:after="160"/>
+        <w:rPr>
+          <w:b/>
+        </w:rPr>
+      </w:pPr>
+    </w:p>
+    <w:p>
+      <w:pPr>
+        <w:spacing w:after="160"/>
+        <w:rPr>
+          <w:b/>
+        </w:rPr>
+      </w:pPr>
+      <w:r>
+        <w:rPr>
+          <w:b/>
+        </w:rPr>
         <w:t>Mobile High Fidelity</w:t>
       </w:r>
     </w:p>
@@ -12114,7 +12240,7 @@
       <w:commentRangeEnd w:id="29"/>
       <w:r>
         <w:rPr>
-          <w:rStyle w:val="a8"/>
+          <w:rStyle w:val="CommentReference"/>
         </w:rPr>
         <w:commentReference w:id="29"/>
       </w:r>
@@ -12140,7 +12266,6 @@
           <w:sz w:val="52"/>
           <w:szCs w:val="52"/>
         </w:rPr>
-        <w:lastRenderedPageBreak/>
         <w:t>CHECK ALL YOUR REFERENCES</w:t>
       </w:r>
     </w:p>
@@ -12435,7 +12560,7 @@
           <w:b/>
         </w:rPr>
         <w:pict w14:anchorId="5F6F266C">
-          <v:shape id="_x0000_i1028" type="#_x0000_t75" style="width:311.75pt;height:119.55pt">
+          <v:shape id="_x0000_i1028" type="#_x0000_t75" style="width:312pt;height:119.25pt">
             <v:imagedata r:id="rId34" o:title="Details changed"/>
           </v:shape>
         </w:pict>
@@ -12444,9 +12569,8 @@
         <w:rPr>
           <w:b/>
         </w:rPr>
-        <w:lastRenderedPageBreak/>
         <w:pict w14:anchorId="1D0AF125">
-          <v:shape id="_x0000_i1029" type="#_x0000_t75" style="width:538.65pt;height:364.75pt">
+          <v:shape id="_x0000_i1029" type="#_x0000_t75" style="width:538.5pt;height:364.5pt">
             <v:imagedata r:id="rId35" o:title="Flashcards near you"/>
           </v:shape>
         </w:pict>
@@ -12456,7 +12580,7 @@
           <w:b/>
         </w:rPr>
         <w:pict w14:anchorId="55A950D0">
-          <v:shape id="_x0000_i1030" type="#_x0000_t75" style="width:538.65pt;height:364.75pt">
+          <v:shape id="_x0000_i1030" type="#_x0000_t75" style="width:538.5pt;height:364.5pt">
             <v:imagedata r:id="rId36" o:title="Language Settings"/>
           </v:shape>
         </w:pict>
@@ -12465,9 +12589,8 @@
         <w:rPr>
           <w:b/>
         </w:rPr>
-        <w:lastRenderedPageBreak/>
         <w:pict w14:anchorId="6D10D424">
-          <v:shape id="_x0000_i1031" type="#_x0000_t75" style="width:538.65pt;height:364.75pt">
+          <v:shape id="_x0000_i1031" type="#_x0000_t75" style="width:538.5pt;height:364.5pt">
             <v:imagedata r:id="rId37" o:title="Map"/>
           </v:shape>
         </w:pict>
@@ -12476,9 +12599,8 @@
         <w:rPr>
           <w:b/>
         </w:rPr>
-        <w:lastRenderedPageBreak/>
         <w:pict w14:anchorId="2F246F39">
-          <v:shape id="_x0000_i1032" type="#_x0000_t75" style="width:538.65pt;height:548.15pt">
+          <v:shape id="_x0000_i1032" type="#_x0000_t75" style="width:538.5pt;height:547.5pt">
             <v:imagedata r:id="rId38" o:title="Progress and Statistics"/>
           </v:shape>
         </w:pict>
@@ -12487,9 +12609,8 @@
         <w:rPr>
           <w:b/>
         </w:rPr>
-        <w:lastRenderedPageBreak/>
         <w:pict w14:anchorId="0C3D818A">
-          <v:shape id="_x0000_i1033" type="#_x0000_t75" style="width:538.65pt;height:364.75pt">
+          <v:shape id="_x0000_i1033" type="#_x0000_t75" style="width:538.5pt;height:364.5pt">
             <v:imagedata r:id="rId39" o:title="Study flashcards"/>
           </v:shape>
         </w:pict>
@@ -12499,7 +12620,7 @@
           <w:b/>
         </w:rPr>
         <w:pict w14:anchorId="27A66D05">
-          <v:shape id="_x0000_i1034" type="#_x0000_t75" style="width:311.75pt;height:119.55pt">
+          <v:shape id="_x0000_i1034" type="#_x0000_t75" style="width:312pt;height:119.25pt">
             <v:imagedata r:id="rId40" o:title="Sync"/>
           </v:shape>
         </w:pict>
@@ -12508,9 +12629,8 @@
         <w:rPr>
           <w:b/>
         </w:rPr>
-        <w:lastRenderedPageBreak/>
         <w:pict w14:anchorId="41D8236B">
-          <v:shape id="_x0000_i1035" type="#_x0000_t75" style="width:538.65pt;height:364.75pt">
+          <v:shape id="_x0000_i1035" type="#_x0000_t75" style="width:538.5pt;height:364.5pt">
             <v:imagedata r:id="rId41" o:title="Tutorial _Find_"/>
           </v:shape>
         </w:pict>
@@ -12519,9 +12639,8 @@
         <w:rPr>
           <w:b/>
         </w:rPr>
-        <w:lastRenderedPageBreak/>
         <w:pict w14:anchorId="51709303">
-          <v:shape id="_x0000_i1036" type="#_x0000_t75" style="width:538.65pt;height:468pt">
+          <v:shape id="_x0000_i1036" type="#_x0000_t75" style="width:538.5pt;height:468pt">
             <v:imagedata r:id="rId42" o:title="Tutorial _Information_"/>
           </v:shape>
         </w:pict>
@@ -12530,9 +12649,8 @@
         <w:rPr>
           <w:b/>
         </w:rPr>
-        <w:lastRenderedPageBreak/>
         <w:pict w14:anchorId="142330E0">
-          <v:shape id="_x0000_i1037" type="#_x0000_t75" style="width:538.65pt;height:364.75pt">
+          <v:shape id="_x0000_i1037" type="#_x0000_t75" style="width:538.5pt;height:364.5pt">
             <v:imagedata r:id="rId43" o:title="Tutorial _Map_"/>
           </v:shape>
         </w:pict>
@@ -12542,7 +12660,7 @@
           <w:b/>
         </w:rPr>
         <w:pict w14:anchorId="6916C963">
-          <v:shape id="_x0000_i1038" type="#_x0000_t75" style="width:538.65pt;height:364.75pt">
+          <v:shape id="_x0000_i1038" type="#_x0000_t75" style="width:538.5pt;height:364.5pt">
             <v:imagedata r:id="rId44" o:title="Tutorial _Study_"/>
           </v:shape>
         </w:pict>
@@ -12551,9 +12669,8 @@
         <w:rPr>
           <w:b/>
         </w:rPr>
-        <w:lastRenderedPageBreak/>
         <w:pict w14:anchorId="437EFD17">
-          <v:shape id="_x0000_i1039" type="#_x0000_t75" style="width:538.65pt;height:364.75pt">
+          <v:shape id="_x0000_i1039" type="#_x0000_t75" style="width:538.5pt;height:364.5pt">
             <v:imagedata r:id="rId45" o:title="Tutorial Main"/>
           </v:shape>
         </w:pict>
@@ -12577,7 +12694,7 @@
 </file>
 
 <file path=word/comments.xml><?xml version="1.0" encoding="utf-8"?>
-<w:comments xmlns:wpc="http://schemas.microsoft.com/office/word/2010/wordprocessingCanvas" xmlns:cx="http://schemas.microsoft.com/office/drawing/2014/chartex" xmlns:cx1="http://schemas.microsoft.com/office/drawing/2015/9/8/chartex" xmlns:cx2="http://schemas.microsoft.com/office/drawing/2015/10/21/chartex" xmlns:cx3="http://schemas.microsoft.com/office/drawing/2016/5/9/chartex" xmlns:cx4="http://schemas.microsoft.com/office/drawing/2016/5/10/chartex" xmlns:cx5="http://schemas.microsoft.com/office/drawing/2016/5/11/chartex" xmlns:mc="http://schemas.openxmlformats.org/markup-compatibility/2006" xmlns:o="urn:schemas-microsoft-com:office:office" xmlns:r="http://schemas.openxmlformats.org/officeDocument/2006/relationships" xmlns:m="http://schemas.openxmlformats.org/officeDocument/2006/math" xmlns:v="urn:schemas-microsoft-com:vml" xmlns:wp14="http://schemas.microsoft.com/office/word/2010/wordprocessingDrawing" xmlns:wp="http://schemas.openxmlformats.org/drawingml/2006/wordprocessingDrawing" xmlns:w10="urn:schemas-microsoft-com:office:word" xmlns:w="http://schemas.openxmlformats.org/wordprocessingml/2006/main" xmlns:w14="http://schemas.microsoft.com/office/word/2010/wordml" xmlns:w15="http://schemas.microsoft.com/office/word/2012/wordml" xmlns:w16se="http://schemas.microsoft.com/office/word/2015/wordml/symex" xmlns:wpg="http://schemas.microsoft.com/office/word/2010/wordprocessingGroup" xmlns:wpi="http://schemas.microsoft.com/office/word/2010/wordprocessingInk" xmlns:wne="http://schemas.microsoft.com/office/word/2006/wordml" xmlns:wps="http://schemas.microsoft.com/office/word/2010/wordprocessingShape" mc:Ignorable="w14 w15 w16se wp14">
+<w:comments xmlns:wpc="http://schemas.microsoft.com/office/word/2010/wordprocessingCanvas" xmlns:mc="http://schemas.openxmlformats.org/markup-compatibility/2006" xmlns:o="urn:schemas-microsoft-com:office:office" xmlns:r="http://schemas.openxmlformats.org/officeDocument/2006/relationships" xmlns:m="http://schemas.openxmlformats.org/officeDocument/2006/math" xmlns:v="urn:schemas-microsoft-com:vml" xmlns:wp14="http://schemas.microsoft.com/office/word/2010/wordprocessingDrawing" xmlns:wp="http://schemas.openxmlformats.org/drawingml/2006/wordprocessingDrawing" xmlns:w10="urn:schemas-microsoft-com:office:word" xmlns:w="http://schemas.openxmlformats.org/wordprocessingml/2006/main" xmlns:w14="http://schemas.microsoft.com/office/word/2010/wordml" xmlns:w15="http://schemas.microsoft.com/office/word/2012/wordml" xmlns:wpg="http://schemas.microsoft.com/office/word/2010/wordprocessingGroup" xmlns:wpi="http://schemas.microsoft.com/office/word/2010/wordprocessingInk" xmlns:wne="http://schemas.microsoft.com/office/word/2006/wordml" xmlns:wps="http://schemas.microsoft.com/office/word/2010/wordprocessingShape" mc:Ignorable="w14 w15 wp14">
   <w:comment w:id="0" w:author="Matthew Anthony James Hawkins" w:date="2017-02-24T21:08:00Z" w:initials="">
     <w:p>
       <w:pPr>
@@ -12763,11 +12880,11 @@
   <w:comment w:id="13" w:author="マット" w:date="2017-03-12T17:00:00Z" w:initials="マ">
     <w:p>
       <w:pPr>
-        <w:pStyle w:val="a6"/>
-      </w:pPr>
-      <w:r>
-        <w:rPr>
-          <w:rStyle w:val="a8"/>
+        <w:pStyle w:val="CommentText"/>
+      </w:pPr>
+      <w:r>
+        <w:rPr>
+          <w:rStyle w:val="CommentReference"/>
         </w:rPr>
         <w:annotationRef/>
       </w:r>
@@ -12849,11 +12966,11 @@
   <w:comment w:id="19" w:author="マット" w:date="2017-03-12T12:46:00Z" w:initials="マ">
     <w:p>
       <w:pPr>
-        <w:pStyle w:val="a6"/>
-      </w:pPr>
-      <w:r>
-        <w:rPr>
-          <w:rStyle w:val="a8"/>
+        <w:pStyle w:val="CommentText"/>
+      </w:pPr>
+      <w:r>
+        <w:rPr>
+          <w:rStyle w:val="CommentReference"/>
         </w:rPr>
         <w:annotationRef/>
       </w:r>
@@ -12871,11 +12988,11 @@
   <w:comment w:id="20" w:author="マット" w:date="2017-03-12T12:46:00Z" w:initials="マ">
     <w:p>
       <w:pPr>
-        <w:pStyle w:val="a6"/>
-      </w:pPr>
-      <w:r>
-        <w:rPr>
-          <w:rStyle w:val="a8"/>
+        <w:pStyle w:val="CommentText"/>
+      </w:pPr>
+      <w:r>
+        <w:rPr>
+          <w:rStyle w:val="CommentReference"/>
         </w:rPr>
         <w:annotationRef/>
       </w:r>
@@ -12884,11 +13001,11 @@
   <w:comment w:id="21" w:author="マット" w:date="2017-03-12T12:52:00Z" w:initials="マ">
     <w:p>
       <w:pPr>
-        <w:pStyle w:val="a6"/>
-      </w:pPr>
-      <w:r>
-        <w:rPr>
-          <w:rStyle w:val="a8"/>
+        <w:pStyle w:val="CommentText"/>
+      </w:pPr>
+      <w:r>
+        <w:rPr>
+          <w:rStyle w:val="CommentReference"/>
         </w:rPr>
         <w:annotationRef/>
       </w:r>
@@ -12898,18 +13015,18 @@
     </w:p>
     <w:p>
       <w:pPr>
-        <w:pStyle w:val="a6"/>
+        <w:pStyle w:val="CommentText"/>
       </w:pPr>
     </w:p>
   </w:comment>
   <w:comment w:id="22" w:author="マット" w:date="2017-03-12T13:07:00Z" w:initials="マ">
     <w:p>
       <w:pPr>
-        <w:pStyle w:val="a6"/>
-      </w:pPr>
-      <w:r>
-        <w:rPr>
-          <w:rStyle w:val="a8"/>
+        <w:pStyle w:val="CommentText"/>
+      </w:pPr>
+      <w:r>
+        <w:rPr>
+          <w:rStyle w:val="CommentReference"/>
         </w:rPr>
         <w:annotationRef/>
       </w:r>
@@ -12919,18 +13036,18 @@
     </w:p>
     <w:p>
       <w:pPr>
-        <w:pStyle w:val="a6"/>
+        <w:pStyle w:val="CommentText"/>
       </w:pPr>
     </w:p>
   </w:comment>
   <w:comment w:id="23" w:author="マット" w:date="2017-03-12T13:13:00Z" w:initials="マ">
     <w:p>
       <w:pPr>
-        <w:pStyle w:val="a6"/>
-      </w:pPr>
-      <w:r>
-        <w:rPr>
-          <w:rStyle w:val="a8"/>
+        <w:pStyle w:val="CommentText"/>
+      </w:pPr>
+      <w:r>
+        <w:rPr>
+          <w:rStyle w:val="CommentReference"/>
         </w:rPr>
         <w:annotationRef/>
       </w:r>
@@ -12940,18 +13057,18 @@
     </w:p>
     <w:p>
       <w:pPr>
-        <w:pStyle w:val="a6"/>
+        <w:pStyle w:val="CommentText"/>
       </w:pPr>
     </w:p>
   </w:comment>
   <w:comment w:id="24" w:author="マット" w:date="2017-03-15T18:53:00Z" w:initials="マ">
     <w:p>
       <w:pPr>
-        <w:pStyle w:val="a6"/>
-      </w:pPr>
-      <w:r>
-        <w:rPr>
-          <w:rStyle w:val="a8"/>
+        <w:pStyle w:val="CommentText"/>
+      </w:pPr>
+      <w:r>
+        <w:rPr>
+          <w:rStyle w:val="CommentReference"/>
         </w:rPr>
         <w:annotationRef/>
       </w:r>
@@ -12963,11 +13080,11 @@
   <w:comment w:id="25" w:author="マット" w:date="2017-03-15T18:44:00Z" w:initials="マ">
     <w:p>
       <w:pPr>
-        <w:pStyle w:val="a6"/>
-      </w:pPr>
-      <w:r>
-        <w:rPr>
-          <w:rStyle w:val="a8"/>
+        <w:pStyle w:val="CommentText"/>
+      </w:pPr>
+      <w:r>
+        <w:rPr>
+          <w:rStyle w:val="CommentReference"/>
         </w:rPr>
         <w:annotationRef/>
       </w:r>
@@ -12985,11 +13102,11 @@
   <w:comment w:id="26" w:author="マット" w:date="2017-03-15T18:43:00Z" w:initials="マ">
     <w:p>
       <w:pPr>
-        <w:pStyle w:val="a6"/>
-      </w:pPr>
-      <w:r>
-        <w:rPr>
-          <w:rStyle w:val="a8"/>
+        <w:pStyle w:val="CommentText"/>
+      </w:pPr>
+      <w:r>
+        <w:rPr>
+          <w:rStyle w:val="CommentReference"/>
         </w:rPr>
         <w:annotationRef/>
       </w:r>
@@ -13007,11 +13124,11 @@
   <w:comment w:id="27" w:author="マット" w:date="2017-03-12T21:27:00Z" w:initials="マ">
     <w:p>
       <w:pPr>
-        <w:pStyle w:val="a6"/>
-      </w:pPr>
-      <w:r>
-        <w:rPr>
-          <w:rStyle w:val="a8"/>
+        <w:pStyle w:val="CommentText"/>
+      </w:pPr>
+      <w:r>
+        <w:rPr>
+          <w:rStyle w:val="CommentReference"/>
         </w:rPr>
         <w:annotationRef/>
       </w:r>
@@ -13027,18 +13144,18 @@
     </w:p>
     <w:p>
       <w:pPr>
-        <w:pStyle w:val="a6"/>
+        <w:pStyle w:val="CommentText"/>
       </w:pPr>
     </w:p>
   </w:comment>
   <w:comment w:id="29" w:author="マット" w:date="2017-03-12T21:37:00Z" w:initials="マ">
     <w:p>
       <w:pPr>
-        <w:pStyle w:val="a6"/>
-      </w:pPr>
-      <w:r>
-        <w:rPr>
-          <w:rStyle w:val="a8"/>
+        <w:pStyle w:val="CommentText"/>
+      </w:pPr>
+      <w:r>
+        <w:rPr>
+          <w:rStyle w:val="CommentReference"/>
         </w:rPr>
         <w:annotationRef/>
       </w:r>
@@ -13099,7 +13216,7 @@
 </file>
 
 <file path=word/commentsExtended.xml><?xml version="1.0" encoding="utf-8"?>
-<w15:commentsEx xmlns:wpc="http://schemas.microsoft.com/office/word/2010/wordprocessingCanvas" xmlns:cx="http://schemas.microsoft.com/office/drawing/2014/chartex" xmlns:cx1="http://schemas.microsoft.com/office/drawing/2015/9/8/chartex" xmlns:cx2="http://schemas.microsoft.com/office/drawing/2015/10/21/chartex" xmlns:cx3="http://schemas.microsoft.com/office/drawing/2016/5/9/chartex" xmlns:cx4="http://schemas.microsoft.com/office/drawing/2016/5/10/chartex" xmlns:cx5="http://schemas.microsoft.com/office/drawing/2016/5/11/chartex" xmlns:mc="http://schemas.openxmlformats.org/markup-compatibility/2006" xmlns:o="urn:schemas-microsoft-com:office:office" xmlns:r="http://schemas.openxmlformats.org/officeDocument/2006/relationships" xmlns:m="http://schemas.openxmlformats.org/officeDocument/2006/math" xmlns:v="urn:schemas-microsoft-com:vml" xmlns:wp14="http://schemas.microsoft.com/office/word/2010/wordprocessingDrawing" xmlns:wp="http://schemas.openxmlformats.org/drawingml/2006/wordprocessingDrawing" xmlns:w10="urn:schemas-microsoft-com:office:word" xmlns:w="http://schemas.openxmlformats.org/wordprocessingml/2006/main" xmlns:w14="http://schemas.microsoft.com/office/word/2010/wordml" xmlns:w15="http://schemas.microsoft.com/office/word/2012/wordml" xmlns:w16se="http://schemas.microsoft.com/office/word/2015/wordml/symex" xmlns:wpg="http://schemas.microsoft.com/office/word/2010/wordprocessingGroup" xmlns:wpi="http://schemas.microsoft.com/office/word/2010/wordprocessingInk" xmlns:wne="http://schemas.microsoft.com/office/word/2006/wordml" xmlns:wps="http://schemas.microsoft.com/office/word/2010/wordprocessingShape" mc:Ignorable="w14 w15 w16se wp14">
+<w15:commentsEx xmlns:wpc="http://schemas.microsoft.com/office/word/2010/wordprocessingCanvas" xmlns:mc="http://schemas.openxmlformats.org/markup-compatibility/2006" xmlns:o="urn:schemas-microsoft-com:office:office" xmlns:r="http://schemas.openxmlformats.org/officeDocument/2006/relationships" xmlns:m="http://schemas.openxmlformats.org/officeDocument/2006/math" xmlns:v="urn:schemas-microsoft-com:vml" xmlns:wp14="http://schemas.microsoft.com/office/word/2010/wordprocessingDrawing" xmlns:wp="http://schemas.openxmlformats.org/drawingml/2006/wordprocessingDrawing" xmlns:w10="urn:schemas-microsoft-com:office:word" xmlns:w="http://schemas.openxmlformats.org/wordprocessingml/2006/main" xmlns:w14="http://schemas.microsoft.com/office/word/2010/wordml" xmlns:w15="http://schemas.microsoft.com/office/word/2012/wordml" xmlns:wpg="http://schemas.microsoft.com/office/word/2010/wordprocessingGroup" xmlns:wpi="http://schemas.microsoft.com/office/word/2010/wordprocessingInk" xmlns:wne="http://schemas.microsoft.com/office/word/2006/wordml" xmlns:wps="http://schemas.microsoft.com/office/word/2010/wordprocessingShape" mc:Ignorable="w14 w15 wp14">
   <w15:commentEx w15:paraId="18EBF70B" w15:done="0"/>
   <w15:commentEx w15:paraId="2F7110A7" w15:done="0"/>
   <w15:commentEx w15:paraId="1F989E3A" w15:done="0"/>
@@ -13136,7 +13253,7 @@
 </file>
 
 <file path=word/endnotes.xml><?xml version="1.0" encoding="utf-8"?>
-<w:endnotes xmlns:wpc="http://schemas.microsoft.com/office/word/2010/wordprocessingCanvas" xmlns:cx="http://schemas.microsoft.com/office/drawing/2014/chartex" xmlns:cx1="http://schemas.microsoft.com/office/drawing/2015/9/8/chartex" xmlns:cx2="http://schemas.microsoft.com/office/drawing/2015/10/21/chartex" xmlns:cx3="http://schemas.microsoft.com/office/drawing/2016/5/9/chartex" xmlns:cx4="http://schemas.microsoft.com/office/drawing/2016/5/10/chartex" xmlns:cx5="http://schemas.microsoft.com/office/drawing/2016/5/11/chartex" xmlns:mc="http://schemas.openxmlformats.org/markup-compatibility/2006" xmlns:o="urn:schemas-microsoft-com:office:office" xmlns:r="http://schemas.openxmlformats.org/officeDocument/2006/relationships" xmlns:m="http://schemas.openxmlformats.org/officeDocument/2006/math" xmlns:v="urn:schemas-microsoft-com:vml" xmlns:wp14="http://schemas.microsoft.com/office/word/2010/wordprocessingDrawing" xmlns:wp="http://schemas.openxmlformats.org/drawingml/2006/wordprocessingDrawing" xmlns:w10="urn:schemas-microsoft-com:office:word" xmlns:w="http://schemas.openxmlformats.org/wordprocessingml/2006/main" xmlns:w14="http://schemas.microsoft.com/office/word/2010/wordml" xmlns:w15="http://schemas.microsoft.com/office/word/2012/wordml" xmlns:w16se="http://schemas.microsoft.com/office/word/2015/wordml/symex" xmlns:wpg="http://schemas.microsoft.com/office/word/2010/wordprocessingGroup" xmlns:wpi="http://schemas.microsoft.com/office/word/2010/wordprocessingInk" xmlns:wne="http://schemas.microsoft.com/office/word/2006/wordml" xmlns:wps="http://schemas.microsoft.com/office/word/2010/wordprocessingShape" mc:Ignorable="w14 w15 w16se wp14">
+<w:endnotes xmlns:wpc="http://schemas.microsoft.com/office/word/2010/wordprocessingCanvas" xmlns:mc="http://schemas.openxmlformats.org/markup-compatibility/2006" xmlns:o="urn:schemas-microsoft-com:office:office" xmlns:r="http://schemas.openxmlformats.org/officeDocument/2006/relationships" xmlns:m="http://schemas.openxmlformats.org/officeDocument/2006/math" xmlns:v="urn:schemas-microsoft-com:vml" xmlns:wp14="http://schemas.microsoft.com/office/word/2010/wordprocessingDrawing" xmlns:wp="http://schemas.openxmlformats.org/drawingml/2006/wordprocessingDrawing" xmlns:w10="urn:schemas-microsoft-com:office:word" xmlns:w="http://schemas.openxmlformats.org/wordprocessingml/2006/main" xmlns:w14="http://schemas.microsoft.com/office/word/2010/wordml" xmlns:w15="http://schemas.microsoft.com/office/word/2012/wordml" xmlns:wpg="http://schemas.microsoft.com/office/word/2010/wordprocessingGroup" xmlns:wpi="http://schemas.microsoft.com/office/word/2010/wordprocessingInk" xmlns:wne="http://schemas.microsoft.com/office/word/2006/wordml" xmlns:wps="http://schemas.microsoft.com/office/word/2010/wordprocessingShape" mc:Ignorable="w14 w15 wp14">
   <w:endnote w:type="separator" w:id="-1">
     <w:p>
       <w:pPr>
@@ -13161,7 +13278,7 @@
 </file>
 
 <file path=word/footnotes.xml><?xml version="1.0" encoding="utf-8"?>
-<w:footnotes xmlns:wpc="http://schemas.microsoft.com/office/word/2010/wordprocessingCanvas" xmlns:cx="http://schemas.microsoft.com/office/drawing/2014/chartex" xmlns:cx1="http://schemas.microsoft.com/office/drawing/2015/9/8/chartex" xmlns:cx2="http://schemas.microsoft.com/office/drawing/2015/10/21/chartex" xmlns:cx3="http://schemas.microsoft.com/office/drawing/2016/5/9/chartex" xmlns:cx4="http://schemas.microsoft.com/office/drawing/2016/5/10/chartex" xmlns:cx5="http://schemas.microsoft.com/office/drawing/2016/5/11/chartex" xmlns:mc="http://schemas.openxmlformats.org/markup-compatibility/2006" xmlns:o="urn:schemas-microsoft-com:office:office" xmlns:r="http://schemas.openxmlformats.org/officeDocument/2006/relationships" xmlns:m="http://schemas.openxmlformats.org/officeDocument/2006/math" xmlns:v="urn:schemas-microsoft-com:vml" xmlns:wp14="http://schemas.microsoft.com/office/word/2010/wordprocessingDrawing" xmlns:wp="http://schemas.openxmlformats.org/drawingml/2006/wordprocessingDrawing" xmlns:w10="urn:schemas-microsoft-com:office:word" xmlns:w="http://schemas.openxmlformats.org/wordprocessingml/2006/main" xmlns:w14="http://schemas.microsoft.com/office/word/2010/wordml" xmlns:w15="http://schemas.microsoft.com/office/word/2012/wordml" xmlns:w16se="http://schemas.microsoft.com/office/word/2015/wordml/symex" xmlns:wpg="http://schemas.microsoft.com/office/word/2010/wordprocessingGroup" xmlns:wpi="http://schemas.microsoft.com/office/word/2010/wordprocessingInk" xmlns:wne="http://schemas.microsoft.com/office/word/2006/wordml" xmlns:wps="http://schemas.microsoft.com/office/word/2010/wordprocessingShape" mc:Ignorable="w14 w15 w16se wp14">
+<w:footnotes xmlns:wpc="http://schemas.microsoft.com/office/word/2010/wordprocessingCanvas" xmlns:mc="http://schemas.openxmlformats.org/markup-compatibility/2006" xmlns:o="urn:schemas-microsoft-com:office:office" xmlns:r="http://schemas.openxmlformats.org/officeDocument/2006/relationships" xmlns:m="http://schemas.openxmlformats.org/officeDocument/2006/math" xmlns:v="urn:schemas-microsoft-com:vml" xmlns:wp14="http://schemas.microsoft.com/office/word/2010/wordprocessingDrawing" xmlns:wp="http://schemas.openxmlformats.org/drawingml/2006/wordprocessingDrawing" xmlns:w10="urn:schemas-microsoft-com:office:word" xmlns:w="http://schemas.openxmlformats.org/wordprocessingml/2006/main" xmlns:w14="http://schemas.microsoft.com/office/word/2010/wordml" xmlns:w15="http://schemas.microsoft.com/office/word/2012/wordml" xmlns:wpg="http://schemas.microsoft.com/office/word/2010/wordprocessingGroup" xmlns:wpi="http://schemas.microsoft.com/office/word/2010/wordprocessingInk" xmlns:wne="http://schemas.microsoft.com/office/word/2006/wordml" xmlns:wps="http://schemas.microsoft.com/office/word/2010/wordprocessingShape" mc:Ignorable="w14 w15 wp14">
   <w:footnote w:type="separator" w:id="-1">
     <w:p>
       <w:pPr>
@@ -13186,7 +13303,7 @@
 </file>
 
 <file path=word/numbering.xml><?xml version="1.0" encoding="utf-8"?>
-<w:numbering xmlns:wpc="http://schemas.microsoft.com/office/word/2010/wordprocessingCanvas" xmlns:cx="http://schemas.microsoft.com/office/drawing/2014/chartex" xmlns:cx1="http://schemas.microsoft.com/office/drawing/2015/9/8/chartex" xmlns:cx2="http://schemas.microsoft.com/office/drawing/2015/10/21/chartex" xmlns:cx3="http://schemas.microsoft.com/office/drawing/2016/5/9/chartex" xmlns:cx4="http://schemas.microsoft.com/office/drawing/2016/5/10/chartex" xmlns:cx5="http://schemas.microsoft.com/office/drawing/2016/5/11/chartex" xmlns:mc="http://schemas.openxmlformats.org/markup-compatibility/2006" xmlns:o="urn:schemas-microsoft-com:office:office" xmlns:r="http://schemas.openxmlformats.org/officeDocument/2006/relationships" xmlns:m="http://schemas.openxmlformats.org/officeDocument/2006/math" xmlns:v="urn:schemas-microsoft-com:vml" xmlns:wp14="http://schemas.microsoft.com/office/word/2010/wordprocessingDrawing" xmlns:wp="http://schemas.openxmlformats.org/drawingml/2006/wordprocessingDrawing" xmlns:w10="urn:schemas-microsoft-com:office:word" xmlns:w="http://schemas.openxmlformats.org/wordprocessingml/2006/main" xmlns:w14="http://schemas.microsoft.com/office/word/2010/wordml" xmlns:w15="http://schemas.microsoft.com/office/word/2012/wordml" xmlns:w16se="http://schemas.microsoft.com/office/word/2015/wordml/symex" xmlns:wpg="http://schemas.microsoft.com/office/word/2010/wordprocessingGroup" xmlns:wpi="http://schemas.microsoft.com/office/word/2010/wordprocessingInk" xmlns:wne="http://schemas.microsoft.com/office/word/2006/wordml" xmlns:wps="http://schemas.microsoft.com/office/word/2010/wordprocessingShape" mc:Ignorable="w14 w15 w16se wp14">
+<w:numbering xmlns:wpc="http://schemas.microsoft.com/office/word/2010/wordprocessingCanvas" xmlns:mc="http://schemas.openxmlformats.org/markup-compatibility/2006" xmlns:o="urn:schemas-microsoft-com:office:office" xmlns:r="http://schemas.openxmlformats.org/officeDocument/2006/relationships" xmlns:m="http://schemas.openxmlformats.org/officeDocument/2006/math" xmlns:v="urn:schemas-microsoft-com:vml" xmlns:wp14="http://schemas.microsoft.com/office/word/2010/wordprocessingDrawing" xmlns:wp="http://schemas.openxmlformats.org/drawingml/2006/wordprocessingDrawing" xmlns:w10="urn:schemas-microsoft-com:office:word" xmlns:w="http://schemas.openxmlformats.org/wordprocessingml/2006/main" xmlns:w14="http://schemas.microsoft.com/office/word/2010/wordml" xmlns:w15="http://schemas.microsoft.com/office/word/2012/wordml" xmlns:wpg="http://schemas.microsoft.com/office/word/2010/wordprocessingGroup" xmlns:wpi="http://schemas.microsoft.com/office/word/2010/wordprocessingInk" xmlns:wne="http://schemas.microsoft.com/office/word/2006/wordml" xmlns:wps="http://schemas.microsoft.com/office/word/2010/wordprocessingShape" mc:Ignorable="w14 w15 wp14">
   <w:abstractNum w:abstractNumId="0" w15:restartNumberingAfterBreak="0">
     <w:nsid w:val="38D63754"/>
     <w:multiLevelType w:val="multilevel"/>
@@ -13427,7 +13544,7 @@
 </file>
 
 <file path=word/people.xml><?xml version="1.0" encoding="utf-8"?>
-<w15:people xmlns:wpc="http://schemas.microsoft.com/office/word/2010/wordprocessingCanvas" xmlns:cx="http://schemas.microsoft.com/office/drawing/2014/chartex" xmlns:cx1="http://schemas.microsoft.com/office/drawing/2015/9/8/chartex" xmlns:cx2="http://schemas.microsoft.com/office/drawing/2015/10/21/chartex" xmlns:cx3="http://schemas.microsoft.com/office/drawing/2016/5/9/chartex" xmlns:cx4="http://schemas.microsoft.com/office/drawing/2016/5/10/chartex" xmlns:cx5="http://schemas.microsoft.com/office/drawing/2016/5/11/chartex" xmlns:mc="http://schemas.openxmlformats.org/markup-compatibility/2006" xmlns:o="urn:schemas-microsoft-com:office:office" xmlns:r="http://schemas.openxmlformats.org/officeDocument/2006/relationships" xmlns:m="http://schemas.openxmlformats.org/officeDocument/2006/math" xmlns:v="urn:schemas-microsoft-com:vml" xmlns:wp14="http://schemas.microsoft.com/office/word/2010/wordprocessingDrawing" xmlns:wp="http://schemas.openxmlformats.org/drawingml/2006/wordprocessingDrawing" xmlns:w10="urn:schemas-microsoft-com:office:word" xmlns:w="http://schemas.openxmlformats.org/wordprocessingml/2006/main" xmlns:w14="http://schemas.microsoft.com/office/word/2010/wordml" xmlns:w15="http://schemas.microsoft.com/office/word/2012/wordml" xmlns:w16se="http://schemas.microsoft.com/office/word/2015/wordml/symex" xmlns:wpg="http://schemas.microsoft.com/office/word/2010/wordprocessingGroup" xmlns:wpi="http://schemas.microsoft.com/office/word/2010/wordprocessingInk" xmlns:wne="http://schemas.microsoft.com/office/word/2006/wordml" xmlns:wps="http://schemas.microsoft.com/office/word/2010/wordprocessingShape" mc:Ignorable="w14 w15 w16se wp14">
+<w15:people xmlns:wpc="http://schemas.microsoft.com/office/word/2010/wordprocessingCanvas" xmlns:mc="http://schemas.openxmlformats.org/markup-compatibility/2006" xmlns:o="urn:schemas-microsoft-com:office:office" xmlns:r="http://schemas.openxmlformats.org/officeDocument/2006/relationships" xmlns:m="http://schemas.openxmlformats.org/officeDocument/2006/math" xmlns:v="urn:schemas-microsoft-com:vml" xmlns:wp14="http://schemas.microsoft.com/office/word/2010/wordprocessingDrawing" xmlns:wp="http://schemas.openxmlformats.org/drawingml/2006/wordprocessingDrawing" xmlns:w10="urn:schemas-microsoft-com:office:word" xmlns:w="http://schemas.openxmlformats.org/wordprocessingml/2006/main" xmlns:w14="http://schemas.microsoft.com/office/word/2010/wordml" xmlns:w15="http://schemas.microsoft.com/office/word/2012/wordml" xmlns:wpg="http://schemas.microsoft.com/office/word/2010/wordprocessingGroup" xmlns:wpi="http://schemas.microsoft.com/office/word/2010/wordprocessingInk" xmlns:wne="http://schemas.microsoft.com/office/word/2006/wordml" xmlns:wps="http://schemas.microsoft.com/office/word/2010/wordprocessingShape" mc:Ignorable="w14 w15 wp14">
   <w15:person w15:author="Matthew Anthony James Hawkins">
     <w15:presenceInfo w15:providerId="AD" w15:userId="S-1-5-21-579868786-2669328126-3886333572-186383"/>
   </w15:person>
@@ -13438,7 +13555,7 @@
 </file>
 
 <file path=word/styles.xml><?xml version="1.0" encoding="utf-8"?>
-<w:styles xmlns:mc="http://schemas.openxmlformats.org/markup-compatibility/2006" xmlns:r="http://schemas.openxmlformats.org/officeDocument/2006/relationships" xmlns:w="http://schemas.openxmlformats.org/wordprocessingml/2006/main" xmlns:w14="http://schemas.microsoft.com/office/word/2010/wordml" xmlns:w15="http://schemas.microsoft.com/office/word/2012/wordml" xmlns:w16se="http://schemas.microsoft.com/office/word/2015/wordml/symex" mc:Ignorable="w14 w15 w16se">
+<w:styles xmlns:mc="http://schemas.openxmlformats.org/markup-compatibility/2006" xmlns:r="http://schemas.openxmlformats.org/officeDocument/2006/relationships" xmlns:w="http://schemas.openxmlformats.org/wordprocessingml/2006/main" xmlns:w14="http://schemas.microsoft.com/office/word/2010/wordml" xmlns:w15="http://schemas.microsoft.com/office/word/2012/wordml" mc:Ignorable="w14 w15">
   <w:docDefaults>
     <w:rPrDefault>
       <w:rPr>
@@ -13455,7 +13572,7 @@
       </w:pPr>
     </w:pPrDefault>
   </w:docDefaults>
-  <w:latentStyles w:defLockedState="0" w:defUIPriority="99" w:defSemiHidden="0" w:defUnhideWhenUsed="0" w:defQFormat="0" w:count="374">
+  <w:latentStyles w:defLockedState="0" w:defUIPriority="99" w:defSemiHidden="0" w:defUnhideWhenUsed="0" w:defQFormat="0" w:count="371">
     <w:lsdException w:name="Normal" w:uiPriority="0" w:qFormat="1"/>
     <w:lsdException w:name="heading 1" w:uiPriority="9" w:qFormat="1"/>
     <w:lsdException w:name="heading 2" w:semiHidden="1" w:uiPriority="9" w:unhideWhenUsed="1" w:qFormat="1"/>
@@ -13827,17 +13944,14 @@
     <w:lsdException w:name="List Table 5 Dark Accent 6" w:uiPriority="50"/>
     <w:lsdException w:name="List Table 6 Colorful Accent 6" w:uiPriority="51"/>
     <w:lsdException w:name="List Table 7 Colorful Accent 6" w:uiPriority="52"/>
-    <w:lsdException w:name="Mention" w:semiHidden="1" w:unhideWhenUsed="1"/>
-    <w:lsdException w:name="Smart Hyperlink" w:semiHidden="1" w:unhideWhenUsed="1"/>
-    <w:lsdException w:name="Hashtag" w:semiHidden="1" w:unhideWhenUsed="1"/>
   </w:latentStyles>
-  <w:style w:type="paragraph" w:default="1" w:styleId="a">
+  <w:style w:type="paragraph" w:default="1" w:styleId="Normal">
     <w:name w:val="Normal"/>
   </w:style>
-  <w:style w:type="paragraph" w:styleId="1">
+  <w:style w:type="paragraph" w:styleId="Heading1">
     <w:name w:val="heading 1"/>
-    <w:basedOn w:val="a"/>
-    <w:next w:val="a"/>
+    <w:basedOn w:val="Normal"/>
+    <w:next w:val="Normal"/>
     <w:pPr>
       <w:keepNext/>
       <w:keepLines/>
@@ -13850,10 +13964,10 @@
       <w:szCs w:val="40"/>
     </w:rPr>
   </w:style>
-  <w:style w:type="paragraph" w:styleId="2">
+  <w:style w:type="paragraph" w:styleId="Heading2">
     <w:name w:val="heading 2"/>
-    <w:basedOn w:val="a"/>
-    <w:next w:val="a"/>
+    <w:basedOn w:val="Normal"/>
+    <w:next w:val="Normal"/>
     <w:pPr>
       <w:keepNext/>
       <w:keepLines/>
@@ -13866,10 +13980,10 @@
       <w:szCs w:val="32"/>
     </w:rPr>
   </w:style>
-  <w:style w:type="paragraph" w:styleId="3">
+  <w:style w:type="paragraph" w:styleId="Heading3">
     <w:name w:val="heading 3"/>
-    <w:basedOn w:val="a"/>
-    <w:next w:val="a"/>
+    <w:basedOn w:val="Normal"/>
+    <w:next w:val="Normal"/>
     <w:pPr>
       <w:keepNext/>
       <w:keepLines/>
@@ -13883,10 +13997,10 @@
       <w:szCs w:val="28"/>
     </w:rPr>
   </w:style>
-  <w:style w:type="paragraph" w:styleId="4">
+  <w:style w:type="paragraph" w:styleId="Heading4">
     <w:name w:val="heading 4"/>
-    <w:basedOn w:val="a"/>
-    <w:next w:val="a"/>
+    <w:basedOn w:val="Normal"/>
+    <w:next w:val="Normal"/>
     <w:pPr>
       <w:keepNext/>
       <w:keepLines/>
@@ -13900,10 +14014,10 @@
       <w:szCs w:val="24"/>
     </w:rPr>
   </w:style>
-  <w:style w:type="paragraph" w:styleId="5">
+  <w:style w:type="paragraph" w:styleId="Heading5">
     <w:name w:val="heading 5"/>
-    <w:basedOn w:val="a"/>
-    <w:next w:val="a"/>
+    <w:basedOn w:val="Normal"/>
+    <w:next w:val="Normal"/>
     <w:pPr>
       <w:keepNext/>
       <w:keepLines/>
@@ -13915,10 +14029,10 @@
       <w:color w:val="666666"/>
     </w:rPr>
   </w:style>
-  <w:style w:type="paragraph" w:styleId="6">
+  <w:style w:type="paragraph" w:styleId="Heading6">
     <w:name w:val="heading 6"/>
-    <w:basedOn w:val="a"/>
-    <w:next w:val="a"/>
+    <w:basedOn w:val="Normal"/>
+    <w:next w:val="Normal"/>
     <w:pPr>
       <w:keepNext/>
       <w:keepLines/>
@@ -13931,13 +14045,13 @@
       <w:color w:val="666666"/>
     </w:rPr>
   </w:style>
-  <w:style w:type="character" w:default="1" w:styleId="a0">
+  <w:style w:type="character" w:default="1" w:styleId="DefaultParagraphFont">
     <w:name w:val="Default Paragraph Font"/>
     <w:uiPriority w:val="1"/>
     <w:semiHidden/>
     <w:unhideWhenUsed/>
   </w:style>
-  <w:style w:type="table" w:default="1" w:styleId="a1">
+  <w:style w:type="table" w:default="1" w:styleId="TableNormal">
     <w:name w:val="Normal Table"/>
     <w:uiPriority w:val="99"/>
     <w:semiHidden/>
@@ -13952,7 +14066,7 @@
       </w:tblCellMar>
     </w:tblPr>
   </w:style>
-  <w:style w:type="numbering" w:default="1" w:styleId="a2">
+  <w:style w:type="numbering" w:default="1" w:styleId="NoList">
     <w:name w:val="No List"/>
     <w:uiPriority w:val="99"/>
     <w:semiHidden/>
@@ -13969,10 +14083,10 @@
       </w:tblCellMar>
     </w:tblPr>
   </w:style>
-  <w:style w:type="paragraph" w:styleId="a3">
+  <w:style w:type="paragraph" w:styleId="Title">
     <w:name w:val="Title"/>
-    <w:basedOn w:val="a"/>
-    <w:next w:val="a"/>
+    <w:basedOn w:val="Normal"/>
+    <w:next w:val="Normal"/>
     <w:pPr>
       <w:keepNext/>
       <w:keepLines/>
@@ -13984,10 +14098,10 @@
       <w:szCs w:val="52"/>
     </w:rPr>
   </w:style>
-  <w:style w:type="paragraph" w:styleId="a4">
+  <w:style w:type="paragraph" w:styleId="Subtitle">
     <w:name w:val="Subtitle"/>
-    <w:basedOn w:val="a"/>
-    <w:next w:val="a"/>
+    <w:basedOn w:val="Normal"/>
+    <w:next w:val="Normal"/>
     <w:pPr>
       <w:keepNext/>
       <w:keepLines/>
@@ -14001,31 +14115,31 @@
       <w:szCs w:val="30"/>
     </w:rPr>
   </w:style>
-  <w:style w:type="table" w:customStyle="1" w:styleId="a5">
+  <w:style w:type="table" w:customStyle="1" w:styleId="a">
     <w:basedOn w:val="TableNormal1"/>
     <w:tblPr>
       <w:tblStyleRowBandSize w:val="1"/>
       <w:tblStyleColBandSize w:val="1"/>
     </w:tblPr>
   </w:style>
-  <w:style w:type="paragraph" w:styleId="a6">
+  <w:style w:type="paragraph" w:styleId="CommentText">
     <w:name w:val="annotation text"/>
-    <w:basedOn w:val="a"/>
-    <w:link w:val="a7"/>
+    <w:basedOn w:val="Normal"/>
+    <w:link w:val="CommentTextChar"/>
     <w:uiPriority w:val="99"/>
     <w:semiHidden/>
     <w:unhideWhenUsed/>
   </w:style>
-  <w:style w:type="character" w:customStyle="1" w:styleId="a7">
-    <w:name w:val="コメント文字列 (文字)"/>
-    <w:basedOn w:val="a0"/>
-    <w:link w:val="a6"/>
+  <w:style w:type="character" w:customStyle="1" w:styleId="CommentTextChar">
+    <w:name w:val="Comment Text Char"/>
+    <w:basedOn w:val="DefaultParagraphFont"/>
+    <w:link w:val="CommentText"/>
     <w:uiPriority w:val="99"/>
     <w:semiHidden/>
   </w:style>
-  <w:style w:type="character" w:styleId="a8">
+  <w:style w:type="character" w:styleId="CommentReference">
     <w:name w:val="annotation reference"/>
-    <w:basedOn w:val="a0"/>
+    <w:basedOn w:val="DefaultParagraphFont"/>
     <w:uiPriority w:val="99"/>
     <w:semiHidden/>
     <w:unhideWhenUsed/>
@@ -14034,10 +14148,10 @@
       <w:szCs w:val="18"/>
     </w:rPr>
   </w:style>
-  <w:style w:type="paragraph" w:styleId="a9">
+  <w:style w:type="paragraph" w:styleId="BalloonText">
     <w:name w:val="Balloon Text"/>
-    <w:basedOn w:val="a"/>
-    <w:link w:val="aa"/>
+    <w:basedOn w:val="Normal"/>
+    <w:link w:val="BalloonTextChar"/>
     <w:uiPriority w:val="99"/>
     <w:semiHidden/>
     <w:unhideWhenUsed/>
@@ -14051,10 +14165,10 @@
       <w:szCs w:val="18"/>
     </w:rPr>
   </w:style>
-  <w:style w:type="character" w:customStyle="1" w:styleId="aa">
-    <w:name w:val="吹き出し (文字)"/>
-    <w:basedOn w:val="a0"/>
-    <w:link w:val="a9"/>
+  <w:style w:type="character" w:customStyle="1" w:styleId="BalloonTextChar">
+    <w:name w:val="Balloon Text Char"/>
+    <w:basedOn w:val="DefaultParagraphFont"/>
+    <w:link w:val="BalloonText"/>
     <w:uiPriority w:val="99"/>
     <w:semiHidden/>
     <w:rsid w:val="00D75C45"/>
@@ -14064,9 +14178,9 @@
       <w:szCs w:val="18"/>
     </w:rPr>
   </w:style>
-  <w:style w:type="paragraph" w:styleId="Web">
+  <w:style w:type="paragraph" w:styleId="NormalWeb">
     <w:name w:val="Normal (Web)"/>
-    <w:basedOn w:val="a"/>
+    <w:basedOn w:val="Normal"/>
     <w:uiPriority w:val="99"/>
     <w:unhideWhenUsed/>
     <w:rsid w:val="00D75C45"/>
@@ -14074,16 +14188,16 @@
       <w:spacing w:before="100" w:beforeAutospacing="1" w:after="100" w:afterAutospacing="1" w:line="240" w:lineRule="auto"/>
     </w:pPr>
     <w:rPr>
-      <w:rFonts w:ascii="ＭＳ Ｐゴシック" w:eastAsia="ＭＳ Ｐゴシック" w:hAnsi="ＭＳ Ｐゴシック" w:cs="ＭＳ Ｐゴシック"/>
+      <w:rFonts w:ascii="MS PGothic" w:eastAsia="MS PGothic" w:hAnsi="MS PGothic" w:cs="MS PGothic"/>
       <w:color w:val="auto"/>
       <w:sz w:val="24"/>
       <w:szCs w:val="24"/>
     </w:rPr>
   </w:style>
-  <w:style w:type="paragraph" w:styleId="ab">
+  <w:style w:type="paragraph" w:styleId="FootnoteText">
     <w:name w:val="footnote text"/>
-    <w:basedOn w:val="a"/>
-    <w:link w:val="ac"/>
+    <w:basedOn w:val="Normal"/>
+    <w:link w:val="FootnoteTextChar"/>
     <w:uiPriority w:val="99"/>
     <w:semiHidden/>
     <w:unhideWhenUsed/>
@@ -14092,17 +14206,17 @@
       <w:snapToGrid w:val="0"/>
     </w:pPr>
   </w:style>
-  <w:style w:type="character" w:customStyle="1" w:styleId="ac">
-    <w:name w:val="脚注文字列 (文字)"/>
-    <w:basedOn w:val="a0"/>
-    <w:link w:val="ab"/>
+  <w:style w:type="character" w:customStyle="1" w:styleId="FootnoteTextChar">
+    <w:name w:val="Footnote Text Char"/>
+    <w:basedOn w:val="DefaultParagraphFont"/>
+    <w:link w:val="FootnoteText"/>
     <w:uiPriority w:val="99"/>
     <w:semiHidden/>
     <w:rsid w:val="00995882"/>
   </w:style>
-  <w:style w:type="character" w:styleId="ad">
+  <w:style w:type="character" w:styleId="FootnoteReference">
     <w:name w:val="footnote reference"/>
-    <w:basedOn w:val="a0"/>
+    <w:basedOn w:val="DefaultParagraphFont"/>
     <w:uiPriority w:val="99"/>
     <w:semiHidden/>
     <w:unhideWhenUsed/>
@@ -14111,11 +14225,11 @@
       <w:vertAlign w:val="superscript"/>
     </w:rPr>
   </w:style>
-  <w:style w:type="paragraph" w:styleId="ae">
+  <w:style w:type="paragraph" w:styleId="CommentSubject">
     <w:name w:val="annotation subject"/>
-    <w:basedOn w:val="a6"/>
-    <w:next w:val="a6"/>
-    <w:link w:val="af"/>
+    <w:basedOn w:val="CommentText"/>
+    <w:next w:val="CommentText"/>
+    <w:link w:val="CommentSubjectChar"/>
     <w:uiPriority w:val="99"/>
     <w:semiHidden/>
     <w:unhideWhenUsed/>
@@ -14125,10 +14239,10 @@
       <w:bCs/>
     </w:rPr>
   </w:style>
-  <w:style w:type="character" w:customStyle="1" w:styleId="af">
-    <w:name w:val="コメント内容 (文字)"/>
-    <w:basedOn w:val="a7"/>
-    <w:link w:val="ae"/>
+  <w:style w:type="character" w:customStyle="1" w:styleId="CommentSubjectChar">
+    <w:name w:val="Comment Subject Char"/>
+    <w:basedOn w:val="CommentTextChar"/>
+    <w:link w:val="CommentSubject"/>
     <w:uiPriority w:val="99"/>
     <w:semiHidden/>
     <w:rsid w:val="00995882"/>
@@ -14137,9 +14251,9 @@
       <w:bCs/>
     </w:rPr>
   </w:style>
-  <w:style w:type="table" w:styleId="af0">
+  <w:style w:type="table" w:styleId="TableGrid">
     <w:name w:val="Table Grid"/>
-    <w:basedOn w:val="a1"/>
+    <w:basedOn w:val="TableNormal"/>
     <w:uiPriority w:val="39"/>
     <w:rsid w:val="00FB6F8C"/>
     <w:pPr>
@@ -14156,9 +14270,9 @@
       </w:tblBorders>
     </w:tblPr>
   </w:style>
-  <w:style w:type="paragraph" w:styleId="af1">
+  <w:style w:type="paragraph" w:styleId="ListParagraph">
     <w:name w:val="List Paragraph"/>
-    <w:basedOn w:val="a"/>
+    <w:basedOn w:val="Normal"/>
     <w:uiPriority w:val="34"/>
     <w:qFormat/>
     <w:rsid w:val="00EC30B0"/>
@@ -14175,14 +14289,14 @@
       <w:textAlignment w:val="baseline"/>
     </w:pPr>
     <w:rPr>
-      <w:rFonts w:eastAsia="游明朝"/>
+      <w:rFonts w:eastAsia="Yu Mincho"/>
       <w:kern w:val="3"/>
     </w:rPr>
   </w:style>
-  <w:style w:type="paragraph" w:styleId="af2">
+  <w:style w:type="paragraph" w:styleId="Header">
     <w:name w:val="header"/>
-    <w:basedOn w:val="a"/>
-    <w:link w:val="af3"/>
+    <w:basedOn w:val="Normal"/>
+    <w:link w:val="HeaderChar"/>
     <w:uiPriority w:val="99"/>
     <w:unhideWhenUsed/>
     <w:rsid w:val="001E76AC"/>
@@ -14194,17 +14308,17 @@
       <w:snapToGrid w:val="0"/>
     </w:pPr>
   </w:style>
-  <w:style w:type="character" w:customStyle="1" w:styleId="af3">
-    <w:name w:val="ヘッダー (文字)"/>
-    <w:basedOn w:val="a0"/>
-    <w:link w:val="af2"/>
+  <w:style w:type="character" w:customStyle="1" w:styleId="HeaderChar">
+    <w:name w:val="Header Char"/>
+    <w:basedOn w:val="DefaultParagraphFont"/>
+    <w:link w:val="Header"/>
     <w:uiPriority w:val="99"/>
     <w:rsid w:val="001E76AC"/>
   </w:style>
-  <w:style w:type="paragraph" w:styleId="af4">
+  <w:style w:type="paragraph" w:styleId="Footer">
     <w:name w:val="footer"/>
-    <w:basedOn w:val="a"/>
-    <w:link w:val="af5"/>
+    <w:basedOn w:val="Normal"/>
+    <w:link w:val="FooterChar"/>
     <w:uiPriority w:val="99"/>
     <w:unhideWhenUsed/>
     <w:rsid w:val="001E76AC"/>
@@ -14216,10 +14330,10 @@
       <w:snapToGrid w:val="0"/>
     </w:pPr>
   </w:style>
-  <w:style w:type="character" w:customStyle="1" w:styleId="af5">
-    <w:name w:val="フッター (文字)"/>
-    <w:basedOn w:val="a0"/>
-    <w:link w:val="af4"/>
+  <w:style w:type="character" w:customStyle="1" w:styleId="FooterChar">
+    <w:name w:val="Footer Char"/>
+    <w:basedOn w:val="DefaultParagraphFont"/>
+    <w:link w:val="Footer"/>
     <w:uiPriority w:val="99"/>
     <w:rsid w:val="001E76AC"/>
   </w:style>
@@ -14526,7 +14640,7 @@
 </file>
 
 <file path=customXml/itemProps1.xml><?xml version="1.0" encoding="utf-8"?>
-<ds:datastoreItem xmlns:ds="http://schemas.openxmlformats.org/officeDocument/2006/customXml" ds:itemID="{908F1487-5DD7-483D-8412-DEB2990AB811}">
+<ds:datastoreItem xmlns:ds="http://schemas.openxmlformats.org/officeDocument/2006/customXml" ds:itemID="{9DEB5AA3-6EF6-4291-B85E-0EFFD6F85C09}">
   <ds:schemaRefs>
     <ds:schemaRef ds:uri="http://schemas.openxmlformats.org/officeDocument/2006/bibliography"/>
   </ds:schemaRefs>

</xml_diff>

<commit_message>
Finished section 2 of report, small code changes
</commit_message>
<xml_diff>
--- a/Documentation and Final Report/GUDEReportUP769535.docx
+++ b/Documentation and Final Report/GUDEReportUP769535.docx
@@ -7675,7 +7675,7 @@
           </mc:Choice>
           <mc:Fallback>
             <w:pict>
-              <v:shapetype w14:anchorId="44D152C4" id="_x0000_t32" coordsize="21600,21600" o:spt="32" o:oned="t" path="m,l21600,21600e" filled="f">
+              <v:shapetype w14:anchorId="301CDA0B" id="_x0000_t32" coordsize="21600,21600" o:spt="32" o:oned="t" path="m,l21600,21600e" filled="f">
                 <v:path arrowok="t" fillok="f" o:connecttype="none"/>
                 <o:lock v:ext="edit" shapetype="t"/>
               </v:shapetype>
@@ -9063,6 +9063,42 @@
       <w:pPr>
         <w:spacing w:after="160"/>
         <w:rPr>
+          <w:i/>
+          <w:szCs w:val="20"/>
+        </w:rPr>
+      </w:pPr>
+    </w:p>
+    <w:p>
+      <w:pPr>
+        <w:spacing w:after="160"/>
+        <w:rPr>
+          <w:i/>
+          <w:szCs w:val="20"/>
+        </w:rPr>
+      </w:pPr>
+    </w:p>
+    <w:p>
+      <w:pPr>
+        <w:spacing w:after="160"/>
+        <w:rPr>
+          <w:i/>
+          <w:szCs w:val="20"/>
+        </w:rPr>
+      </w:pPr>
+    </w:p>
+    <w:p>
+      <w:pPr>
+        <w:spacing w:after="160"/>
+        <w:rPr>
+          <w:i/>
+          <w:szCs w:val="20"/>
+        </w:rPr>
+      </w:pPr>
+    </w:p>
+    <w:p>
+      <w:pPr>
+        <w:spacing w:after="160"/>
+        <w:rPr>
           <w:szCs w:val="20"/>
         </w:rPr>
       </w:pPr>
@@ -9148,8 +9184,8 @@
                 <w:szCs w:val="28"/>
               </w:rPr>
               <w:drawing>
-                <wp:inline distT="0" distB="0" distL="0" distR="0" wp14:anchorId="1AFC0893" wp14:editId="30038573">
-                  <wp:extent cx="1717869" cy="3381153"/>
+                <wp:inline distT="0" distB="0" distL="0" distR="0" wp14:anchorId="1AFC0893" wp14:editId="4C38CD01">
+                  <wp:extent cx="1679267" cy="3305175"/>
                   <wp:effectExtent l="0" t="0" r="0" b="0"/>
                   <wp:docPr id="72" name="図 72" descr="C:\Users\マット\AppData\Local\Microsoft\Windows\INetCacheContent.Word\Sign in and Register account.png"/>
                   <wp:cNvGraphicFramePr>
@@ -9178,7 +9214,7 @@
                         <pic:spPr bwMode="auto">
                           <a:xfrm>
                             <a:off x="0" y="0"/>
-                            <a:ext cx="1733490" cy="3411898"/>
+                            <a:ext cx="1696275" cy="3338651"/>
                           </a:xfrm>
                           <a:prstGeom prst="rect">
                             <a:avLst/>
@@ -9462,6 +9498,7 @@
                 <w:bCs/>
                 <w:u w:val="single"/>
               </w:rPr>
+              <w:lastRenderedPageBreak/>
               <w:t>Map view</w:t>
             </w:r>
           </w:p>
@@ -9481,7 +9518,6 @@
                 <w:sz w:val="24"/>
                 <w:szCs w:val="24"/>
               </w:rPr>
-              <w:lastRenderedPageBreak/>
               <w:drawing>
                 <wp:inline distT="0" distB="0" distL="0" distR="0" wp14:anchorId="2B490788" wp14:editId="7828339C">
                   <wp:extent cx="1647825" cy="3200400"/>
@@ -9552,7 +9588,6 @@
                 <w:bCs/>
                 <w:u w:val="single"/>
               </w:rPr>
-              <w:lastRenderedPageBreak/>
               <w:t>Find decks page</w:t>
             </w:r>
           </w:p>
@@ -9571,7 +9606,6 @@
                 <w:sz w:val="24"/>
                 <w:szCs w:val="24"/>
               </w:rPr>
-              <w:lastRenderedPageBreak/>
               <w:pict w14:anchorId="06E6C579">
                 <v:shapetype id="_x0000_t75" coordsize="21600,21600" o:spt="75" o:preferrelative="t" path="m@4@5l@4@11@9@11@9@5xe" filled="f" stroked="f">
                   <v:stroke joinstyle="miter"/>
@@ -9618,7 +9652,6 @@
                 <w:bCs/>
                 <w:u w:val="single"/>
               </w:rPr>
-              <w:lastRenderedPageBreak/>
               <w:t>Study decks page</w:t>
             </w:r>
           </w:p>
@@ -9638,7 +9671,6 @@
                 <w:noProof/>
                 <w:u w:val="single"/>
               </w:rPr>
-              <w:lastRenderedPageBreak/>
               <w:drawing>
                 <wp:inline distT="0" distB="0" distL="0" distR="0" wp14:anchorId="22A20161" wp14:editId="15216C63">
                   <wp:extent cx="1649984" cy="3191773"/>
@@ -9714,7 +9746,6 @@
                 <w:bCs/>
                 <w:u w:val="single"/>
               </w:rPr>
-              <w:lastRenderedPageBreak/>
               <w:t>Studying a Card (Front)</w:t>
             </w:r>
           </w:p>
@@ -10032,6 +10063,77 @@
               </w:rPr>
             </w:pPr>
           </w:p>
+          <w:p>
+            <w:pPr>
+              <w:spacing w:after="160"/>
+              <w:rPr>
+                <w:b/>
+                <w:bCs/>
+                <w:u w:val="single"/>
+              </w:rPr>
+            </w:pPr>
+          </w:p>
+          <w:p>
+            <w:pPr>
+              <w:spacing w:after="160"/>
+              <w:rPr>
+                <w:b/>
+                <w:bCs/>
+                <w:u w:val="single"/>
+              </w:rPr>
+            </w:pPr>
+          </w:p>
+          <w:p>
+            <w:pPr>
+              <w:spacing w:after="160"/>
+              <w:rPr>
+                <w:b/>
+                <w:bCs/>
+                <w:u w:val="single"/>
+              </w:rPr>
+            </w:pPr>
+          </w:p>
+          <w:p>
+            <w:pPr>
+              <w:spacing w:after="160"/>
+              <w:rPr>
+                <w:b/>
+                <w:bCs/>
+                <w:u w:val="single"/>
+              </w:rPr>
+            </w:pPr>
+          </w:p>
+          <w:p>
+            <w:pPr>
+              <w:spacing w:after="160"/>
+              <w:rPr>
+                <w:b/>
+                <w:bCs/>
+                <w:u w:val="single"/>
+              </w:rPr>
+            </w:pPr>
+          </w:p>
+          <w:p>
+            <w:pPr>
+              <w:spacing w:after="160"/>
+              <w:rPr>
+                <w:b/>
+                <w:bCs/>
+                <w:u w:val="single"/>
+              </w:rPr>
+            </w:pPr>
+          </w:p>
+          <w:p>
+            <w:pPr>
+              <w:spacing w:after="160"/>
+              <w:rPr>
+                <w:rFonts w:hint="eastAsia"/>
+                <w:b/>
+                <w:bCs/>
+                <w:u w:val="single"/>
+              </w:rPr>
+            </w:pPr>
+          </w:p>
         </w:tc>
       </w:tr>
       <w:tr>
@@ -10054,6 +10156,7 @@
                 <w:bCs/>
                 <w:u w:val="single"/>
               </w:rPr>
+              <w:lastRenderedPageBreak/>
               <w:t>Information about a Deck</w:t>
             </w:r>
           </w:p>
@@ -10073,7 +10176,6 @@
                 <w:sz w:val="24"/>
                 <w:szCs w:val="24"/>
               </w:rPr>
-              <w:lastRenderedPageBreak/>
               <w:drawing>
                 <wp:inline distT="0" distB="0" distL="0" distR="0" wp14:anchorId="10CAF7EB" wp14:editId="490A0AD3">
                   <wp:extent cx="1679944" cy="3194204"/>
@@ -10144,7 +10246,6 @@
                 <w:bCs/>
                 <w:u w:val="single"/>
               </w:rPr>
-              <w:lastRenderedPageBreak/>
               <w:t>Progress Page</w:t>
             </w:r>
           </w:p>
@@ -10164,7 +10265,6 @@
                 <w:sz w:val="24"/>
                 <w:szCs w:val="24"/>
               </w:rPr>
-              <w:lastRenderedPageBreak/>
               <w:drawing>
                 <wp:inline distT="0" distB="0" distL="0" distR="0" wp14:anchorId="2E50E048" wp14:editId="2ED76345">
                   <wp:extent cx="1638300" cy="3171825"/>
@@ -10235,7 +10335,6 @@
                 <w:bCs/>
                 <w:u w:val="single"/>
               </w:rPr>
-              <w:lastRenderedPageBreak/>
               <w:t>Progress Page</w:t>
             </w:r>
           </w:p>
@@ -10255,7 +10354,6 @@
                 <w:sz w:val="24"/>
                 <w:szCs w:val="24"/>
               </w:rPr>
-              <w:lastRenderedPageBreak/>
               <w:drawing>
                 <wp:inline distT="0" distB="0" distL="0" distR="0" wp14:anchorId="45E16B39" wp14:editId="41B9B9A2">
                   <wp:extent cx="1628775" cy="3171825"/>
@@ -10332,7 +10430,6 @@
                 <w:bCs/>
                 <w:u w:val="single"/>
               </w:rPr>
-              <w:lastRenderedPageBreak/>
               <w:t>Language Settings</w:t>
             </w:r>
           </w:p>
@@ -10796,6 +10893,35 @@
       <w:pPr>
         <w:spacing w:after="160"/>
         <w:rPr>
+          <w:rFonts w:hint="eastAsia"/>
+          <w:b/>
+          <w:sz w:val="28"/>
+        </w:rPr>
+      </w:pPr>
+    </w:p>
+    <w:p>
+      <w:pPr>
+        <w:spacing w:after="160"/>
+        <w:rPr>
+          <w:b/>
+          <w:sz w:val="28"/>
+        </w:rPr>
+      </w:pPr>
+    </w:p>
+    <w:p>
+      <w:pPr>
+        <w:spacing w:after="160"/>
+        <w:rPr>
+          <w:rFonts w:hint="eastAsia"/>
+          <w:b/>
+          <w:sz w:val="28"/>
+        </w:rPr>
+      </w:pPr>
+    </w:p>
+    <w:p>
+      <w:pPr>
+        <w:spacing w:after="160"/>
+        <w:rPr>
           <w:b/>
           <w:sz w:val="28"/>
         </w:rPr>
@@ -10888,27 +11014,16 @@
         </w:rPr>
         <w:t xml:space="preserve">implemented. This can then be used as test with some users to see how usable the current prototype is. </w:t>
       </w:r>
-    </w:p>
-    <w:p>
-      <w:pPr>
-        <w:spacing w:after="160"/>
-        <w:ind w:firstLine="720"/>
-        <w:rPr>
-          <w:sz w:val="20"/>
-          <w:szCs w:val="20"/>
-        </w:rPr>
-      </w:pPr>
       <w:r>
         <w:rPr>
           <w:i/>
           <w:sz w:val="20"/>
           <w:szCs w:val="20"/>
         </w:rPr>
-        <w:t>The rest of the designs can be found in the appendix.</w:t>
-      </w:r>
-      <w:r>
-        <w:rPr>
-          <w:i/>
+        <w:t xml:space="preserve">   </w:t>
+      </w:r>
+      <w:r>
+        <w:rPr>
           <w:sz w:val="20"/>
           <w:szCs w:val="20"/>
         </w:rPr>
@@ -10919,13 +11034,6 @@
           <w:sz w:val="20"/>
           <w:szCs w:val="20"/>
         </w:rPr>
-        <w:t xml:space="preserve">    </w:t>
-      </w:r>
-      <w:r>
-        <w:rPr>
-          <w:sz w:val="20"/>
-          <w:szCs w:val="20"/>
-        </w:rPr>
         <w:t xml:space="preserve">                                                                                                                                                                                                                                                                                                                                                                                                    </w:t>
       </w:r>
     </w:p>
@@ -10944,6 +11052,7 @@
           <w:sz w:val="24"/>
           <w:u w:val="single"/>
         </w:rPr>
+        <w:lastRenderedPageBreak/>
         <w:t xml:space="preserve">Sign in </w:t>
       </w:r>
       <w:r>
@@ -10975,7 +11084,6 @@
           <w:noProof/>
           <w:sz w:val="24"/>
         </w:rPr>
-        <w:lastRenderedPageBreak/>
         <w:drawing>
           <wp:anchor distT="0" distB="0" distL="114300" distR="114300" simplePos="0" relativeHeight="251634176" behindDoc="0" locked="0" layoutInCell="1" allowOverlap="1" wp14:anchorId="150EA0F3" wp14:editId="12CB187E">
             <wp:simplePos x="0" y="0"/>
@@ -11181,6 +11289,14 @@
           <w:b/>
         </w:rPr>
       </w:pPr>
+      <w:r>
+        <w:rPr>
+          <w:i/>
+          <w:sz w:val="20"/>
+          <w:szCs w:val="20"/>
+        </w:rPr>
+        <w:t>The rest of the designs can be found in the appendix.</w:t>
+      </w:r>
       <w:r>
         <w:rPr>
           <w:b/>
@@ -12818,16 +12934,6 @@
           <w:szCs w:val="24"/>
         </w:rPr>
       </w:pPr>
-    </w:p>
-    <w:p>
-      <w:pPr>
-        <w:spacing w:after="160"/>
-        <w:rPr>
-          <w:b/>
-          <w:sz w:val="28"/>
-          <w:szCs w:val="24"/>
-        </w:rPr>
-      </w:pPr>
       <w:r>
         <w:rPr>
           <w:b/>
@@ -14069,9 +14175,257 @@
       <w:pPr>
         <w:spacing w:after="160"/>
         <w:rPr>
-          <w:b/>
-        </w:rPr>
-      </w:pPr>
+          <w:rFonts w:hint="eastAsia"/>
+        </w:rPr>
+      </w:pPr>
+      <w:r>
+        <w:rPr>
+          <w:b/>
+        </w:rPr>
+        <w:tab/>
+      </w:r>
+      <w:r>
+        <w:t>The desktop high fidelity has been implemented using Visual Studio and being programmed in VB.NET. Visual Studio allows for quick creation of programs that run-on Windows. Without changing too many settings, these programs tend to look like very generic Windows based programs, which is great for creating a high-fidelity prototype as the user feels like the are using a normal system. Visual Studio and VB.NET are quite capable of producing fully fledged programs which makes this a great environment to create a prototype in. It is simple to create a prototype and the fact that you can then develop said prototype into a real system makes Visual Studio a great choice for a high-fidelity prototype. At this stage only basic functionality is required for the prototype and most complex functionality can often be made a lot simpler with “on click” events and hiding/showing objects and forms, thus making it incredibly efficient to produce high quality looking prototypes.</w:t>
+      </w:r>
+    </w:p>
+    <w:p>
+      <w:pPr>
+        <w:spacing w:after="160"/>
+        <w:rPr>
+          <w:b/>
+          <w:sz w:val="24"/>
+          <w:u w:val="single"/>
+        </w:rPr>
+      </w:pPr>
+    </w:p>
+    <w:p>
+      <w:pPr>
+        <w:spacing w:after="160"/>
+        <w:rPr>
+          <w:b/>
+          <w:sz w:val="24"/>
+          <w:u w:val="single"/>
+        </w:rPr>
+      </w:pPr>
+    </w:p>
+    <w:p>
+      <w:pPr>
+        <w:spacing w:after="160"/>
+        <w:rPr>
+          <w:b/>
+          <w:sz w:val="24"/>
+          <w:u w:val="single"/>
+        </w:rPr>
+      </w:pPr>
+    </w:p>
+    <w:p>
+      <w:pPr>
+        <w:spacing w:after="160"/>
+        <w:rPr>
+          <w:noProof/>
+          <w:sz w:val="24"/>
+        </w:rPr>
+      </w:pPr>
+      <w:r>
+        <w:rPr>
+          <w:b/>
+          <w:sz w:val="24"/>
+          <w:u w:val="single"/>
+        </w:rPr>
+        <w:lastRenderedPageBreak/>
+        <w:t xml:space="preserve">Sign in </w:t>
+      </w:r>
+      <w:r>
+        <w:rPr>
+          <w:b/>
+          <w:sz w:val="24"/>
+          <w:u w:val="single"/>
+        </w:rPr>
+        <w:t>and</w:t>
+      </w:r>
+      <w:r>
+        <w:rPr>
+          <w:b/>
+          <w:sz w:val="24"/>
+          <w:u w:val="single"/>
+        </w:rPr>
+        <w:t xml:space="preserve"> Register</w:t>
+      </w:r>
+    </w:p>
+    <w:p>
+      <w:pPr>
+        <w:spacing w:after="160"/>
+        <w:rPr>
+          <w:noProof/>
+          <w:sz w:val="24"/>
+        </w:rPr>
+      </w:pPr>
+      <w:r>
+        <w:rPr>
+          <w:noProof/>
+          <w:sz w:val="24"/>
+        </w:rPr>
+        <w:pict w14:anchorId="284B28D4">
+          <v:shape id="_x0000_i1459" type="#_x0000_t75" style="width:179.25pt;height:303.75pt">
+            <v:imagedata r:id="rId52" o:title="Manabu.vshost_2017-03-22_19-10-20"/>
+          </v:shape>
+        </w:pict>
+      </w:r>
+    </w:p>
+    <w:p>
+      <w:pPr>
+        <w:spacing w:after="160"/>
+        <w:rPr>
+          <w:b/>
+          <w:u w:val="single"/>
+        </w:rPr>
+      </w:pPr>
+      <w:r>
+        <w:rPr>
+          <w:b/>
+          <w:sz w:val="24"/>
+          <w:u w:val="single"/>
+        </w:rPr>
+        <w:t>Information about a Card</w:t>
+      </w:r>
+      <w:r>
+        <w:rPr>
+          <w:b/>
+          <w:u w:val="single"/>
+        </w:rPr>
+        <w:t xml:space="preserve"> </w:t>
+      </w:r>
+    </w:p>
+    <w:p>
+      <w:pPr>
+        <w:spacing w:after="160"/>
+        <w:rPr>
+          <w:sz w:val="24"/>
+        </w:rPr>
+      </w:pPr>
+      <w:r>
+        <w:t>Unfortunately, on the machine used to test the high fidelity, the version of IE that the function Navigate() in VB.NET uses is out of date. However, the testing was done on different machines were this worked fine.</w:t>
+      </w:r>
+    </w:p>
+    <w:p>
+      <w:pPr>
+        <w:spacing w:after="160"/>
+        <w:rPr>
+          <w:b/>
+          <w:noProof/>
+        </w:rPr>
+      </w:pPr>
+      <w:r>
+        <w:rPr>
+          <w:b/>
+          <w:noProof/>
+        </w:rPr>
+        <w:pict w14:anchorId="593DFA43">
+          <v:shape id="_x0000_i1460" type="#_x0000_t75" style="width:421.5pt;height:367.5pt">
+            <v:imagedata r:id="rId53" o:title="Manabu.vshost_2017-03-22_19-28-44" cropbottom="1527f"/>
+          </v:shape>
+        </w:pict>
+      </w:r>
+    </w:p>
+    <w:p>
+      <w:pPr>
+        <w:spacing w:after="160"/>
+        <w:ind w:left="118" w:hangingChars="50" w:hanging="118"/>
+        <w:rPr>
+          <w:b/>
+          <w:sz w:val="24"/>
+          <w:u w:val="single"/>
+        </w:rPr>
+      </w:pPr>
+      <w:r>
+        <w:rPr>
+          <w:b/>
+          <w:sz w:val="24"/>
+          <w:u w:val="single"/>
+        </w:rPr>
+        <w:lastRenderedPageBreak/>
+        <w:t>Studying a Flashcard (Front and Back)</w:t>
+      </w:r>
+    </w:p>
+    <w:p>
+      <w:pPr>
+        <w:spacing w:after="160"/>
+        <w:ind w:left="118" w:hangingChars="50" w:hanging="118"/>
+        <w:rPr>
+          <w:b/>
+        </w:rPr>
+      </w:pPr>
+      <w:r>
+        <w:rPr>
+          <w:b/>
+          <w:noProof/>
+          <w:sz w:val="24"/>
+          <w:u w:val="single"/>
+        </w:rPr>
+        <w:pict w14:anchorId="4595CEED">
+          <v:shape id="_x0000_i1473" type="#_x0000_t75" style="width:538.5pt;height:363.75pt">
+            <v:imagedata r:id="rId54" o:title="Manabu.vshost_2017-03-22_19-15-00"/>
+          </v:shape>
+        </w:pict>
+      </w:r>
+    </w:p>
+    <w:p>
+      <w:pPr>
+        <w:spacing w:after="160"/>
+        <w:rPr>
+          <w:rFonts w:hint="eastAsia"/>
+          <w:sz w:val="21"/>
+          <w:szCs w:val="21"/>
+        </w:rPr>
+      </w:pPr>
+      <w:r>
+        <w:rPr>
+          <w:sz w:val="21"/>
+          <w:szCs w:val="21"/>
+        </w:rPr>
+        <w:pict w14:anchorId="0F7CB07E">
+          <v:shape id="_x0000_i1474" type="#_x0000_t75" style="width:538.5pt;height:363.75pt">
+            <v:imagedata r:id="rId55" o:title="Manabu.vshost_2017-03-22_19-15-10"/>
+          </v:shape>
+        </w:pict>
+      </w:r>
+      <w:r>
+        <w:rPr>
+          <w:i/>
+          <w:sz w:val="20"/>
+          <w:szCs w:val="20"/>
+        </w:rPr>
+        <w:t>The rest of the designs can be found in the appendix.</w:t>
+      </w:r>
+    </w:p>
+    <w:p>
+      <w:pPr>
+        <w:spacing w:after="160"/>
+        <w:rPr>
+          <w:b/>
+        </w:rPr>
+      </w:pPr>
+      <w:r>
+        <w:rPr>
+          <w:b/>
+        </w:rPr>
+        <w:lastRenderedPageBreak/>
+        <w:t>Section 3</w:t>
+      </w:r>
+    </w:p>
+    <w:p>
+      <w:pPr>
+        <w:spacing w:after="160"/>
+        <w:rPr>
+          <w:b/>
+        </w:rPr>
+      </w:pPr>
+      <w:r>
+        <w:rPr>
+          <w:b/>
+        </w:rPr>
+        <w:t>Evaluation</w:t>
+      </w:r>
       <w:bookmarkStart w:id="29" w:name="_GoBack"/>
       <w:bookmarkEnd w:id="29"/>
     </w:p>
@@ -14097,47 +14451,17 @@
       <w:pPr>
         <w:spacing w:after="160"/>
         <w:rPr>
-          <w:b/>
-        </w:rPr>
-      </w:pPr>
-      <w:r>
-        <w:rPr>
-          <w:b/>
-        </w:rPr>
-        <w:t>Section 3</w:t>
-      </w:r>
-    </w:p>
-    <w:p>
-      <w:pPr>
-        <w:spacing w:after="160"/>
-        <w:rPr>
-          <w:b/>
-        </w:rPr>
-      </w:pPr>
-      <w:r>
-        <w:rPr>
-          <w:b/>
-        </w:rPr>
-        <w:t>Evaluation</w:t>
-      </w:r>
-    </w:p>
-    <w:p>
-      <w:pPr>
-        <w:spacing w:after="160"/>
-        <w:rPr>
           <w:sz w:val="21"/>
           <w:szCs w:val="21"/>
         </w:rPr>
       </w:pPr>
-    </w:p>
-    <w:p>
-      <w:pPr>
-        <w:spacing w:after="160"/>
+      <w:r>
         <w:rPr>
           <w:sz w:val="21"/>
           <w:szCs w:val="21"/>
         </w:rPr>
-      </w:pPr>
+        <w:t>Section 3 20%</w:t>
+      </w:r>
     </w:p>
     <w:p>
       <w:pPr>
@@ -14152,47 +14476,30 @@
           <w:sz w:val="21"/>
           <w:szCs w:val="21"/>
         </w:rPr>
-        <w:t>Section 3 20%</w:t>
-      </w:r>
-    </w:p>
-    <w:p>
-      <w:pPr>
-        <w:spacing w:after="160"/>
+        <w:t>1)</w:t>
+      </w:r>
+      <w:r>
         <w:rPr>
           <w:sz w:val="21"/>
           <w:szCs w:val="21"/>
         </w:rPr>
-      </w:pPr>
-      <w:r>
+        <w:tab/>
+        <w:t>Critical evaluation of, and reflection on your process, and the role of prototyping in empirical evaluation.</w:t>
+      </w:r>
+    </w:p>
+    <w:p>
+      <w:pPr>
+        <w:spacing w:after="160"/>
         <w:rPr>
           <w:sz w:val="21"/>
           <w:szCs w:val="21"/>
         </w:rPr>
-        <w:t>1)</w:t>
-      </w:r>
+      </w:pPr>
       <w:r>
         <w:rPr>
           <w:sz w:val="21"/>
           <w:szCs w:val="21"/>
         </w:rPr>
-        <w:tab/>
-        <w:t>Critical evaluation of, and reflection on your process, and the role of prototyping in empirical evaluation.</w:t>
-      </w:r>
-    </w:p>
-    <w:p>
-      <w:pPr>
-        <w:spacing w:after="160"/>
-        <w:rPr>
-          <w:sz w:val="21"/>
-          <w:szCs w:val="21"/>
-        </w:rPr>
-      </w:pPr>
-      <w:r>
-        <w:rPr>
-          <w:sz w:val="21"/>
-          <w:szCs w:val="21"/>
-        </w:rPr>
-        <w:lastRenderedPageBreak/>
         <w:t xml:space="preserve"> </w:t>
       </w:r>
     </w:p>
@@ -14644,9 +14951,10 @@
         <w:rPr>
           <w:b/>
         </w:rPr>
+        <w:lastRenderedPageBreak/>
         <w:pict w14:anchorId="5F6F266C">
           <v:shape id="_x0000_i1028" type="#_x0000_t75" style="width:312pt;height:119.25pt">
-            <v:imagedata r:id="rId52" o:title="Details changed"/>
+            <v:imagedata r:id="rId56" o:title="Details changed"/>
           </v:shape>
         </w:pict>
       </w:r>
@@ -14654,10 +14962,9 @@
         <w:rPr>
           <w:b/>
         </w:rPr>
-        <w:lastRenderedPageBreak/>
         <w:pict w14:anchorId="1D0AF125">
           <v:shape id="_x0000_i1029" type="#_x0000_t75" style="width:538.5pt;height:364.5pt">
-            <v:imagedata r:id="rId53" o:title="Flashcards near you"/>
+            <v:imagedata r:id="rId57" o:title="Flashcards near you"/>
           </v:shape>
         </w:pict>
       </w:r>
@@ -14665,9 +14972,10 @@
         <w:rPr>
           <w:b/>
         </w:rPr>
+        <w:lastRenderedPageBreak/>
         <w:pict w14:anchorId="55A950D0">
           <v:shape id="_x0000_i1030" type="#_x0000_t75" style="width:538.5pt;height:364.5pt">
-            <v:imagedata r:id="rId54" o:title="Language Settings"/>
+            <v:imagedata r:id="rId58" o:title="Language Settings"/>
           </v:shape>
         </w:pict>
       </w:r>
@@ -14675,10 +14983,9 @@
         <w:rPr>
           <w:b/>
         </w:rPr>
-        <w:lastRenderedPageBreak/>
         <w:pict w14:anchorId="6D10D424">
           <v:shape id="_x0000_i1031" type="#_x0000_t75" style="width:538.5pt;height:364.5pt">
-            <v:imagedata r:id="rId55" o:title="Map"/>
+            <v:imagedata r:id="rId59" o:title="Map"/>
           </v:shape>
         </w:pict>
       </w:r>
@@ -14689,7 +14996,7 @@
         <w:lastRenderedPageBreak/>
         <w:pict w14:anchorId="2F246F39">
           <v:shape id="_x0000_i1032" type="#_x0000_t75" style="width:538.5pt;height:547.5pt">
-            <v:imagedata r:id="rId56" o:title="Progress and Statistics"/>
+            <v:imagedata r:id="rId60" o:title="Progress and Statistics"/>
           </v:shape>
         </w:pict>
       </w:r>
@@ -14700,7 +15007,7 @@
         <w:lastRenderedPageBreak/>
         <w:pict w14:anchorId="0C3D818A">
           <v:shape id="_x0000_i1033" type="#_x0000_t75" style="width:538.5pt;height:364.5pt">
-            <v:imagedata r:id="rId57" o:title="Study flashcards"/>
+            <v:imagedata r:id="rId61" o:title="Study flashcards"/>
           </v:shape>
         </w:pict>
       </w:r>
@@ -14710,7 +15017,7 @@
         </w:rPr>
         <w:pict w14:anchorId="27A66D05">
           <v:shape id="_x0000_i1034" type="#_x0000_t75" style="width:312pt;height:119.25pt">
-            <v:imagedata r:id="rId58" o:title="Sync"/>
+            <v:imagedata r:id="rId62" o:title="Sync"/>
           </v:shape>
         </w:pict>
       </w:r>
@@ -14721,7 +15028,7 @@
         <w:lastRenderedPageBreak/>
         <w:pict w14:anchorId="41D8236B">
           <v:shape id="_x0000_i1035" type="#_x0000_t75" style="width:538.5pt;height:364.5pt">
-            <v:imagedata r:id="rId59" o:title="Tutorial _Find_"/>
+            <v:imagedata r:id="rId63" o:title="Tutorial _Find_"/>
           </v:shape>
         </w:pict>
       </w:r>
@@ -14732,7 +15039,7 @@
         <w:lastRenderedPageBreak/>
         <w:pict w14:anchorId="51709303">
           <v:shape id="_x0000_i1036" type="#_x0000_t75" style="width:538.5pt;height:468pt">
-            <v:imagedata r:id="rId60" o:title="Tutorial _Information_"/>
+            <v:imagedata r:id="rId64" o:title="Tutorial _Information_"/>
           </v:shape>
         </w:pict>
       </w:r>
@@ -14743,7 +15050,7 @@
         <w:lastRenderedPageBreak/>
         <w:pict w14:anchorId="142330E0">
           <v:shape id="_x0000_i1037" type="#_x0000_t75" style="width:538.5pt;height:364.5pt">
-            <v:imagedata r:id="rId61" o:title="Tutorial _Map_"/>
+            <v:imagedata r:id="rId65" o:title="Tutorial _Map_"/>
           </v:shape>
         </w:pict>
       </w:r>
@@ -14753,7 +15060,7 @@
         </w:rPr>
         <w:pict w14:anchorId="6916C963">
           <v:shape id="_x0000_i1038" type="#_x0000_t75" style="width:538.5pt;height:364.5pt">
-            <v:imagedata r:id="rId62" o:title="Tutorial _Study_"/>
+            <v:imagedata r:id="rId66" o:title="Tutorial _Study_"/>
           </v:shape>
         </w:pict>
       </w:r>
@@ -14764,7 +15071,7 @@
         <w:lastRenderedPageBreak/>
         <w:pict w14:anchorId="437EFD17">
           <v:shape id="_x0000_i1039" type="#_x0000_t75" style="width:538.5pt;height:364.5pt">
-            <v:imagedata r:id="rId63" o:title="Tutorial Main"/>
+            <v:imagedata r:id="rId67" o:title="Tutorial Main"/>
           </v:shape>
         </w:pict>
       </w:r>
@@ -15395,7 +15702,7 @@
   <w15:commentEx w15:paraId="3474F8D8" w15:paraIdParent="6C41D428" w15:done="0"/>
   <w15:commentEx w15:paraId="62D946B4" w15:done="0"/>
   <w15:commentEx w15:paraId="0BF3346C" w15:done="0"/>
-  <w15:commentEx w15:paraId="73E5FFA6" w15:done="0"/>
+  <w15:commentEx w15:paraId="73E5FFA6" w15:done="1"/>
   <w15:commentEx w15:paraId="125AC583" w15:done="0"/>
   <w15:commentEx w15:paraId="3F57FE45" w15:done="1"/>
   <w15:commentEx w15:paraId="2DC26214" w15:done="0"/>
@@ -16793,7 +17100,7 @@
 </file>
 
 <file path=customXml/itemProps1.xml><?xml version="1.0" encoding="utf-8"?>
-<ds:datastoreItem xmlns:ds="http://schemas.openxmlformats.org/officeDocument/2006/customXml" ds:itemID="{362F16C2-B1A5-47C2-AB38-352473D8DC62}">
+<ds:datastoreItem xmlns:ds="http://schemas.openxmlformats.org/officeDocument/2006/customXml" ds:itemID="{37340953-20BB-4D93-979C-78C55FB81BB5}">
   <ds:schemaRefs>
     <ds:schemaRef ds:uri="http://schemas.openxmlformats.org/officeDocument/2006/bibliography"/>
   </ds:schemaRefs>

</xml_diff>

<commit_message>
Finished section 1 and 2
</commit_message>
<xml_diff>
--- a/Documentation and Final Report/GUDEReportUP769535.docx
+++ b/Documentation and Final Report/GUDEReportUP769535.docx
@@ -672,7 +672,21 @@
         <w:rPr>
           <w:szCs w:val="21"/>
         </w:rPr>
-        <w:t xml:space="preserve"> to complete a task. Jakob Nielsen came up with </w:t>
+        <w:t xml:space="preserve"> to complete a task. </w:t>
+      </w:r>
+      <w:proofErr w:type="spellStart"/>
+      <w:r>
+        <w:rPr>
+          <w:szCs w:val="21"/>
+        </w:rPr>
+        <w:t>Jakob</w:t>
+      </w:r>
+      <w:proofErr w:type="spellEnd"/>
+      <w:r>
+        <w:rPr>
+          <w:szCs w:val="21"/>
+        </w:rPr>
+        <w:t xml:space="preserve"> Nielsen came up with </w:t>
       </w:r>
       <w:r>
         <w:rPr>
@@ -804,7 +818,19 @@
         <w:rPr>
           <w:highlight w:val="white"/>
         </w:rPr>
-        <w:t xml:space="preserve">, para 2) </w:t>
+        <w:t>, para</w:t>
+      </w:r>
+      <w:r>
+        <w:rPr>
+          <w:highlight w:val="white"/>
+        </w:rPr>
+        <w:t>.</w:t>
+      </w:r>
+      <w:r>
+        <w:rPr>
+          <w:highlight w:val="white"/>
+        </w:rPr>
+        <w:t xml:space="preserve"> 2) </w:t>
       </w:r>
       <w:commentRangeEnd w:id="1"/>
       <w:r>
@@ -868,7 +894,19 @@
         <w:rPr>
           <w:highlight w:val="white"/>
         </w:rPr>
-        <w:t>, para 11)</w:t>
+        <w:t>, para</w:t>
+      </w:r>
+      <w:r>
+        <w:rPr>
+          <w:highlight w:val="white"/>
+        </w:rPr>
+        <w:t>.</w:t>
+      </w:r>
+      <w:r>
+        <w:rPr>
+          <w:highlight w:val="white"/>
+        </w:rPr>
+        <w:t xml:space="preserve"> 11)</w:t>
       </w:r>
       <w:commentRangeEnd w:id="3"/>
       <w:r>
@@ -925,7 +963,21 @@
           <w:highlight w:val="white"/>
         </w:rPr>
         <w:lastRenderedPageBreak/>
-        <w:t>be designed in a way that should mean that help and documentation is made redundant, however, as an added extra it can’t hurt the user if it is added in.</w:t>
+        <w:t xml:space="preserve">be designed in a way that should mean that help and documentation is made redundant, however, as an </w:t>
+      </w:r>
+      <w:proofErr w:type="gramStart"/>
+      <w:r>
+        <w:rPr>
+          <w:highlight w:val="white"/>
+        </w:rPr>
+        <w:t>added</w:t>
+      </w:r>
+      <w:proofErr w:type="gramEnd"/>
+      <w:r>
+        <w:rPr>
+          <w:highlight w:val="white"/>
+        </w:rPr>
+        <w:t xml:space="preserve"> extra it can’t hurt the user if it is added in.</w:t>
       </w:r>
     </w:p>
     <w:p>
@@ -982,13 +1034,45 @@
         <w:rPr>
           <w:highlight w:val="white"/>
         </w:rPr>
-        <w:t xml:space="preserve"> as Nielsen (1995, para 3) states. </w:t>
-      </w:r>
-      <w:r>
-        <w:rPr>
-          <w:highlight w:val="white"/>
-        </w:rPr>
-        <w:t>Eg. mentioning “caches” in this app will not be</w:t>
+        <w:t xml:space="preserve"> as Nielsen (1995, para</w:t>
+      </w:r>
+      <w:r>
+        <w:rPr>
+          <w:highlight w:val="white"/>
+        </w:rPr>
+        <w:t>.</w:t>
+      </w:r>
+      <w:r>
+        <w:rPr>
+          <w:highlight w:val="white"/>
+        </w:rPr>
+        <w:t xml:space="preserve"> 3) states. </w:t>
+      </w:r>
+      <w:proofErr w:type="spellStart"/>
+      <w:r>
+        <w:rPr>
+          <w:highlight w:val="white"/>
+        </w:rPr>
+        <w:t>Eg</w:t>
+      </w:r>
+      <w:proofErr w:type="spellEnd"/>
+      <w:r>
+        <w:rPr>
+          <w:highlight w:val="white"/>
+        </w:rPr>
+        <w:t xml:space="preserve">. </w:t>
+      </w:r>
+      <w:r>
+        <w:rPr>
+          <w:highlight w:val="white"/>
+        </w:rPr>
+        <w:t>Mentioning</w:t>
+      </w:r>
+      <w:r>
+        <w:rPr>
+          <w:highlight w:val="white"/>
+        </w:rPr>
+        <w:t xml:space="preserve"> “caches” in this app will not be</w:t>
       </w:r>
       <w:r>
         <w:rPr>
@@ -1060,7 +1144,19 @@
         <w:rPr>
           <w:highlight w:val="white"/>
         </w:rPr>
-        <w:t xml:space="preserve"> Nielsen (1995, para 5) s</w:t>
+        <w:t xml:space="preserve"> Nielsen (1995, para</w:t>
+      </w:r>
+      <w:r>
+        <w:rPr>
+          <w:highlight w:val="white"/>
+        </w:rPr>
+        <w:t>.</w:t>
+      </w:r>
+      <w:r>
+        <w:rPr>
+          <w:highlight w:val="white"/>
+        </w:rPr>
+        <w:t xml:space="preserve"> 5) s</w:t>
       </w:r>
       <w:commentRangeEnd w:id="5"/>
       <w:r>
@@ -1095,6 +1191,15 @@
           <w:highlight w:val="white"/>
         </w:rPr>
         <w:t xml:space="preserve">. This is also suggested by the </w:t>
+      </w:r>
+      <w:r>
+        <w:t>Android Developers</w:t>
+      </w:r>
+      <w:r>
+        <w:rPr>
+          <w:highlight w:val="white"/>
+        </w:rPr>
+        <w:t xml:space="preserve"> </w:t>
       </w:r>
       <w:commentRangeStart w:id="6"/>
       <w:commentRangeStart w:id="7"/>
@@ -1102,7 +1207,33 @@
         <w:rPr>
           <w:highlight w:val="white"/>
         </w:rPr>
-        <w:t xml:space="preserve">Android User Experience Team (n.d., para 13) </w:t>
+        <w:t>(</w:t>
+      </w:r>
+      <w:proofErr w:type="spellStart"/>
+      <w:r>
+        <w:rPr>
+          <w:highlight w:val="white"/>
+        </w:rPr>
+        <w:t>n.d.</w:t>
+      </w:r>
+      <w:proofErr w:type="spellEnd"/>
+      <w:r>
+        <w:rPr>
+          <w:highlight w:val="white"/>
+        </w:rPr>
+        <w:t>, para</w:t>
+      </w:r>
+      <w:r>
+        <w:rPr>
+          <w:highlight w:val="white"/>
+        </w:rPr>
+        <w:t>.</w:t>
+      </w:r>
+      <w:r>
+        <w:rPr>
+          <w:highlight w:val="white"/>
+        </w:rPr>
+        <w:t xml:space="preserve"> 13) </w:t>
       </w:r>
       <w:commentRangeEnd w:id="6"/>
       <w:r>
@@ -1145,12 +1276,51 @@
         <w:t xml:space="preserve">The app should have an easy learning curve and be simple to cater for all ages. </w:t>
       </w:r>
       <w:commentRangeStart w:id="8"/>
+      <w:proofErr w:type="spellStart"/>
       <w:r>
         <w:rPr>
           <w:sz w:val="21"/>
           <w:szCs w:val="21"/>
         </w:rPr>
-        <w:t xml:space="preserve">Shneiderman (n.d., para 10,11) </w:t>
+        <w:t>Shneiderman</w:t>
+      </w:r>
+      <w:proofErr w:type="spellEnd"/>
+      <w:r>
+        <w:rPr>
+          <w:sz w:val="21"/>
+          <w:szCs w:val="21"/>
+        </w:rPr>
+        <w:t xml:space="preserve"> (</w:t>
+      </w:r>
+      <w:proofErr w:type="spellStart"/>
+      <w:r>
+        <w:rPr>
+          <w:sz w:val="21"/>
+          <w:szCs w:val="21"/>
+        </w:rPr>
+        <w:t>n.d.</w:t>
+      </w:r>
+      <w:proofErr w:type="spellEnd"/>
+      <w:r>
+        <w:rPr>
+          <w:sz w:val="21"/>
+          <w:szCs w:val="21"/>
+        </w:rPr>
+        <w:t>, para</w:t>
+      </w:r>
+      <w:r>
+        <w:rPr>
+          <w:sz w:val="21"/>
+          <w:szCs w:val="21"/>
+        </w:rPr>
+        <w:t>. 10</w:t>
+      </w:r>
+      <w:r>
+        <w:rPr>
+          <w:sz w:val="21"/>
+          <w:szCs w:val="21"/>
+        </w:rPr>
+        <w:t xml:space="preserve">) </w:t>
       </w:r>
       <w:commentRangeEnd w:id="8"/>
       <w:r>
@@ -1302,7 +1472,45 @@
         <w:rPr>
           <w:shd w:val="clear" w:color="auto" w:fill="FFFFFF"/>
         </w:rPr>
-        <w:t xml:space="preserve">The Android User Experience Team (n.d., para 7) state that “short phrases with simple words” is important as “people are likely to skip sentences if they’re long.” </w:t>
+        <w:t>The</w:t>
+      </w:r>
+      <w:r>
+        <w:t xml:space="preserve"> </w:t>
+      </w:r>
+      <w:r>
+        <w:t>Android Developers</w:t>
+      </w:r>
+      <w:r>
+        <w:rPr>
+          <w:shd w:val="clear" w:color="auto" w:fill="FFFFFF"/>
+        </w:rPr>
+        <w:t xml:space="preserve"> (</w:t>
+      </w:r>
+      <w:proofErr w:type="spellStart"/>
+      <w:r>
+        <w:rPr>
+          <w:shd w:val="clear" w:color="auto" w:fill="FFFFFF"/>
+        </w:rPr>
+        <w:t>n.d.</w:t>
+      </w:r>
+      <w:proofErr w:type="spellEnd"/>
+      <w:r>
+        <w:rPr>
+          <w:shd w:val="clear" w:color="auto" w:fill="FFFFFF"/>
+        </w:rPr>
+        <w:t>, para</w:t>
+      </w:r>
+      <w:r>
+        <w:rPr>
+          <w:shd w:val="clear" w:color="auto" w:fill="FFFFFF"/>
+        </w:rPr>
+        <w:t>.</w:t>
+      </w:r>
+      <w:r>
+        <w:rPr>
+          <w:shd w:val="clear" w:color="auto" w:fill="FFFFFF"/>
+        </w:rPr>
+        <w:t xml:space="preserve"> 7) state that “short phrases with simple words” is important as “people are likely to skip sentences if they’re long.” </w:t>
       </w:r>
       <w:r>
         <w:rPr>
@@ -1492,7 +1700,19 @@
         <w:rPr>
           <w:highlight w:val="white"/>
         </w:rPr>
-        <w:t xml:space="preserve"> (2001, para 5) </w:t>
+        <w:t xml:space="preserve"> (2001, para</w:t>
+      </w:r>
+      <w:r>
+        <w:rPr>
+          <w:highlight w:val="white"/>
+        </w:rPr>
+        <w:t>.</w:t>
+      </w:r>
+      <w:r>
+        <w:rPr>
+          <w:highlight w:val="white"/>
+        </w:rPr>
+        <w:t xml:space="preserve"> 5) </w:t>
       </w:r>
       <w:commentRangeEnd w:id="9"/>
       <w:r>
@@ -1721,7 +1941,19 @@
         <w:rPr>
           <w:highlight w:val="white"/>
         </w:rPr>
-        <w:t xml:space="preserve">“how long it takes users to do stuff” for each design. </w:t>
+        <w:t>“how long it takes users to do stuff” for each design</w:t>
+      </w:r>
+      <w:r>
+        <w:rPr>
+          <w:highlight w:val="white"/>
+        </w:rPr>
+        <w:t>, as recommended by Nielsen in Usability Metrics (2001, para. 14)</w:t>
+      </w:r>
+      <w:r>
+        <w:rPr>
+          <w:highlight w:val="white"/>
+        </w:rPr>
+        <w:t xml:space="preserve">. </w:t>
       </w:r>
       <w:r>
         <w:rPr>
@@ -2017,7 +2249,6 @@
                 <w:sz w:val="16"/>
                 <w:szCs w:val="16"/>
               </w:rPr>
-              <w:lastRenderedPageBreak/>
               <w:t>Look up possible caches</w:t>
             </w:r>
           </w:p>
@@ -2163,6 +2394,7 @@
                 <w:sz w:val="16"/>
                 <w:szCs w:val="16"/>
               </w:rPr>
+              <w:lastRenderedPageBreak/>
               <w:t>Check progress</w:t>
             </w:r>
           </w:p>
@@ -4815,6 +5047,7 @@
         </w:rPr>
       </w:pPr>
       <w:r>
+        <w:lastRenderedPageBreak/>
         <w:tab/>
         <w:t xml:space="preserve">If the user clicks the chart at the top of the application, they will be taken to </w:t>
       </w:r>
@@ -5063,11 +5296,51 @@
                               <w:t xml:space="preserve">The </w:t>
                             </w:r>
                             <w:r>
+                              <w:t>Android Developers</w:t>
+                            </w:r>
+                            <w:r>
                               <w:rPr>
                                 <w:rFonts w:eastAsia="MS PGothic"/>
                                 <w:shd w:val="clear" w:color="auto" w:fill="FFFFFF"/>
                               </w:rPr>
-                              <w:t xml:space="preserve">Android User Experience Team (n.d., para 8) claim that “pictures are faster than words”, telling us to “consider using pictures to explain ideas” as “they get people’s attention and can be much more efficient than words.” </w:t>
+                              <w:t xml:space="preserve"> </w:t>
+                            </w:r>
+                            <w:r>
+                              <w:rPr>
+                                <w:rFonts w:eastAsia="MS PGothic"/>
+                                <w:shd w:val="clear" w:color="auto" w:fill="FFFFFF"/>
+                              </w:rPr>
+                              <w:t>(</w:t>
+                            </w:r>
+                            <w:proofErr w:type="spellStart"/>
+                            <w:r>
+                              <w:rPr>
+                                <w:rFonts w:eastAsia="MS PGothic"/>
+                                <w:shd w:val="clear" w:color="auto" w:fill="FFFFFF"/>
+                              </w:rPr>
+                              <w:t>n.d.</w:t>
+                            </w:r>
+                            <w:proofErr w:type="spellEnd"/>
+                            <w:r>
+                              <w:rPr>
+                                <w:rFonts w:eastAsia="MS PGothic"/>
+                                <w:shd w:val="clear" w:color="auto" w:fill="FFFFFF"/>
+                              </w:rPr>
+                              <w:t>, para</w:t>
+                            </w:r>
+                            <w:r>
+                              <w:rPr>
+                                <w:rFonts w:eastAsia="MS PGothic"/>
+                                <w:shd w:val="clear" w:color="auto" w:fill="FFFFFF"/>
+                              </w:rPr>
+                              <w:t>.</w:t>
+                            </w:r>
+                            <w:r>
+                              <w:rPr>
+                                <w:rFonts w:eastAsia="MS PGothic"/>
+                                <w:shd w:val="clear" w:color="auto" w:fill="FFFFFF"/>
+                              </w:rPr>
+                              <w:t xml:space="preserve"> 8) claim that “pictures are faster than words”, telling us to “consider using pictures to explain ideas” as “they get people’s attention and can be much more efficient than words.” </w:t>
                             </w:r>
                             <w:r>
                               <w:rPr>
@@ -5244,11 +5517,51 @@
                         <w:t xml:space="preserve">The </w:t>
                       </w:r>
                       <w:r>
+                        <w:t>Android Developers</w:t>
+                      </w:r>
+                      <w:r>
                         <w:rPr>
                           <w:rFonts w:eastAsia="MS PGothic"/>
                           <w:shd w:val="clear" w:color="auto" w:fill="FFFFFF"/>
                         </w:rPr>
-                        <w:t xml:space="preserve">Android User Experience Team (n.d., para 8) claim that “pictures are faster than words”, telling us to “consider using pictures to explain ideas” as “they get people’s attention and can be much more efficient than words.” </w:t>
+                        <w:t xml:space="preserve"> </w:t>
+                      </w:r>
+                      <w:r>
+                        <w:rPr>
+                          <w:rFonts w:eastAsia="MS PGothic"/>
+                          <w:shd w:val="clear" w:color="auto" w:fill="FFFFFF"/>
+                        </w:rPr>
+                        <w:t>(</w:t>
+                      </w:r>
+                      <w:proofErr w:type="spellStart"/>
+                      <w:r>
+                        <w:rPr>
+                          <w:rFonts w:eastAsia="MS PGothic"/>
+                          <w:shd w:val="clear" w:color="auto" w:fill="FFFFFF"/>
+                        </w:rPr>
+                        <w:t>n.d.</w:t>
+                      </w:r>
+                      <w:proofErr w:type="spellEnd"/>
+                      <w:r>
+                        <w:rPr>
+                          <w:rFonts w:eastAsia="MS PGothic"/>
+                          <w:shd w:val="clear" w:color="auto" w:fill="FFFFFF"/>
+                        </w:rPr>
+                        <w:t>, para</w:t>
+                      </w:r>
+                      <w:r>
+                        <w:rPr>
+                          <w:rFonts w:eastAsia="MS PGothic"/>
+                          <w:shd w:val="clear" w:color="auto" w:fill="FFFFFF"/>
+                        </w:rPr>
+                        <w:t>.</w:t>
+                      </w:r>
+                      <w:r>
+                        <w:rPr>
+                          <w:rFonts w:eastAsia="MS PGothic"/>
+                          <w:shd w:val="clear" w:color="auto" w:fill="FFFFFF"/>
+                        </w:rPr>
+                        <w:t xml:space="preserve"> 8) claim that “pictures are faster than words”, telling us to “consider using pictures to explain ideas” as “they get people’s attention and can be much more efficient than words.” </w:t>
                       </w:r>
                       <w:r>
                         <w:rPr>
@@ -5454,7 +5767,7 @@
               </wp:anchor>
             </w:drawing>
           </mc:Choice>
-          <mc:Fallback xmlns:w16se="http://schemas.microsoft.com/office/word/2015/wordml/symex" xmlns:cx5="http://schemas.microsoft.com/office/drawing/2016/5/11/chartex" xmlns:cx4="http://schemas.microsoft.com/office/drawing/2016/5/10/chartex" xmlns:cx3="http://schemas.microsoft.com/office/drawing/2016/5/9/chartex" xmlns:cx2="http://schemas.microsoft.com/office/drawing/2015/10/21/chartex" xmlns:cx1="http://schemas.microsoft.com/office/drawing/2015/9/8/chartex" xmlns:cx="http://schemas.microsoft.com/office/drawing/2014/chartex">
+          <mc:Fallback xmlns:cx="http://schemas.microsoft.com/office/drawing/2014/chartex" xmlns:cx1="http://schemas.microsoft.com/office/drawing/2015/9/8/chartex" xmlns:cx2="http://schemas.microsoft.com/office/drawing/2015/10/21/chartex" xmlns:cx3="http://schemas.microsoft.com/office/drawing/2016/5/9/chartex" xmlns:cx4="http://schemas.microsoft.com/office/drawing/2016/5/10/chartex" xmlns:cx5="http://schemas.microsoft.com/office/drawing/2016/5/11/chartex" xmlns:w16se="http://schemas.microsoft.com/office/word/2015/wordml/symex">
             <w:pict>
               <v:shapetype w14:anchorId="5164A2F1" id="_x0000_t32" coordsize="21600,21600" o:spt="32" o:oned="t" path="m,l21600,21600e" filled="f">
                 <v:path arrowok="t" fillok="f" o:connecttype="none"/>
@@ -5533,7 +5846,7 @@
               </wp:anchor>
             </w:drawing>
           </mc:Choice>
-          <mc:Fallback xmlns:w16se="http://schemas.microsoft.com/office/word/2015/wordml/symex" xmlns:cx5="http://schemas.microsoft.com/office/drawing/2016/5/11/chartex" xmlns:cx4="http://schemas.microsoft.com/office/drawing/2016/5/10/chartex" xmlns:cx3="http://schemas.microsoft.com/office/drawing/2016/5/9/chartex" xmlns:cx2="http://schemas.microsoft.com/office/drawing/2015/10/21/chartex" xmlns:cx1="http://schemas.microsoft.com/office/drawing/2015/9/8/chartex" xmlns:cx="http://schemas.microsoft.com/office/drawing/2014/chartex">
+          <mc:Fallback xmlns:cx="http://schemas.microsoft.com/office/drawing/2014/chartex" xmlns:cx1="http://schemas.microsoft.com/office/drawing/2015/9/8/chartex" xmlns:cx2="http://schemas.microsoft.com/office/drawing/2015/10/21/chartex" xmlns:cx3="http://schemas.microsoft.com/office/drawing/2016/5/9/chartex" xmlns:cx4="http://schemas.microsoft.com/office/drawing/2016/5/10/chartex" xmlns:cx5="http://schemas.microsoft.com/office/drawing/2016/5/11/chartex" xmlns:w16se="http://schemas.microsoft.com/office/word/2015/wordml/symex">
             <w:pict>
               <v:shape w14:anchorId="7942907C" id="直線矢印コネクタ 6" o:spid="_x0000_s1026" type="#_x0000_t32" style="position:absolute;margin-left:221.45pt;margin-top:4.05pt;width:77.25pt;height:48.75pt;flip:x;z-index:251641344;visibility:visible;mso-wrap-style:square;mso-width-percent:0;mso-height-percent:0;mso-wrap-distance-left:9pt;mso-wrap-distance-top:0;mso-wrap-distance-right:9pt;mso-wrap-distance-bottom:0;mso-position-horizontal:absolute;mso-position-horizontal-relative:text;mso-position-vertical:absolute;mso-position-vertical-relative:text;mso-width-percent:0;mso-height-percent:0;mso-width-relative:margin;mso-height-relative:margin" o:gfxdata="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" strokecolor="#5b9bd5 [3204]" strokeweight=".5pt">
                 <v:stroke endarrow="block" joinstyle="miter"/>
@@ -5608,7 +5921,7 @@
               </wp:anchor>
             </w:drawing>
           </mc:Choice>
-          <mc:Fallback xmlns:w16se="http://schemas.microsoft.com/office/word/2015/wordml/symex" xmlns:cx5="http://schemas.microsoft.com/office/drawing/2016/5/11/chartex" xmlns:cx4="http://schemas.microsoft.com/office/drawing/2016/5/10/chartex" xmlns:cx3="http://schemas.microsoft.com/office/drawing/2016/5/9/chartex" xmlns:cx2="http://schemas.microsoft.com/office/drawing/2015/10/21/chartex" xmlns:cx1="http://schemas.microsoft.com/office/drawing/2015/9/8/chartex" xmlns:cx="http://schemas.microsoft.com/office/drawing/2014/chartex">
+          <mc:Fallback xmlns:cx="http://schemas.microsoft.com/office/drawing/2014/chartex" xmlns:cx1="http://schemas.microsoft.com/office/drawing/2015/9/8/chartex" xmlns:cx2="http://schemas.microsoft.com/office/drawing/2015/10/21/chartex" xmlns:cx3="http://schemas.microsoft.com/office/drawing/2016/5/9/chartex" xmlns:cx4="http://schemas.microsoft.com/office/drawing/2016/5/10/chartex" xmlns:cx5="http://schemas.microsoft.com/office/drawing/2016/5/11/chartex" xmlns:w16se="http://schemas.microsoft.com/office/word/2015/wordml/symex">
             <w:pict>
               <v:shape w14:anchorId="51C17726" id="直線矢印コネクタ 7" o:spid="_x0000_s1026" type="#_x0000_t32" style="position:absolute;margin-left:271.7pt;margin-top:4.05pt;width:27pt;height:49.5pt;flip:x;z-index:251642368;visibility:visible;mso-wrap-style:square;mso-width-percent:0;mso-height-percent:0;mso-wrap-distance-left:9pt;mso-wrap-distance-top:0;mso-wrap-distance-right:9pt;mso-wrap-distance-bottom:0;mso-position-horizontal:absolute;mso-position-horizontal-relative:text;mso-position-vertical:absolute;mso-position-vertical-relative:text;mso-width-percent:0;mso-height-percent:0;mso-width-relative:margin;mso-height-relative:margin" o:gfxdata="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" strokecolor="#5b9bd5 [3204]" strokeweight=".5pt">
                 <v:stroke endarrow="block" joinstyle="miter"/>
@@ -5730,7 +6043,36 @@
                               <w:rPr>
                                 <w:shd w:val="clear" w:color="auto" w:fill="FFFFFF"/>
                               </w:rPr>
-                              <w:t xml:space="preserve">The Android User Experience Team (n.d., para 7) also observe that using “short phrases with simple words” is important as “people are likely to skip sentences if they’re long.” This is a simple rule but is important to remember when writing explanations, button names, and content. </w:t>
+                              <w:t xml:space="preserve">The </w:t>
+                            </w:r>
+                            <w:r>
+                              <w:t>Android Developers</w:t>
+                            </w:r>
+                            <w:r>
+                              <w:rPr>
+                                <w:shd w:val="clear" w:color="auto" w:fill="FFFFFF"/>
+                              </w:rPr>
+                              <w:t xml:space="preserve"> </w:t>
+                            </w:r>
+                            <w:r>
+                              <w:rPr>
+                                <w:shd w:val="clear" w:color="auto" w:fill="FFFFFF"/>
+                              </w:rPr>
+                              <w:t>(</w:t>
+                            </w:r>
+                            <w:proofErr w:type="spellStart"/>
+                            <w:r>
+                              <w:rPr>
+                                <w:shd w:val="clear" w:color="auto" w:fill="FFFFFF"/>
+                              </w:rPr>
+                              <w:t>n.d.</w:t>
+                            </w:r>
+                            <w:proofErr w:type="spellEnd"/>
+                            <w:r>
+                              <w:rPr>
+                                <w:shd w:val="clear" w:color="auto" w:fill="FFFFFF"/>
+                              </w:rPr>
+                              <w:t xml:space="preserve">, para. 7) also observe that using “short phrases with simple words” is important as “people are likely to skip sentences if they’re long.” This is a simple rule but is important to remember when writing explanations, button names, and content. </w:t>
                             </w:r>
                           </w:p>
                         </w:txbxContent>
@@ -5763,7 +6105,36 @@
                         <w:rPr>
                           <w:shd w:val="clear" w:color="auto" w:fill="FFFFFF"/>
                         </w:rPr>
-                        <w:t xml:space="preserve">The Android User Experience Team (n.d., para 7) also observe that using “short phrases with simple words” is important as “people are likely to skip sentences if they’re long.” This is a simple rule but is important to remember when writing explanations, button names, and content. </w:t>
+                        <w:t xml:space="preserve">The </w:t>
+                      </w:r>
+                      <w:r>
+                        <w:t>Android Developers</w:t>
+                      </w:r>
+                      <w:r>
+                        <w:rPr>
+                          <w:shd w:val="clear" w:color="auto" w:fill="FFFFFF"/>
+                        </w:rPr>
+                        <w:t xml:space="preserve"> </w:t>
+                      </w:r>
+                      <w:r>
+                        <w:rPr>
+                          <w:shd w:val="clear" w:color="auto" w:fill="FFFFFF"/>
+                        </w:rPr>
+                        <w:t>(</w:t>
+                      </w:r>
+                      <w:proofErr w:type="spellStart"/>
+                      <w:r>
+                        <w:rPr>
+                          <w:shd w:val="clear" w:color="auto" w:fill="FFFFFF"/>
+                        </w:rPr>
+                        <w:t>n.d.</w:t>
+                      </w:r>
+                      <w:proofErr w:type="spellEnd"/>
+                      <w:r>
+                        <w:rPr>
+                          <w:shd w:val="clear" w:color="auto" w:fill="FFFFFF"/>
+                        </w:rPr>
+                        <w:t xml:space="preserve">, para. 7) also observe that using “short phrases with simple words” is important as “people are likely to skip sentences if they’re long.” This is a simple rule but is important to remember when writing explanations, button names, and content. </w:t>
                       </w:r>
                     </w:p>
                   </w:txbxContent>
@@ -5946,7 +6317,7 @@
               </wp:anchor>
             </w:drawing>
           </mc:Choice>
-          <mc:Fallback xmlns:w16se="http://schemas.microsoft.com/office/word/2015/wordml/symex" xmlns:cx5="http://schemas.microsoft.com/office/drawing/2016/5/11/chartex" xmlns:cx4="http://schemas.microsoft.com/office/drawing/2016/5/10/chartex" xmlns:cx3="http://schemas.microsoft.com/office/drawing/2016/5/9/chartex" xmlns:cx2="http://schemas.microsoft.com/office/drawing/2015/10/21/chartex" xmlns:cx1="http://schemas.microsoft.com/office/drawing/2015/9/8/chartex" xmlns:cx="http://schemas.microsoft.com/office/drawing/2014/chartex">
+          <mc:Fallback xmlns:cx="http://schemas.microsoft.com/office/drawing/2014/chartex" xmlns:cx1="http://schemas.microsoft.com/office/drawing/2015/9/8/chartex" xmlns:cx2="http://schemas.microsoft.com/office/drawing/2015/10/21/chartex" xmlns:cx3="http://schemas.microsoft.com/office/drawing/2016/5/9/chartex" xmlns:cx4="http://schemas.microsoft.com/office/drawing/2016/5/10/chartex" xmlns:cx5="http://schemas.microsoft.com/office/drawing/2016/5/11/chartex" xmlns:w16se="http://schemas.microsoft.com/office/word/2015/wordml/symex">
             <w:pict>
               <v:shape w14:anchorId="47E9040C" id="直線矢印コネクタ 17" o:spid="_x0000_s1026" type="#_x0000_t32" style="position:absolute;margin-left:176pt;margin-top:101pt;width:114.25pt;height:156.35pt;flip:x y;z-index:251645440;visibility:visible;mso-wrap-style:square;mso-width-percent:0;mso-height-percent:0;mso-wrap-distance-left:9pt;mso-wrap-distance-top:0;mso-wrap-distance-right:9pt;mso-wrap-distance-bottom:0;mso-position-horizontal:absolute;mso-position-horizontal-relative:text;mso-position-vertical:absolute;mso-position-vertical-relative:text;mso-width-percent:0;mso-height-percent:0;mso-width-relative:margin;mso-height-relative:margin" o:gfxdata="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" strokecolor="#5b9bd5 [3204]" strokeweight=".5pt">
                 <v:stroke endarrow="block" joinstyle="miter"/>
@@ -6021,7 +6392,7 @@
               </wp:anchor>
             </w:drawing>
           </mc:Choice>
-          <mc:Fallback xmlns:w16se="http://schemas.microsoft.com/office/word/2015/wordml/symex" xmlns:cx5="http://schemas.microsoft.com/office/drawing/2016/5/11/chartex" xmlns:cx4="http://schemas.microsoft.com/office/drawing/2016/5/10/chartex" xmlns:cx3="http://schemas.microsoft.com/office/drawing/2016/5/9/chartex" xmlns:cx2="http://schemas.microsoft.com/office/drawing/2015/10/21/chartex" xmlns:cx1="http://schemas.microsoft.com/office/drawing/2015/9/8/chartex" xmlns:cx="http://schemas.microsoft.com/office/drawing/2014/chartex">
+          <mc:Fallback xmlns:cx="http://schemas.microsoft.com/office/drawing/2014/chartex" xmlns:cx1="http://schemas.microsoft.com/office/drawing/2015/9/8/chartex" xmlns:cx2="http://schemas.microsoft.com/office/drawing/2015/10/21/chartex" xmlns:cx3="http://schemas.microsoft.com/office/drawing/2016/5/9/chartex" xmlns:cx4="http://schemas.microsoft.com/office/drawing/2016/5/10/chartex" xmlns:cx5="http://schemas.microsoft.com/office/drawing/2016/5/11/chartex" xmlns:w16se="http://schemas.microsoft.com/office/word/2015/wordml/symex">
             <w:pict>
               <v:shape w14:anchorId="174A587C" id="直線矢印コネクタ 20" o:spid="_x0000_s1026" type="#_x0000_t32" style="position:absolute;margin-left:139.15pt;margin-top:284.35pt;width:54.4pt;height:36.85pt;flip:y;z-index:251649536;visibility:visible;mso-wrap-style:square;mso-width-percent:0;mso-height-percent:0;mso-wrap-distance-left:9pt;mso-wrap-distance-top:0;mso-wrap-distance-right:9pt;mso-wrap-distance-bottom:0;mso-position-horizontal:absolute;mso-position-horizontal-relative:text;mso-position-vertical:absolute;mso-position-vertical-relative:text;mso-width-percent:0;mso-height-percent:0;mso-width-relative:margin;mso-height-relative:margin" o:gfxdata="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" strokecolor="#5b9bd5 [3204]" strokeweight=".5pt">
                 <v:stroke endarrow="block" joinstyle="miter"/>
@@ -6096,7 +6467,7 @@
               </wp:anchor>
             </w:drawing>
           </mc:Choice>
-          <mc:Fallback xmlns:w16se="http://schemas.microsoft.com/office/word/2015/wordml/symex" xmlns:cx5="http://schemas.microsoft.com/office/drawing/2016/5/11/chartex" xmlns:cx4="http://schemas.microsoft.com/office/drawing/2016/5/10/chartex" xmlns:cx3="http://schemas.microsoft.com/office/drawing/2016/5/9/chartex" xmlns:cx2="http://schemas.microsoft.com/office/drawing/2015/10/21/chartex" xmlns:cx1="http://schemas.microsoft.com/office/drawing/2015/9/8/chartex" xmlns:cx="http://schemas.microsoft.com/office/drawing/2014/chartex">
+          <mc:Fallback xmlns:cx="http://schemas.microsoft.com/office/drawing/2014/chartex" xmlns:cx1="http://schemas.microsoft.com/office/drawing/2015/9/8/chartex" xmlns:cx2="http://schemas.microsoft.com/office/drawing/2015/10/21/chartex" xmlns:cx3="http://schemas.microsoft.com/office/drawing/2016/5/9/chartex" xmlns:cx4="http://schemas.microsoft.com/office/drawing/2016/5/10/chartex" xmlns:cx5="http://schemas.microsoft.com/office/drawing/2016/5/11/chartex" xmlns:w16se="http://schemas.microsoft.com/office/word/2015/wordml/symex">
             <w:pict>
               <v:shapetype w14:anchorId="79561B76" id="_x0000_t32" coordsize="21600,21600" o:spt="32" o:oned="t" path="m,l21600,21600e" filled="f">
                 <v:path arrowok="t" fillok="f" o:connecttype="none"/>
@@ -6185,6 +6556,7 @@
         <w:ind w:firstLine="720"/>
       </w:pPr>
       <w:r>
+        <w:lastRenderedPageBreak/>
         <w:t>T</w:t>
       </w:r>
       <w:r>
@@ -6194,7 +6566,13 @@
         <w:t xml:space="preserve">he </w:t>
       </w:r>
       <w:r>
-        <w:t>mobile app for android use</w:t>
+        <w:t xml:space="preserve">mobile app for </w:t>
+      </w:r>
+      <w:r>
+        <w:t>A</w:t>
+      </w:r>
+      <w:r>
+        <w:t>ndroid use</w:t>
       </w:r>
       <w:r>
         <w:t>s</w:t>
@@ -6206,7 +6584,23 @@
         <w:t>A</w:t>
       </w:r>
       <w:r>
-        <w:t>ndroid‘s “Roboto Medium“ font. T</w:t>
+        <w:t>ndroid‘s “</w:t>
+      </w:r>
+      <w:proofErr w:type="spellStart"/>
+      <w:r>
+        <w:t>Roboto</w:t>
+      </w:r>
+      <w:proofErr w:type="spellEnd"/>
+      <w:r>
+        <w:t xml:space="preserve"> Medium</w:t>
+      </w:r>
+      <w:proofErr w:type="gramStart"/>
+      <w:r>
+        <w:t>“ font</w:t>
+      </w:r>
+      <w:proofErr w:type="gramEnd"/>
+      <w:r>
+        <w:t>. T</w:t>
       </w:r>
       <w:r>
         <w:t>he desktop version use</w:t>
@@ -6508,7 +6902,7 @@
               </wp:anchor>
             </w:drawing>
           </mc:Choice>
-          <mc:Fallback xmlns:w16se="http://schemas.microsoft.com/office/word/2015/wordml/symex" xmlns:cx5="http://schemas.microsoft.com/office/drawing/2016/5/11/chartex" xmlns:cx4="http://schemas.microsoft.com/office/drawing/2016/5/10/chartex" xmlns:cx3="http://schemas.microsoft.com/office/drawing/2016/5/9/chartex" xmlns:cx2="http://schemas.microsoft.com/office/drawing/2015/10/21/chartex" xmlns:cx1="http://schemas.microsoft.com/office/drawing/2015/9/8/chartex" xmlns:cx="http://schemas.microsoft.com/office/drawing/2014/chartex">
+          <mc:Fallback xmlns:cx="http://schemas.microsoft.com/office/drawing/2014/chartex" xmlns:cx1="http://schemas.microsoft.com/office/drawing/2015/9/8/chartex" xmlns:cx2="http://schemas.microsoft.com/office/drawing/2015/10/21/chartex" xmlns:cx3="http://schemas.microsoft.com/office/drawing/2016/5/9/chartex" xmlns:cx4="http://schemas.microsoft.com/office/drawing/2016/5/10/chartex" xmlns:cx5="http://schemas.microsoft.com/office/drawing/2016/5/11/chartex" xmlns:w16se="http://schemas.microsoft.com/office/word/2015/wordml/symex">
             <w:pict>
               <v:shape w14:anchorId="38D220A1" id="直線矢印コネクタ 25" o:spid="_x0000_s1026" type="#_x0000_t32" style="position:absolute;margin-left:190.85pt;margin-top:-318.75pt;width:83.25pt;height:71.25pt;flip:x;z-index:251652608;visibility:visible;mso-wrap-style:square;mso-width-percent:0;mso-height-percent:0;mso-wrap-distance-left:9pt;mso-wrap-distance-top:0;mso-wrap-distance-right:9pt;mso-wrap-distance-bottom:0;mso-position-horizontal:absolute;mso-position-horizontal-relative:text;mso-position-vertical:absolute;mso-position-vertical-relative:text;mso-width-percent:0;mso-height-percent:0;mso-width-relative:margin;mso-height-relative:margin" o:gfxdata="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" strokecolor="#5b9bd5 [3204]" strokeweight=".5pt">
                 <v:stroke endarrow="block" joinstyle="miter"/>
@@ -6583,7 +6977,7 @@
               </wp:anchor>
             </w:drawing>
           </mc:Choice>
-          <mc:Fallback xmlns:w16se="http://schemas.microsoft.com/office/word/2015/wordml/symex" xmlns:cx5="http://schemas.microsoft.com/office/drawing/2016/5/11/chartex" xmlns:cx4="http://schemas.microsoft.com/office/drawing/2016/5/10/chartex" xmlns:cx3="http://schemas.microsoft.com/office/drawing/2016/5/9/chartex" xmlns:cx2="http://schemas.microsoft.com/office/drawing/2015/10/21/chartex" xmlns:cx1="http://schemas.microsoft.com/office/drawing/2015/9/8/chartex" xmlns:cx="http://schemas.microsoft.com/office/drawing/2014/chartex">
+          <mc:Fallback xmlns:cx="http://schemas.microsoft.com/office/drawing/2014/chartex" xmlns:cx1="http://schemas.microsoft.com/office/drawing/2015/9/8/chartex" xmlns:cx2="http://schemas.microsoft.com/office/drawing/2015/10/21/chartex" xmlns:cx3="http://schemas.microsoft.com/office/drawing/2016/5/9/chartex" xmlns:cx4="http://schemas.microsoft.com/office/drawing/2016/5/10/chartex" xmlns:cx5="http://schemas.microsoft.com/office/drawing/2016/5/11/chartex" xmlns:w16se="http://schemas.microsoft.com/office/word/2015/wordml/symex">
             <w:pict>
               <v:shape w14:anchorId="236C8534" id="直線矢印コネクタ 23" o:spid="_x0000_s1026" type="#_x0000_t32" style="position:absolute;margin-left:205.2pt;margin-top:-324.85pt;width:74.25pt;height:88.5pt;flip:x;z-index:251650560;visibility:visible;mso-wrap-style:square;mso-width-percent:0;mso-height-percent:0;mso-wrap-distance-left:9pt;mso-wrap-distance-top:0;mso-wrap-distance-right:9pt;mso-wrap-distance-bottom:0;mso-position-horizontal:absolute;mso-position-horizontal-relative:text;mso-position-vertical:absolute;mso-position-vertical-relative:text;mso-width-percent:0;mso-height-percent:0;mso-width-relative:margin;mso-height-relative:margin" o:gfxdata="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" strokecolor="#5b9bd5 [3204]" strokeweight=".5pt">
                 <v:stroke endarrow="block" joinstyle="miter"/>
@@ -6676,7 +7070,7 @@
               </wp:anchor>
             </w:drawing>
           </mc:Choice>
-          <mc:Fallback xmlns:w16se="http://schemas.microsoft.com/office/word/2015/wordml/symex" xmlns:cx5="http://schemas.microsoft.com/office/drawing/2016/5/11/chartex" xmlns:cx4="http://schemas.microsoft.com/office/drawing/2016/5/10/chartex" xmlns:cx3="http://schemas.microsoft.com/office/drawing/2016/5/9/chartex" xmlns:cx2="http://schemas.microsoft.com/office/drawing/2015/10/21/chartex" xmlns:cx1="http://schemas.microsoft.com/office/drawing/2015/9/8/chartex" xmlns:cx="http://schemas.microsoft.com/office/drawing/2014/chartex">
+          <mc:Fallback xmlns:cx="http://schemas.microsoft.com/office/drawing/2014/chartex" xmlns:cx1="http://schemas.microsoft.com/office/drawing/2015/9/8/chartex" xmlns:cx2="http://schemas.microsoft.com/office/drawing/2015/10/21/chartex" xmlns:cx3="http://schemas.microsoft.com/office/drawing/2016/5/9/chartex" xmlns:cx4="http://schemas.microsoft.com/office/drawing/2016/5/10/chartex" xmlns:cx5="http://schemas.microsoft.com/office/drawing/2016/5/11/chartex" xmlns:w16se="http://schemas.microsoft.com/office/word/2015/wordml/symex">
             <w:pict>
               <v:shape w14:anchorId="529506B4" id="直線矢印コネクタ 69" o:spid="_x0000_s1026" type="#_x0000_t32" style="position:absolute;margin-left:203.6pt;margin-top:4.6pt;width:118.9pt;height:231pt;flip:y;z-index:251659776;visibility:visible;mso-wrap-style:square;mso-width-percent:0;mso-height-percent:0;mso-wrap-distance-left:9pt;mso-wrap-distance-top:0;mso-wrap-distance-right:9pt;mso-wrap-distance-bottom:0;mso-position-horizontal:absolute;mso-position-horizontal-relative:text;mso-position-vertical:absolute;mso-position-vertical-relative:text;mso-width-percent:0;mso-height-percent:0;mso-width-relative:margin;mso-height-relative:margin" o:gfxdata="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" strokecolor="#5b9bd5 [3204]" strokeweight=".5pt">
                 <v:stroke endarrow="block" joinstyle="miter"/>
@@ -6830,7 +7224,7 @@
               </wp:anchor>
             </w:drawing>
           </mc:Choice>
-          <mc:Fallback xmlns:w16se="http://schemas.microsoft.com/office/word/2015/wordml/symex" xmlns:cx5="http://schemas.microsoft.com/office/drawing/2016/5/11/chartex" xmlns:cx4="http://schemas.microsoft.com/office/drawing/2016/5/10/chartex" xmlns:cx3="http://schemas.microsoft.com/office/drawing/2016/5/9/chartex" xmlns:cx2="http://schemas.microsoft.com/office/drawing/2015/10/21/chartex" xmlns:cx1="http://schemas.microsoft.com/office/drawing/2015/9/8/chartex" xmlns:cx="http://schemas.microsoft.com/office/drawing/2014/chartex">
+          <mc:Fallback xmlns:cx="http://schemas.microsoft.com/office/drawing/2014/chartex" xmlns:cx1="http://schemas.microsoft.com/office/drawing/2015/9/8/chartex" xmlns:cx2="http://schemas.microsoft.com/office/drawing/2015/10/21/chartex" xmlns:cx3="http://schemas.microsoft.com/office/drawing/2016/5/9/chartex" xmlns:cx4="http://schemas.microsoft.com/office/drawing/2016/5/10/chartex" xmlns:cx5="http://schemas.microsoft.com/office/drawing/2016/5/11/chartex" xmlns:w16se="http://schemas.microsoft.com/office/word/2015/wordml/symex">
             <w:pict>
               <v:shape w14:anchorId="45628D46" id="直線矢印コネクタ 66" o:spid="_x0000_s1026" type="#_x0000_t32" style="position:absolute;margin-left:204.45pt;margin-top:1.25pt;width:95.4pt;height:41.9pt;z-index:251654656;visibility:visible;mso-wrap-style:square;mso-width-percent:0;mso-height-percent:0;mso-wrap-distance-left:9pt;mso-wrap-distance-top:0;mso-wrap-distance-right:9pt;mso-wrap-distance-bottom:0;mso-position-horizontal:absolute;mso-position-horizontal-relative:text;mso-position-vertical:absolute;mso-position-vertical-relative:text;mso-width-percent:0;mso-height-percent:0;mso-width-relative:margin;mso-height-relative:margin" o:gfxdata="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" strokecolor="#5b9bd5 [3204]" strokeweight=".5pt">
                 <v:stroke endarrow="block" joinstyle="miter"/>
@@ -7018,7 +7412,7 @@
           </mc:Choice>
           <mc:Fallback>
             <w:pict>
-              <v:shape w14:anchorId="74574C19" id="テキスト ボックス 26" o:spid="_x0000_s1030" type="#_x0000_t202" style="position:absolute;margin-left:250.25pt;margin-top:9.25pt;width:286.1pt;height:63.95pt;z-index:251656704;visibility:visible;mso-wrap-style:square;mso-width-percent:0;mso-height-percent:0;mso-wrap-distance-left:9pt;mso-wrap-distance-top:0;mso-wrap-distance-right:9pt;mso-wrap-distance-bottom:0;mso-position-horizontal:absolute;mso-position-horizontal-relative:text;mso-position-vertical:absolute;mso-position-vertical-relative:text;mso-width-percent:0;mso-height-percent:0;mso-width-relative:margin;mso-height-relative:margin;v-text-anchor:top" o:gfxdata="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" fillcolor="white [3201]" strokeweight=".5pt">
+              <v:shape w14:anchorId="74574C19" id="テキスト ボックス 26" o:spid="_x0000_s1030" type="#_x0000_t202" style="position:absolute;margin-left:250.25pt;margin-top:9.25pt;width:286.1pt;height:63.95pt;z-index:251656704;visibility:visible;mso-wrap-style:square;mso-width-percent:0;mso-height-percent:0;mso-wrap-distance-left:9pt;mso-wrap-distance-top:0;mso-wrap-distance-right:9pt;mso-wrap-distance-bottom:0;mso-position-horizontal:absolute;mso-position-horizontal-relative:text;mso-position-vertical:absolute;mso-position-vertical-relative:text;mso-width-percent:0;mso-height-percent:0;mso-width-relative:margin;mso-height-relative:margin;v-text-anchor:top" o:gfxdata="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" fillcolor="white [3201]" strokeweight=".5pt">
                 <v:textbox>
                   <w:txbxContent>
                     <w:p>
@@ -7150,7 +7544,7 @@
           </mc:Choice>
           <mc:Fallback>
             <w:pict>
-              <v:shape w14:anchorId="76CD9F91" id="テキスト ボックス 68" o:spid="_x0000_s1031" type="#_x0000_t202" style="position:absolute;margin-left:40.6pt;margin-top:.65pt;width:194.7pt;height:51pt;z-index:251660800;visibility:visible;mso-wrap-style:square;mso-width-percent:0;mso-height-percent:0;mso-wrap-distance-left:9pt;mso-wrap-distance-top:0;mso-wrap-distance-right:9pt;mso-wrap-distance-bottom:0;mso-position-horizontal:absolute;mso-position-horizontal-relative:text;mso-position-vertical:absolute;mso-position-vertical-relative:text;mso-width-percent:0;mso-height-percent:0;mso-width-relative:margin;mso-height-relative:margin;v-text-anchor:top" o:gfxdata="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" fillcolor="white [3201]" strokeweight=".5pt">
+              <v:shape w14:anchorId="76CD9F91" id="テキスト ボックス 68" o:spid="_x0000_s1031" type="#_x0000_t202" style="position:absolute;margin-left:40.6pt;margin-top:.65pt;width:194.7pt;height:51pt;z-index:251660800;visibility:visible;mso-wrap-style:square;mso-width-percent:0;mso-height-percent:0;mso-wrap-distance-left:9pt;mso-wrap-distance-top:0;mso-wrap-distance-right:9pt;mso-wrap-distance-bottom:0;mso-position-horizontal:absolute;mso-position-horizontal-relative:text;mso-position-vertical:absolute;mso-position-vertical-relative:text;mso-width-percent:0;mso-height-percent:0;mso-width-relative:margin;mso-height-relative:margin;v-text-anchor:top" o:gfxdata="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" fillcolor="white [3201]" strokeweight=".5pt">
                 <v:textbox>
                   <w:txbxContent>
                     <w:p>
@@ -7277,7 +7671,7 @@
               </wp:anchor>
             </w:drawing>
           </mc:Choice>
-          <mc:Fallback xmlns:w16se="http://schemas.microsoft.com/office/word/2015/wordml/symex" xmlns:cx5="http://schemas.microsoft.com/office/drawing/2016/5/11/chartex" xmlns:cx4="http://schemas.microsoft.com/office/drawing/2016/5/10/chartex" xmlns:cx3="http://schemas.microsoft.com/office/drawing/2016/5/9/chartex" xmlns:cx2="http://schemas.microsoft.com/office/drawing/2015/10/21/chartex" xmlns:cx1="http://schemas.microsoft.com/office/drawing/2015/9/8/chartex" xmlns:cx="http://schemas.microsoft.com/office/drawing/2014/chartex">
+          <mc:Fallback xmlns:cx="http://schemas.microsoft.com/office/drawing/2014/chartex" xmlns:cx1="http://schemas.microsoft.com/office/drawing/2015/9/8/chartex" xmlns:cx2="http://schemas.microsoft.com/office/drawing/2015/10/21/chartex" xmlns:cx3="http://schemas.microsoft.com/office/drawing/2016/5/9/chartex" xmlns:cx4="http://schemas.microsoft.com/office/drawing/2016/5/10/chartex" xmlns:cx5="http://schemas.microsoft.com/office/drawing/2016/5/11/chartex" xmlns:w16se="http://schemas.microsoft.com/office/word/2015/wordml/symex">
             <w:pict>
               <v:shape w14:anchorId="52567B26" id="直線矢印コネクタ 27" o:spid="_x0000_s1026" type="#_x0000_t32" style="position:absolute;margin-left:344.25pt;margin-top:-71.8pt;width:29.7pt;height:36.8pt;flip:x y;z-index:251657728;visibility:visible;mso-wrap-style:square;mso-width-percent:0;mso-height-percent:0;mso-wrap-distance-left:9pt;mso-wrap-distance-top:0;mso-wrap-distance-right:9pt;mso-wrap-distance-bottom:0;mso-position-horizontal:absolute;mso-position-horizontal-relative:text;mso-position-vertical:absolute;mso-position-vertical-relative:text;mso-width-percent:0;mso-height-percent:0;mso-width-relative:margin;mso-height-relative:margin" o:gfxdata="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" strokecolor="#5b9bd5 [3204]" strokeweight=".5pt">
                 <v:stroke endarrow="block" joinstyle="miter"/>
@@ -7352,7 +7746,7 @@
               </wp:anchor>
             </w:drawing>
           </mc:Choice>
-          <mc:Fallback xmlns:w16se="http://schemas.microsoft.com/office/word/2015/wordml/symex" xmlns:cx5="http://schemas.microsoft.com/office/drawing/2016/5/11/chartex" xmlns:cx4="http://schemas.microsoft.com/office/drawing/2016/5/10/chartex" xmlns:cx3="http://schemas.microsoft.com/office/drawing/2016/5/9/chartex" xmlns:cx2="http://schemas.microsoft.com/office/drawing/2015/10/21/chartex" xmlns:cx1="http://schemas.microsoft.com/office/drawing/2015/9/8/chartex" xmlns:cx="http://schemas.microsoft.com/office/drawing/2014/chartex">
+          <mc:Fallback xmlns:cx="http://schemas.microsoft.com/office/drawing/2014/chartex" xmlns:cx1="http://schemas.microsoft.com/office/drawing/2015/9/8/chartex" xmlns:cx2="http://schemas.microsoft.com/office/drawing/2015/10/21/chartex" xmlns:cx3="http://schemas.microsoft.com/office/drawing/2016/5/9/chartex" xmlns:cx4="http://schemas.microsoft.com/office/drawing/2016/5/10/chartex" xmlns:cx5="http://schemas.microsoft.com/office/drawing/2016/5/11/chartex" xmlns:w16se="http://schemas.microsoft.com/office/word/2015/wordml/symex">
             <w:pict>
               <v:shape w14:anchorId="0C74E71C" id="直線矢印コネクタ 28" o:spid="_x0000_s1026" type="#_x0000_t32" style="position:absolute;margin-left:373.55pt;margin-top:-75.1pt;width:25.95pt;height:40.2pt;flip:y;z-index:251658752;visibility:visible;mso-wrap-style:square;mso-width-percent:0;mso-height-percent:0;mso-wrap-distance-left:9pt;mso-wrap-distance-top:0;mso-wrap-distance-right:9pt;mso-wrap-distance-bottom:0;mso-position-horizontal:absolute;mso-position-horizontal-relative:text;mso-position-vertical:absolute;mso-position-vertical-relative:text;mso-width-percent:0;mso-height-percent:0;mso-width-relative:margin;mso-height-relative:margin" o:gfxdata="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" strokecolor="#5b9bd5 [3204]" strokeweight=".5pt">
                 <v:stroke endarrow="block" joinstyle="miter"/>
@@ -7659,7 +8053,7 @@
               </wp:anchor>
             </w:drawing>
           </mc:Choice>
-          <mc:Fallback xmlns:w16se="http://schemas.microsoft.com/office/word/2015/wordml/symex" xmlns:cx5="http://schemas.microsoft.com/office/drawing/2016/5/11/chartex" xmlns:cx4="http://schemas.microsoft.com/office/drawing/2016/5/10/chartex" xmlns:cx3="http://schemas.microsoft.com/office/drawing/2016/5/9/chartex" xmlns:cx2="http://schemas.microsoft.com/office/drawing/2015/10/21/chartex" xmlns:cx1="http://schemas.microsoft.com/office/drawing/2015/9/8/chartex" xmlns:cx="http://schemas.microsoft.com/office/drawing/2014/chartex">
+          <mc:Fallback xmlns:cx="http://schemas.microsoft.com/office/drawing/2014/chartex" xmlns:cx1="http://schemas.microsoft.com/office/drawing/2015/9/8/chartex" xmlns:cx2="http://schemas.microsoft.com/office/drawing/2015/10/21/chartex" xmlns:cx3="http://schemas.microsoft.com/office/drawing/2016/5/9/chartex" xmlns:cx4="http://schemas.microsoft.com/office/drawing/2016/5/10/chartex" xmlns:cx5="http://schemas.microsoft.com/office/drawing/2016/5/11/chartex" xmlns:w16se="http://schemas.microsoft.com/office/word/2015/wordml/symex">
             <w:pict>
               <v:shapetype w14:anchorId="77DF9683" id="_x0000_t32" coordsize="21600,21600" o:spt="32" o:oned="t" path="m,l21600,21600e" filled="f">
                 <v:path arrowok="t" fillok="f" o:connecttype="none"/>
@@ -8040,6 +8434,7 @@
           <w:szCs w:val="20"/>
           <w:lang w:val="en-GB" w:eastAsia="en-GB"/>
         </w:rPr>
+        <w:lastRenderedPageBreak/>
         <mc:AlternateContent>
           <mc:Choice Requires="wps">
             <w:drawing>
@@ -8090,7 +8485,7 @@
                               <w:t>Helpful hints that speak the user</w:t>
                             </w:r>
                             <w:r>
-                              <w:t xml:space="preserve">s’ language”, as recommended by Nielsen (1995, para 3). As “display language” might confuse some users, hints explaining in more detail have been added. </w:t>
+                              <w:t xml:space="preserve">s’ language”, as recommended by Nielsen (1995, para. 3). As “display language” might confuse some users, hints explaining in more detail have been added. </w:t>
                             </w:r>
                           </w:p>
                         </w:txbxContent>
@@ -8112,7 +8507,7 @@
           </mc:Choice>
           <mc:Fallback>
             <w:pict>
-              <v:shape w14:anchorId="4179B7D2" id="テキスト ボックス 46" o:spid="_x0000_s1034" type="#_x0000_t202" style="position:absolute;margin-left:387.95pt;margin-top:146.7pt;width:149.25pt;height:125.65pt;z-index:251671040;visibility:visible;mso-wrap-style:square;mso-height-percent:0;mso-wrap-distance-left:9pt;mso-wrap-distance-top:0;mso-wrap-distance-right:9pt;mso-wrap-distance-bottom:0;mso-position-horizontal:absolute;mso-position-horizontal-relative:text;mso-position-vertical:absolute;mso-position-vertical-relative:text;mso-height-percent:0;mso-height-relative:margin;v-text-anchor:top" o:gfxdata="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" fillcolor="white [3201]" strokeweight=".5pt">
+              <v:shape w14:anchorId="4179B7D2" id="テキスト ボックス 46" o:spid="_x0000_s1034" type="#_x0000_t202" style="position:absolute;margin-left:387.95pt;margin-top:146.7pt;width:149.25pt;height:125.65pt;z-index:251671040;visibility:visible;mso-wrap-style:square;mso-height-percent:0;mso-wrap-distance-left:9pt;mso-wrap-distance-top:0;mso-wrap-distance-right:9pt;mso-wrap-distance-bottom:0;mso-position-horizontal:absolute;mso-position-horizontal-relative:text;mso-position-vertical:absolute;mso-position-vertical-relative:text;mso-height-percent:0;mso-height-relative:margin;v-text-anchor:top" o:gfxdata="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" fillcolor="white [3201]" strokeweight=".5pt">
                 <v:textbox>
                   <w:txbxContent>
                     <w:p>
@@ -8126,7 +8521,7 @@
                         <w:t>Helpful hints that speak the user</w:t>
                       </w:r>
                       <w:r>
-                        <w:t xml:space="preserve">s’ language”, as recommended by Nielsen (1995, para 3). As “display language” might confuse some users, hints explaining in more detail have been added. </w:t>
+                        <w:t xml:space="preserve">s’ language”, as recommended by Nielsen (1995, para. 3). As “display language” might confuse some users, hints explaining in more detail have been added. </w:t>
                       </w:r>
                     </w:p>
                   </w:txbxContent>
@@ -8202,7 +8597,7 @@
               </wp:anchor>
             </w:drawing>
           </mc:Choice>
-          <mc:Fallback xmlns:w16se="http://schemas.microsoft.com/office/word/2015/wordml/symex" xmlns:cx5="http://schemas.microsoft.com/office/drawing/2016/5/11/chartex" xmlns:cx4="http://schemas.microsoft.com/office/drawing/2016/5/10/chartex" xmlns:cx3="http://schemas.microsoft.com/office/drawing/2016/5/9/chartex" xmlns:cx2="http://schemas.microsoft.com/office/drawing/2015/10/21/chartex" xmlns:cx1="http://schemas.microsoft.com/office/drawing/2015/9/8/chartex" xmlns:cx="http://schemas.microsoft.com/office/drawing/2014/chartex">
+          <mc:Fallback xmlns:cx="http://schemas.microsoft.com/office/drawing/2014/chartex" xmlns:cx1="http://schemas.microsoft.com/office/drawing/2015/9/8/chartex" xmlns:cx2="http://schemas.microsoft.com/office/drawing/2015/10/21/chartex" xmlns:cx3="http://schemas.microsoft.com/office/drawing/2016/5/9/chartex" xmlns:cx4="http://schemas.microsoft.com/office/drawing/2016/5/10/chartex" xmlns:cx5="http://schemas.microsoft.com/office/drawing/2016/5/11/chartex" xmlns:w16se="http://schemas.microsoft.com/office/word/2015/wordml/symex">
             <w:pict>
               <v:shape w14:anchorId="06A07226" id="直線矢印コネクタ 36" o:spid="_x0000_s1026" type="#_x0000_t32" style="position:absolute;left:0;text-align:left;margin-left:195.95pt;margin-top:22.7pt;width:160.95pt;height:63pt;flip:x;z-index:251690496;visibility:visible;mso-wrap-style:square;mso-width-percent:0;mso-height-percent:0;mso-wrap-distance-left:9pt;mso-wrap-distance-top:0;mso-wrap-distance-right:9pt;mso-wrap-distance-bottom:0;mso-position-horizontal:absolute;mso-position-horizontal-relative:text;mso-position-vertical:absolute;mso-position-vertical-relative:text;mso-width-percent:0;mso-height-percent:0;mso-width-relative:margin;mso-height-relative:margin" o:gfxdata="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" strokecolor="#5b9bd5 [3204]" strokeweight=".5pt">
                 <v:stroke endarrow="block" joinstyle="miter"/>
@@ -8293,7 +8688,7 @@
           </mc:Choice>
           <mc:Fallback>
             <w:pict>
-              <v:shape w14:anchorId="092B113C" id="テキスト ボックス 35" o:spid="_x0000_s1035" type="#_x0000_t202" style="position:absolute;margin-left:357.2pt;margin-top:-.55pt;width:149.25pt;height:68.25pt;z-index:251688448;visibility:visible;mso-wrap-style:square;mso-height-percent:0;mso-wrap-distance-left:9pt;mso-wrap-distance-top:0;mso-wrap-distance-right:9pt;mso-wrap-distance-bottom:0;mso-position-horizontal:absolute;mso-position-horizontal-relative:text;mso-position-vertical:absolute;mso-position-vertical-relative:text;mso-height-percent:0;mso-height-relative:margin;v-text-anchor:top" o:gfxdata="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" fillcolor="white [3201]" strokeweight=".5pt">
+              <v:shape w14:anchorId="092B113C" id="テキスト ボックス 35" o:spid="_x0000_s1035" type="#_x0000_t202" style="position:absolute;margin-left:357.2pt;margin-top:-.55pt;width:149.25pt;height:68.25pt;z-index:251688448;visibility:visible;mso-wrap-style:square;mso-height-percent:0;mso-wrap-distance-left:9pt;mso-wrap-distance-top:0;mso-wrap-distance-right:9pt;mso-wrap-distance-bottom:0;mso-position-horizontal:absolute;mso-position-horizontal-relative:text;mso-position-vertical:absolute;mso-position-vertical-relative:text;mso-height-percent:0;mso-height-relative:margin;v-text-anchor:top" o:gfxdata="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" fillcolor="white [3201]" strokeweight=".5pt">
                 <v:textbox>
                   <w:txbxContent>
                     <w:p>
@@ -8475,7 +8870,19 @@
         <w:rPr>
           <w:shd w:val="clear" w:color="auto" w:fill="FFFFFF"/>
         </w:rPr>
-        <w:t xml:space="preserve">(1995, para </w:t>
+        <w:t>(1995, para</w:t>
+      </w:r>
+      <w:r>
+        <w:rPr>
+          <w:shd w:val="clear" w:color="auto" w:fill="FFFFFF"/>
+        </w:rPr>
+        <w:t>.</w:t>
+      </w:r>
+      <w:r>
+        <w:rPr>
+          <w:shd w:val="clear" w:color="auto" w:fill="FFFFFF"/>
+        </w:rPr>
+        <w:t xml:space="preserve"> </w:t>
       </w:r>
       <w:commentRangeStart w:id="13"/>
       <w:r>
@@ -8645,7 +9052,7 @@
           </mc:Choice>
           <mc:Fallback>
             <w:pict>
-              <v:shape w14:anchorId="5C5BD7EF" id="テキスト ボックス 57" o:spid="_x0000_s1036" type="#_x0000_t202" style="position:absolute;margin-left:313.65pt;margin-top:155.1pt;width:221.25pt;height:93.9pt;z-index:251673088;visibility:visible;mso-wrap-style:square;mso-width-percent:0;mso-height-percent:0;mso-wrap-distance-left:9pt;mso-wrap-distance-top:0;mso-wrap-distance-right:9pt;mso-wrap-distance-bottom:0;mso-position-horizontal:absolute;mso-position-horizontal-relative:text;mso-position-vertical:absolute;mso-position-vertical-relative:text;mso-width-percent:0;mso-height-percent:0;mso-width-relative:margin;mso-height-relative:margin;v-text-anchor:top" o:gfxdata="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" fillcolor="white [3201]" strokeweight=".5pt">
+              <v:shape w14:anchorId="5C5BD7EF" id="テキスト ボックス 57" o:spid="_x0000_s1036" type="#_x0000_t202" style="position:absolute;margin-left:313.65pt;margin-top:155.1pt;width:221.25pt;height:93.9pt;z-index:251673088;visibility:visible;mso-wrap-style:square;mso-width-percent:0;mso-height-percent:0;mso-wrap-distance-left:9pt;mso-wrap-distance-top:0;mso-wrap-distance-right:9pt;mso-wrap-distance-bottom:0;mso-position-horizontal:absolute;mso-position-horizontal-relative:text;mso-position-vertical:absolute;mso-position-vertical-relative:text;mso-width-percent:0;mso-height-percent:0;mso-width-relative:margin;mso-height-relative:margin;v-text-anchor:top" o:gfxdata="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" fillcolor="white [3201]" strokeweight=".5pt">
                 <v:textbox>
                   <w:txbxContent>
                     <w:p>
@@ -8768,7 +9175,7 @@
           </mc:Choice>
           <mc:Fallback>
             <w:pict>
-              <v:shape w14:anchorId="496F0135" id="テキスト ボックス 84" o:spid="_x0000_s1037" type="#_x0000_t202" style="position:absolute;margin-left:309pt;margin-top:111.35pt;width:154.95pt;height:38.7pt;z-index:251679232;visibility:visible;mso-wrap-style:square;mso-width-percent:0;mso-height-percent:0;mso-wrap-distance-left:9pt;mso-wrap-distance-top:0;mso-wrap-distance-right:9pt;mso-wrap-distance-bottom:0;mso-position-horizontal:absolute;mso-position-horizontal-relative:text;mso-position-vertical:absolute;mso-position-vertical-relative:text;mso-width-percent:0;mso-height-percent:0;mso-width-relative:margin;mso-height-relative:margin;v-text-anchor:top" o:gfxdata="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" fillcolor="white [3201]" strokeweight=".5pt">
+              <v:shape w14:anchorId="496F0135" id="テキスト ボックス 84" o:spid="_x0000_s1037" type="#_x0000_t202" style="position:absolute;margin-left:309pt;margin-top:111.35pt;width:154.95pt;height:38.7pt;z-index:251679232;visibility:visible;mso-wrap-style:square;mso-width-percent:0;mso-height-percent:0;mso-wrap-distance-left:9pt;mso-wrap-distance-top:0;mso-wrap-distance-right:9pt;mso-wrap-distance-bottom:0;mso-position-horizontal:absolute;mso-position-horizontal-relative:text;mso-position-vertical:absolute;mso-position-vertical-relative:text;mso-width-percent:0;mso-height-percent:0;mso-width-relative:margin;mso-height-relative:margin;v-text-anchor:top" o:gfxdata="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" fillcolor="white [3201]" strokeweight=".5pt">
                 <v:textbox>
                   <w:txbxContent>
                     <w:p>
@@ -9047,7 +9454,7 @@
               </wp:anchor>
             </w:drawing>
           </mc:Choice>
-          <mc:Fallback xmlns:w16se="http://schemas.microsoft.com/office/word/2015/wordml/symex" xmlns:cx5="http://schemas.microsoft.com/office/drawing/2016/5/11/chartex" xmlns:cx4="http://schemas.microsoft.com/office/drawing/2016/5/10/chartex" xmlns:cx3="http://schemas.microsoft.com/office/drawing/2016/5/9/chartex" xmlns:cx2="http://schemas.microsoft.com/office/drawing/2015/10/21/chartex" xmlns:cx1="http://schemas.microsoft.com/office/drawing/2015/9/8/chartex" xmlns:cx="http://schemas.microsoft.com/office/drawing/2014/chartex">
+          <mc:Fallback xmlns:cx="http://schemas.microsoft.com/office/drawing/2014/chartex" xmlns:cx1="http://schemas.microsoft.com/office/drawing/2015/9/8/chartex" xmlns:cx2="http://schemas.microsoft.com/office/drawing/2015/10/21/chartex" xmlns:cx3="http://schemas.microsoft.com/office/drawing/2016/5/9/chartex" xmlns:cx4="http://schemas.microsoft.com/office/drawing/2016/5/10/chartex" xmlns:cx5="http://schemas.microsoft.com/office/drawing/2016/5/11/chartex" xmlns:w16se="http://schemas.microsoft.com/office/word/2015/wordml/symex">
             <w:pict>
               <v:shape w14:anchorId="583FDD97" id="直線矢印コネクタ 83" o:spid="_x0000_s1026" type="#_x0000_t32" style="position:absolute;margin-left:231.6pt;margin-top:234.45pt;width:3.6pt;height:45.45pt;flip:x y;z-index:251678208;visibility:visible;mso-wrap-style:square;mso-width-percent:0;mso-height-percent:0;mso-wrap-distance-left:9pt;mso-wrap-distance-top:0;mso-wrap-distance-right:9pt;mso-wrap-distance-bottom:0;mso-position-horizontal:absolute;mso-position-horizontal-relative:text;mso-position-vertical:absolute;mso-position-vertical-relative:text;mso-width-percent:0;mso-height-percent:0;mso-width-relative:margin;mso-height-relative:margin" o:gfxdata="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" strokecolor="#5b9bd5 [3204]" strokeweight=".5pt">
                 <v:stroke endarrow="block" joinstyle="miter"/>
@@ -9191,7 +9598,7 @@
               </wp:anchor>
             </w:drawing>
           </mc:Choice>
-          <mc:Fallback xmlns:w16se="http://schemas.microsoft.com/office/word/2015/wordml/symex" xmlns:cx5="http://schemas.microsoft.com/office/drawing/2016/5/11/chartex" xmlns:cx4="http://schemas.microsoft.com/office/drawing/2016/5/10/chartex" xmlns:cx3="http://schemas.microsoft.com/office/drawing/2016/5/9/chartex" xmlns:cx2="http://schemas.microsoft.com/office/drawing/2015/10/21/chartex" xmlns:cx1="http://schemas.microsoft.com/office/drawing/2015/9/8/chartex" xmlns:cx="http://schemas.microsoft.com/office/drawing/2014/chartex">
+          <mc:Fallback xmlns:cx="http://schemas.microsoft.com/office/drawing/2014/chartex" xmlns:cx1="http://schemas.microsoft.com/office/drawing/2015/9/8/chartex" xmlns:cx2="http://schemas.microsoft.com/office/drawing/2015/10/21/chartex" xmlns:cx3="http://schemas.microsoft.com/office/drawing/2016/5/9/chartex" xmlns:cx4="http://schemas.microsoft.com/office/drawing/2016/5/10/chartex" xmlns:cx5="http://schemas.microsoft.com/office/drawing/2016/5/11/chartex" xmlns:w16se="http://schemas.microsoft.com/office/word/2015/wordml/symex">
             <w:pict>
               <v:shape w14:anchorId="397A5F56" id="直線矢印コネクタ 79" o:spid="_x0000_s1026" type="#_x0000_t32" style="position:absolute;margin-left:265.15pt;margin-top:26.45pt;width:31.9pt;height:3.4pt;flip:x y;z-index:251675136;visibility:visible;mso-wrap-style:square;mso-wrap-distance-left:9pt;mso-wrap-distance-top:0;mso-wrap-distance-right:9pt;mso-wrap-distance-bottom:0;mso-position-horizontal:absolute;mso-position-horizontal-relative:text;mso-position-vertical:absolute;mso-position-vertical-relative:text" o:gfxdata="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" strokecolor="#5b9bd5 [3204]" strokeweight=".5pt">
                 <v:stroke endarrow="block" joinstyle="miter"/>
@@ -9419,6 +9826,7 @@
           <w:sz w:val="28"/>
           <w:szCs w:val="24"/>
         </w:rPr>
+        <w:lastRenderedPageBreak/>
         <w:t>Low Fidelity Prototypes</w:t>
       </w:r>
       <w:r>
@@ -9488,11 +9896,16 @@
         <w:spacing w:after="160"/>
         <w:ind w:firstLine="720"/>
       </w:pPr>
+      <w:proofErr w:type="spellStart"/>
       <w:r>
         <w:t>B</w:t>
       </w:r>
       <w:r>
-        <w:t xml:space="preserve">alsamiq has been used for the low fidelity prototypes of both </w:t>
+        <w:t>alsamiq</w:t>
+      </w:r>
+      <w:proofErr w:type="spellEnd"/>
+      <w:r>
+        <w:t xml:space="preserve"> has been used for the low fidelity prototypes of both </w:t>
       </w:r>
       <w:r>
         <w:t>versions of the system</w:t>
@@ -9510,7 +9923,15 @@
         <w:t xml:space="preserve">idea. This will make </w:t>
       </w:r>
       <w:r>
-        <w:t>prototype testing a lot easier and will allow the tester to gain more accurate data. Balsamiq is also great for creating similar screens</w:t>
+        <w:t xml:space="preserve">prototype testing a lot easier and will allow the tester to gain more accurate data. </w:t>
+      </w:r>
+      <w:proofErr w:type="spellStart"/>
+      <w:r>
+        <w:t>Balsamiq</w:t>
+      </w:r>
+      <w:proofErr w:type="spellEnd"/>
+      <w:r>
+        <w:t xml:space="preserve"> is also great for creating similar screens</w:t>
       </w:r>
       <w:r>
         <w:t xml:space="preserve"> as you can just copy and paste, then make </w:t>
@@ -9531,7 +9952,13 @@
         <w:t xml:space="preserve"> you can print them and ask someone to test them</w:t>
       </w:r>
       <w:r>
-        <w:t xml:space="preserve">. From this process you can very easily get data nd </w:t>
+        <w:t xml:space="preserve">. From this process you can very easily get data </w:t>
+      </w:r>
+      <w:r>
+        <w:t>a</w:t>
+      </w:r>
+      <w:r>
+        <w:t xml:space="preserve">nd </w:t>
       </w:r>
       <w:r>
         <w:t xml:space="preserve">then plan changes ready for the high-fidelity versions. </w:t>
@@ -10064,6 +10491,7 @@
                 <w:szCs w:val="24"/>
                 <w:lang w:val="en-GB" w:eastAsia="en-GB"/>
               </w:rPr>
+              <w:lastRenderedPageBreak/>
               <w:drawing>
                 <wp:inline distT="0" distB="0" distL="0" distR="0" wp14:anchorId="2B490788" wp14:editId="607D692E">
                   <wp:extent cx="1371600" cy="2663917"/>
@@ -10212,6 +10640,7 @@
                 <w:sz w:val="24"/>
                 <w:szCs w:val="24"/>
               </w:rPr>
+              <w:lastRenderedPageBreak/>
               <w:pict w14:anchorId="06E6C579">
                 <v:shapetype id="_x0000_t75" coordsize="21600,21600" o:spt="75" o:preferrelative="t" path="m@4@5l@4@11@9@11@9@5xe" filled="f" stroked="f">
                   <v:stroke joinstyle="miter"/>
@@ -10232,7 +10661,7 @@
                   <v:path o:extrusionok="f" gradientshapeok="t" o:connecttype="rect"/>
                   <o:lock v:ext="edit" aspectratio="t"/>
                 </v:shapetype>
-                <v:shape id="_x0000_i1025" type="#_x0000_t75" style="width:112.3pt;height:210.25pt">
+                <v:shape id="_x0000_i1025" type="#_x0000_t75" style="width:112.2pt;height:210.15pt">
                   <v:imagedata r:id="rId19" o:title="Flashcards near you"/>
                 </v:shape>
               </w:pict>
@@ -10338,6 +10767,7 @@
                 <w:u w:val="single"/>
                 <w:lang w:val="en-GB" w:eastAsia="en-GB"/>
               </w:rPr>
+              <w:lastRenderedPageBreak/>
               <w:drawing>
                 <wp:inline distT="0" distB="0" distL="0" distR="0" wp14:anchorId="22A20161" wp14:editId="5B03703F">
                   <wp:extent cx="1398399" cy="2705100"/>
@@ -10415,6 +10845,7 @@
                 <w:u w:val="single"/>
                 <w:lang w:val="en-GB" w:eastAsia="en-GB"/>
               </w:rPr>
+              <w:lastRenderedPageBreak/>
               <w:drawing>
                 <wp:anchor distT="0" distB="0" distL="114300" distR="114300" simplePos="0" relativeHeight="251667968" behindDoc="0" locked="0" layoutInCell="1" allowOverlap="1" wp14:anchorId="39636296" wp14:editId="277AA467">
                   <wp:simplePos x="0" y="0"/>
@@ -11013,6 +11444,7 @@
                 <w:bCs/>
                 <w:u w:val="single"/>
               </w:rPr>
+              <w:lastRenderedPageBreak/>
               <w:t>Language Settings</w:t>
             </w:r>
           </w:p>
@@ -11516,13 +11948,35 @@
         <w:rPr>
           <w:szCs w:val="20"/>
         </w:rPr>
-        <w:t>created in Balsamiq</w:t>
-      </w:r>
+        <w:t xml:space="preserve">created in </w:t>
+      </w:r>
+      <w:proofErr w:type="spellStart"/>
       <w:r>
         <w:rPr>
           <w:szCs w:val="20"/>
         </w:rPr>
-        <w:t>. Again, Balsamiq was used</w:t>
+        <w:t>Balsamiq</w:t>
+      </w:r>
+      <w:proofErr w:type="spellEnd"/>
+      <w:r>
+        <w:rPr>
+          <w:szCs w:val="20"/>
+        </w:rPr>
+        <w:t xml:space="preserve">. Again, </w:t>
+      </w:r>
+      <w:proofErr w:type="spellStart"/>
+      <w:r>
+        <w:rPr>
+          <w:szCs w:val="20"/>
+        </w:rPr>
+        <w:t>Balsamiq</w:t>
+      </w:r>
+      <w:proofErr w:type="spellEnd"/>
+      <w:r>
+        <w:rPr>
+          <w:szCs w:val="20"/>
+        </w:rPr>
+        <w:t xml:space="preserve"> was used</w:t>
       </w:r>
       <w:r>
         <w:rPr>
@@ -12077,7 +12531,7 @@
                     </wp:anchor>
                   </w:drawing>
                 </mc:Choice>
-                <mc:Fallback xmlns:w16se="http://schemas.microsoft.com/office/word/2015/wordml/symex" xmlns:cx5="http://schemas.microsoft.com/office/drawing/2016/5/11/chartex" xmlns:cx4="http://schemas.microsoft.com/office/drawing/2016/5/10/chartex" xmlns:cx3="http://schemas.microsoft.com/office/drawing/2016/5/9/chartex" xmlns:cx2="http://schemas.microsoft.com/office/drawing/2015/10/21/chartex" xmlns:cx1="http://schemas.microsoft.com/office/drawing/2015/9/8/chartex" xmlns:cx="http://schemas.microsoft.com/office/drawing/2014/chartex">
+                <mc:Fallback xmlns:cx="http://schemas.microsoft.com/office/drawing/2014/chartex" xmlns:cx1="http://schemas.microsoft.com/office/drawing/2015/9/8/chartex" xmlns:cx2="http://schemas.microsoft.com/office/drawing/2015/10/21/chartex" xmlns:cx3="http://schemas.microsoft.com/office/drawing/2016/5/9/chartex" xmlns:cx4="http://schemas.microsoft.com/office/drawing/2016/5/10/chartex" xmlns:cx5="http://schemas.microsoft.com/office/drawing/2016/5/11/chartex" xmlns:w16se="http://schemas.microsoft.com/office/word/2015/wordml/symex">
                   <w:pict>
                     <v:shape w14:anchorId="2506C398" id="直線矢印コネクタ 50" o:spid="_x0000_s1026" type="#_x0000_t32" style="position:absolute;left:0;text-align:left;margin-left:-408pt;margin-top:11.1pt;width:123.75pt;height:192.75pt;flip:y;z-index:251694592;visibility:visible;mso-wrap-style:square;mso-width-percent:0;mso-height-percent:0;mso-wrap-distance-left:9pt;mso-wrap-distance-top:0;mso-wrap-distance-right:9pt;mso-wrap-distance-bottom:0;mso-position-horizontal:absolute;mso-position-horizontal-relative:text;mso-position-vertical:absolute;mso-position-vertical-relative:text;mso-width-percent:0;mso-height-percent:0;mso-width-relative:margin;mso-height-relative:margin" o:gfxdata="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" strokecolor="#5b9bd5 [3204]" strokeweight=".5pt">
                       <v:stroke endarrow="block" joinstyle="miter"/>
@@ -12152,7 +12606,7 @@
                     </wp:anchor>
                   </w:drawing>
                 </mc:Choice>
-                <mc:Fallback xmlns:w16se="http://schemas.microsoft.com/office/word/2015/wordml/symex" xmlns:cx5="http://schemas.microsoft.com/office/drawing/2016/5/11/chartex" xmlns:cx4="http://schemas.microsoft.com/office/drawing/2016/5/10/chartex" xmlns:cx3="http://schemas.microsoft.com/office/drawing/2016/5/9/chartex" xmlns:cx2="http://schemas.microsoft.com/office/drawing/2015/10/21/chartex" xmlns:cx1="http://schemas.microsoft.com/office/drawing/2015/9/8/chartex" xmlns:cx="http://schemas.microsoft.com/office/drawing/2014/chartex">
+                <mc:Fallback xmlns:cx="http://schemas.microsoft.com/office/drawing/2014/chartex" xmlns:cx1="http://schemas.microsoft.com/office/drawing/2015/9/8/chartex" xmlns:cx2="http://schemas.microsoft.com/office/drawing/2015/10/21/chartex" xmlns:cx3="http://schemas.microsoft.com/office/drawing/2016/5/9/chartex" xmlns:cx4="http://schemas.microsoft.com/office/drawing/2016/5/10/chartex" xmlns:cx5="http://schemas.microsoft.com/office/drawing/2016/5/11/chartex" xmlns:w16se="http://schemas.microsoft.com/office/word/2015/wordml/symex">
                   <w:pict>
                     <v:shape w14:anchorId="72334A76" id="直線矢印コネクタ 51" o:spid="_x0000_s1026" type="#_x0000_t32" style="position:absolute;left:0;text-align:left;margin-left:-231.75pt;margin-top:3.4pt;width:95.25pt;height:98.25pt;flip:y;z-index:251692544;visibility:visible;mso-wrap-style:square;mso-width-percent:0;mso-height-percent:0;mso-wrap-distance-left:9pt;mso-wrap-distance-top:0;mso-wrap-distance-right:9pt;mso-wrap-distance-bottom:0;mso-position-horizontal:absolute;mso-position-horizontal-relative:text;mso-position-vertical:absolute;mso-position-vertical-relative:text;mso-width-percent:0;mso-height-percent:0;mso-width-relative:margin;mso-height-relative:margin" o:gfxdata="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" strokecolor="#5b9bd5 [3204]" strokeweight=".5pt">
                       <v:stroke endarrow="block" joinstyle="miter"/>
@@ -12227,7 +12681,7 @@
                     </wp:anchor>
                   </w:drawing>
                 </mc:Choice>
-                <mc:Fallback xmlns:w16se="http://schemas.microsoft.com/office/word/2015/wordml/symex" xmlns:cx5="http://schemas.microsoft.com/office/drawing/2016/5/11/chartex" xmlns:cx4="http://schemas.microsoft.com/office/drawing/2016/5/10/chartex" xmlns:cx3="http://schemas.microsoft.com/office/drawing/2016/5/9/chartex" xmlns:cx2="http://schemas.microsoft.com/office/drawing/2015/10/21/chartex" xmlns:cx1="http://schemas.microsoft.com/office/drawing/2015/9/8/chartex" xmlns:cx="http://schemas.microsoft.com/office/drawing/2014/chartex">
+                <mc:Fallback xmlns:cx="http://schemas.microsoft.com/office/drawing/2014/chartex" xmlns:cx1="http://schemas.microsoft.com/office/drawing/2015/9/8/chartex" xmlns:cx2="http://schemas.microsoft.com/office/drawing/2015/10/21/chartex" xmlns:cx3="http://schemas.microsoft.com/office/drawing/2016/5/9/chartex" xmlns:cx4="http://schemas.microsoft.com/office/drawing/2016/5/10/chartex" xmlns:cx5="http://schemas.microsoft.com/office/drawing/2016/5/11/chartex" xmlns:w16se="http://schemas.microsoft.com/office/word/2015/wordml/symex">
                   <w:pict>
                     <v:shape w14:anchorId="3DF4801B" id="直線矢印コネクタ 52" o:spid="_x0000_s1026" type="#_x0000_t32" style="position:absolute;left:0;text-align:left;margin-left:-232.5pt;margin-top:4.9pt;width:60.75pt;height:97.5pt;flip:y;z-index:251693568;visibility:visible;mso-wrap-style:square;mso-width-percent:0;mso-height-percent:0;mso-wrap-distance-left:9pt;mso-wrap-distance-top:0;mso-wrap-distance-right:9pt;mso-wrap-distance-bottom:0;mso-position-horizontal:absolute;mso-position-horizontal-relative:text;mso-position-vertical:absolute;mso-position-vertical-relative:text;mso-width-percent:0;mso-height-percent:0;mso-width-relative:margin;mso-height-relative:margin" o:gfxdata="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" strokecolor="#5b9bd5 [3204]" strokeweight=".5pt">
                       <v:stroke endarrow="block" joinstyle="miter"/>
@@ -12302,7 +12756,7 @@
                     </wp:anchor>
                   </w:drawing>
                 </mc:Choice>
-                <mc:Fallback xmlns:w16se="http://schemas.microsoft.com/office/word/2015/wordml/symex" xmlns:cx5="http://schemas.microsoft.com/office/drawing/2016/5/11/chartex" xmlns:cx4="http://schemas.microsoft.com/office/drawing/2016/5/10/chartex" xmlns:cx3="http://schemas.microsoft.com/office/drawing/2016/5/9/chartex" xmlns:cx2="http://schemas.microsoft.com/office/drawing/2015/10/21/chartex" xmlns:cx1="http://schemas.microsoft.com/office/drawing/2015/9/8/chartex" xmlns:cx="http://schemas.microsoft.com/office/drawing/2014/chartex">
+                <mc:Fallback xmlns:cx="http://schemas.microsoft.com/office/drawing/2014/chartex" xmlns:cx1="http://schemas.microsoft.com/office/drawing/2015/9/8/chartex" xmlns:cx2="http://schemas.microsoft.com/office/drawing/2015/10/21/chartex" xmlns:cx3="http://schemas.microsoft.com/office/drawing/2016/5/9/chartex" xmlns:cx4="http://schemas.microsoft.com/office/drawing/2016/5/10/chartex" xmlns:cx5="http://schemas.microsoft.com/office/drawing/2016/5/11/chartex" xmlns:w16se="http://schemas.microsoft.com/office/word/2015/wordml/symex">
                   <w:pict>
                     <v:shape w14:anchorId="4C35E6F2" id="直線矢印コネクタ 53" o:spid="_x0000_s1026" type="#_x0000_t32" style="position:absolute;left:0;text-align:left;margin-left:-42.95pt;margin-top:4.1pt;width:3.6pt;height:78pt;flip:y;z-index:251697664;visibility:visible;mso-wrap-style:square;mso-width-percent:0;mso-height-percent:0;mso-wrap-distance-left:9pt;mso-wrap-distance-top:0;mso-wrap-distance-right:9pt;mso-wrap-distance-bottom:0;mso-position-horizontal:absolute;mso-position-horizontal-relative:text;mso-position-vertical:absolute;mso-position-vertical-relative:text;mso-width-percent:0;mso-height-percent:0;mso-width-relative:margin;mso-height-relative:margin" o:gfxdata="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" strokecolor="#5b9bd5 [3204]" strokeweight=".5pt">
                       <v:stroke endarrow="block" joinstyle="miter"/>
@@ -12377,7 +12831,7 @@
                     </wp:anchor>
                   </w:drawing>
                 </mc:Choice>
-                <mc:Fallback xmlns:w16se="http://schemas.microsoft.com/office/word/2015/wordml/symex" xmlns:cx5="http://schemas.microsoft.com/office/drawing/2016/5/11/chartex" xmlns:cx4="http://schemas.microsoft.com/office/drawing/2016/5/10/chartex" xmlns:cx3="http://schemas.microsoft.com/office/drawing/2016/5/9/chartex" xmlns:cx2="http://schemas.microsoft.com/office/drawing/2015/10/21/chartex" xmlns:cx1="http://schemas.microsoft.com/office/drawing/2015/9/8/chartex" xmlns:cx="http://schemas.microsoft.com/office/drawing/2014/chartex">
+                <mc:Fallback xmlns:cx="http://schemas.microsoft.com/office/drawing/2014/chartex" xmlns:cx1="http://schemas.microsoft.com/office/drawing/2015/9/8/chartex" xmlns:cx2="http://schemas.microsoft.com/office/drawing/2015/10/21/chartex" xmlns:cx3="http://schemas.microsoft.com/office/drawing/2016/5/9/chartex" xmlns:cx4="http://schemas.microsoft.com/office/drawing/2016/5/10/chartex" xmlns:cx5="http://schemas.microsoft.com/office/drawing/2016/5/11/chartex" xmlns:w16se="http://schemas.microsoft.com/office/word/2015/wordml/symex">
                   <w:pict>
                     <v:shape w14:anchorId="376CE7F9" id="直線矢印コネクタ 54" o:spid="_x0000_s1026" type="#_x0000_t32" style="position:absolute;left:0;text-align:left;margin-left:-65.9pt;margin-top:20.25pt;width:24.45pt;height:63.15pt;flip:x y;z-index:251696640;visibility:visible;mso-wrap-style:square;mso-width-percent:0;mso-height-percent:0;mso-wrap-distance-left:9pt;mso-wrap-distance-top:0;mso-wrap-distance-right:9pt;mso-wrap-distance-bottom:0;mso-position-horizontal:absolute;mso-position-horizontal-relative:text;mso-position-vertical:absolute;mso-position-vertical-relative:text;mso-width-percent:0;mso-height-percent:0;mso-width-relative:margin;mso-height-relative:margin" o:gfxdata="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" strokecolor="#5b9bd5 [3204]" strokeweight=".5pt">
                       <v:stroke endarrow="block" joinstyle="miter"/>
@@ -12452,7 +12906,7 @@
                     </wp:anchor>
                   </w:drawing>
                 </mc:Choice>
-                <mc:Fallback xmlns:w16se="http://schemas.microsoft.com/office/word/2015/wordml/symex" xmlns:cx5="http://schemas.microsoft.com/office/drawing/2016/5/11/chartex" xmlns:cx4="http://schemas.microsoft.com/office/drawing/2016/5/10/chartex" xmlns:cx3="http://schemas.microsoft.com/office/drawing/2016/5/9/chartex" xmlns:cx2="http://schemas.microsoft.com/office/drawing/2015/10/21/chartex" xmlns:cx1="http://schemas.microsoft.com/office/drawing/2015/9/8/chartex" xmlns:cx="http://schemas.microsoft.com/office/drawing/2014/chartex">
+                <mc:Fallback xmlns:cx="http://schemas.microsoft.com/office/drawing/2014/chartex" xmlns:cx1="http://schemas.microsoft.com/office/drawing/2015/9/8/chartex" xmlns:cx2="http://schemas.microsoft.com/office/drawing/2015/10/21/chartex" xmlns:cx3="http://schemas.microsoft.com/office/drawing/2016/5/9/chartex" xmlns:cx4="http://schemas.microsoft.com/office/drawing/2016/5/10/chartex" xmlns:cx5="http://schemas.microsoft.com/office/drawing/2016/5/11/chartex" xmlns:w16se="http://schemas.microsoft.com/office/word/2015/wordml/symex">
                   <w:pict>
                     <v:shape w14:anchorId="030DA04E" id="直線矢印コネクタ 55" o:spid="_x0000_s1026" type="#_x0000_t32" style="position:absolute;left:0;text-align:left;margin-left:-408.75pt;margin-top:18.3pt;width:125.25pt;height:49.5pt;flip:y;z-index:251695616;visibility:visible;mso-wrap-style:square;mso-width-percent:0;mso-height-percent:0;mso-wrap-distance-left:9pt;mso-wrap-distance-top:0;mso-wrap-distance-right:9pt;mso-wrap-distance-bottom:0;mso-position-horizontal:absolute;mso-position-horizontal-relative:text;mso-position-vertical:absolute;mso-position-vertical-relative:text;mso-width-percent:0;mso-height-percent:0;mso-width-relative:margin;mso-height-relative:margin" o:gfxdata="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" strokecolor="#5b9bd5 [3204]" strokeweight=".5pt">
                       <v:stroke endarrow="block" joinstyle="miter"/>
@@ -12479,6 +12933,7 @@
           <w:sz w:val="20"/>
           <w:szCs w:val="20"/>
         </w:rPr>
+        <w:lastRenderedPageBreak/>
         <w:t xml:space="preserve">                                                                                                                                                                                                                                                                                                                                                                                                  </w:t>
       </w:r>
       <w:r>
@@ -12602,7 +13057,21 @@
         <w:rPr>
           <w:highlight w:val="white"/>
         </w:rPr>
-        <w:t xml:space="preserve"> The prototypes created on Balsamiq were printed out and then screens were taken away and placed in front of the users as they clicked objects on the paper prototypes.</w:t>
+        <w:t xml:space="preserve"> The prototypes created on </w:t>
+      </w:r>
+      <w:proofErr w:type="spellStart"/>
+      <w:r>
+        <w:rPr>
+          <w:highlight w:val="white"/>
+        </w:rPr>
+        <w:t>Balsamiq</w:t>
+      </w:r>
+      <w:proofErr w:type="spellEnd"/>
+      <w:r>
+        <w:rPr>
+          <w:highlight w:val="white"/>
+        </w:rPr>
+        <w:t xml:space="preserve"> were printed out and then screens were taken away and placed in front of the users as they clicked objects on the paper prototypes.</w:t>
       </w:r>
       <w:r>
         <w:rPr>
@@ -12737,7 +13206,19 @@
         <w:rPr>
           <w:highlight w:val="white"/>
         </w:rPr>
-        <w:t>, _____________ allows us to see the exact thought process of the user, where they are going, what they think is the correct path, why they did something etc. All this information gives us a clue as to how to layout navigation, buttons, text etc</w:t>
+        <w:t xml:space="preserve">, </w:t>
+      </w:r>
+      <w:r>
+        <w:rPr>
+          <w:highlight w:val="white"/>
+        </w:rPr>
+        <w:t xml:space="preserve">Nielsen in Thinking Aloud: The #1 Usability Tool (2012, para. 6) </w:t>
+      </w:r>
+      <w:r>
+        <w:rPr>
+          <w:highlight w:val="white"/>
+        </w:rPr>
+        <w:t>allows us to see the exact thought process of the user, where they are going, what they think is the correct path, why they did something etc. All this information gives us a clue as to how to layout navigation, buttons, text etc</w:t>
       </w:r>
       <w:r>
         <w:rPr>
@@ -12897,7 +13378,7 @@
           <w:szCs w:val="21"/>
         </w:rPr>
         <w:pict w14:anchorId="19A7588C">
-          <v:shape id="_x0000_i1026" type="#_x0000_t75" style="width:538pt;height:239.05pt">
+          <v:shape id="_x0000_i1026" type="#_x0000_t75" style="width:538.35pt;height:239.45pt">
             <v:imagedata r:id="rId33" o:title="chrome_2017-03-22_14-50-02" cropbottom=".3125"/>
           </v:shape>
         </w:pict>
@@ -13065,7 +13546,14 @@
         <w:rPr>
           <w:szCs w:val="24"/>
         </w:rPr>
-        <w:t>inting to the user in some way that the map exists</w:t>
+        <w:t xml:space="preserve">inting to </w:t>
+      </w:r>
+      <w:r>
+        <w:rPr>
+          <w:szCs w:val="24"/>
+        </w:rPr>
+        <w:lastRenderedPageBreak/>
+        <w:t>the user in some way that the map exists</w:t>
       </w:r>
       <w:r>
         <w:rPr>
@@ -13590,8 +14078,15 @@
         <w:tab/>
       </w:r>
       <w:r>
-        <w:t>The mobile high fidelity has been implemented with proto io</w:t>
-      </w:r>
+        <w:t xml:space="preserve">The mobile high fidelity has been implemented with proto </w:t>
+      </w:r>
+      <w:proofErr w:type="spellStart"/>
+      <w:proofErr w:type="gramStart"/>
+      <w:r>
+        <w:t>io</w:t>
+      </w:r>
+      <w:proofErr w:type="spellEnd"/>
+      <w:proofErr w:type="gramEnd"/>
       <w:r>
         <w:t>,</w:t>
       </w:r>
@@ -13608,13 +14103,31 @@
         <w:t xml:space="preserve"> real-looking</w:t>
       </w:r>
       <w:r>
-        <w:t xml:space="preserve"> prototypes. You can easily add interaction, effects and add more complex features that other software like Balsamiq </w:t>
+        <w:t xml:space="preserve"> prototypes. You can easily add interaction, effects and add more complex features that other software like </w:t>
+      </w:r>
+      <w:proofErr w:type="spellStart"/>
+      <w:r>
+        <w:t>Balsamiq</w:t>
+      </w:r>
+      <w:proofErr w:type="spellEnd"/>
+      <w:r>
+        <w:t xml:space="preserve"> </w:t>
       </w:r>
       <w:r>
         <w:t>can’t do</w:t>
       </w:r>
       <w:r>
-        <w:t>. Proto io also allows you to download the source code</w:t>
+        <w:t xml:space="preserve">. Proto </w:t>
+      </w:r>
+      <w:proofErr w:type="spellStart"/>
+      <w:proofErr w:type="gramStart"/>
+      <w:r>
+        <w:t>io</w:t>
+      </w:r>
+      <w:proofErr w:type="spellEnd"/>
+      <w:proofErr w:type="gramEnd"/>
+      <w:r>
+        <w:t xml:space="preserve"> also allows you to download the source code</w:t>
       </w:r>
       <w:r>
         <w:t>, allowing y</w:t>
@@ -13644,7 +14157,39 @@
         <w:t xml:space="preserve">familiar with </w:t>
       </w:r>
       <w:r>
-        <w:t>as recommended by ____________ w</w:t>
+        <w:t>as recommended by</w:t>
+      </w:r>
+      <w:r>
+        <w:t xml:space="preserve"> usability.gov</w:t>
+      </w:r>
+      <w:r>
+        <w:t xml:space="preserve"> </w:t>
+      </w:r>
+      <w:r>
+        <w:t xml:space="preserve">in </w:t>
+      </w:r>
+      <w:r>
+        <w:t>User Interface Elements</w:t>
+      </w:r>
+      <w:r>
+        <w:t xml:space="preserve"> (</w:t>
+      </w:r>
+      <w:proofErr w:type="spellStart"/>
+      <w:r>
+        <w:t>n.d.</w:t>
+      </w:r>
+      <w:proofErr w:type="spellEnd"/>
+      <w:r>
+        <w:t>, para</w:t>
+      </w:r>
+      <w:r>
+        <w:t>.</w:t>
+      </w:r>
+      <w:r>
+        <w:t xml:space="preserve"> 1) </w:t>
+      </w:r>
+      <w:r>
+        <w:t>w</w:t>
       </w:r>
       <w:r>
         <w:t>he</w:t>
@@ -13666,7 +14211,27 @@
         <w:commentReference w:id="17"/>
       </w:r>
       <w:r>
-        <w:t xml:space="preserve"> _________________. When run on a phone or via proto io’s testing facility it looks and feels like a native Android application and could very easily be implemented as a real application if the functionality is developed.</w:t>
+        <w:t xml:space="preserve"> </w:t>
+      </w:r>
+      <w:r>
+        <w:t>“</w:t>
+      </w:r>
+      <w:r>
+        <w:t>choosing to adopt those elements when appropriate will help with task completion, efficiency, and satisfaction</w:t>
+      </w:r>
+      <w:r>
+        <w:t>”</w:t>
+      </w:r>
+      <w:r>
+        <w:t xml:space="preserve">. When run on a phone or via proto </w:t>
+      </w:r>
+      <w:proofErr w:type="spellStart"/>
+      <w:r>
+        <w:t>io’s</w:t>
+      </w:r>
+      <w:proofErr w:type="spellEnd"/>
+      <w:r>
+        <w:t xml:space="preserve"> testing facility it looks and feels like a native Android application and could very easily be implemented as a real application if the functionality is developed.</w:t>
       </w:r>
     </w:p>
     <w:p>
@@ -13743,6 +14308,7 @@
                 <w:szCs w:val="21"/>
                 <w:u w:val="single"/>
               </w:rPr>
+              <w:lastRenderedPageBreak/>
               <w:t>Title</w:t>
             </w:r>
           </w:p>
@@ -13766,7 +14332,7 @@
                 <w:u w:val="single"/>
               </w:rPr>
               <w:pict w14:anchorId="6C7A948D">
-                <v:shape id="_x0000_i1027" type="#_x0000_t75" style="width:119.8pt;height:213.7pt">
+                <v:shape id="_x0000_i1027" type="#_x0000_t75" style="width:119.7pt;height:213.5pt">
                   <v:imagedata r:id="rId34" o:title="1"/>
                 </v:shape>
               </w:pict>
@@ -13816,7 +14382,7 @@
                 <w:u w:val="single"/>
               </w:rPr>
               <w:pict w14:anchorId="50578494">
-                <v:shape id="_x0000_i1028" type="#_x0000_t75" style="width:122.1pt;height:217.15pt">
+                <v:shape id="_x0000_i1028" type="#_x0000_t75" style="width:122.25pt;height:216.85pt">
                   <v:imagedata r:id="rId35" o:title="2"/>
                 </v:shape>
               </w:pict>
@@ -13870,7 +14436,7 @@
                 <w:u w:val="single"/>
               </w:rPr>
               <w:pict w14:anchorId="5D5131FB">
-                <v:shape id="_x0000_i1029" type="#_x0000_t75" style="width:124.4pt;height:221.2pt">
+                <v:shape id="_x0000_i1029" type="#_x0000_t75" style="width:124.75pt;height:221pt">
                   <v:imagedata r:id="rId36" o:title="3"/>
                 </v:shape>
               </w:pict>
@@ -13942,7 +14508,7 @@
                 <w:szCs w:val="24"/>
               </w:rPr>
               <w:pict w14:anchorId="33F75F85">
-                <v:shape id="_x0000_i1030" type="#_x0000_t75" style="width:116.35pt;height:207.95pt">
+                <v:shape id="_x0000_i1030" type="#_x0000_t75" style="width:116.35pt;height:207.65pt">
                   <v:imagedata r:id="rId37" o:title="4"/>
                 </v:shape>
               </w:pict>
@@ -13978,7 +14544,7 @@
                 <w:szCs w:val="24"/>
               </w:rPr>
               <w:pict w14:anchorId="5613AF94">
-                <v:shape id="_x0000_i1031" type="#_x0000_t75" style="width:129pt;height:230.4pt">
+                <v:shape id="_x0000_i1031" type="#_x0000_t75" style="width:128.95pt;height:230.25pt">
                   <v:imagedata r:id="rId38" o:title="6"/>
                 </v:shape>
               </w:pict>
@@ -14014,7 +14580,7 @@
                 <w:u w:val="single"/>
               </w:rPr>
               <w:pict w14:anchorId="1659CE41">
-                <v:shape id="_x0000_i1032" type="#_x0000_t75" style="width:127.85pt;height:227.5pt">
+                <v:shape id="_x0000_i1032" type="#_x0000_t75" style="width:128.1pt;height:227.7pt">
                   <v:imagedata r:id="rId39" o:title="7"/>
                 </v:shape>
               </w:pict>
@@ -14055,7 +14621,7 @@
                 <w:u w:val="single"/>
               </w:rPr>
               <w:pict w14:anchorId="7BF3A264">
-                <v:shape id="_x0000_i1033" type="#_x0000_t75" style="width:126.15pt;height:224.05pt">
+                <v:shape id="_x0000_i1033" type="#_x0000_t75" style="width:125.6pt;height:224.35pt">
                   <v:imagedata r:id="rId40" o:title="9"/>
                 </v:shape>
               </w:pict>
@@ -14186,7 +14752,7 @@
                 <w:u w:val="single"/>
               </w:rPr>
               <w:pict w14:anchorId="29A6A2D6">
-                <v:shape id="_x0000_i1034" type="#_x0000_t75" style="width:130.75pt;height:231.55pt">
+                <v:shape id="_x0000_i1034" type="#_x0000_t75" style="width:130.6pt;height:231.9pt">
                   <v:imagedata r:id="rId42" o:title="8"/>
                 </v:shape>
               </w:pict>
@@ -14214,6 +14780,7 @@
                 <w:bCs/>
                 <w:u w:val="single"/>
               </w:rPr>
+              <w:lastRenderedPageBreak/>
               <w:t>Settings (scrollable)</w:t>
             </w:r>
             <w:r>
@@ -14303,7 +14870,7 @@
                 <w:szCs w:val="24"/>
               </w:rPr>
               <w:pict w14:anchorId="05A01AD2">
-                <v:shape id="_x0000_i1035" type="#_x0000_t75" style="width:131.35pt;height:233.3pt">
+                <v:shape id="_x0000_i1035" type="#_x0000_t75" style="width:131.45pt;height:233.6pt">
                   <v:imagedata r:id="rId44" o:title="12"/>
                 </v:shape>
               </w:pict>
@@ -14348,7 +14915,7 @@
                 <w:u w:val="single"/>
               </w:rPr>
               <w:pict w14:anchorId="088A6EEC">
-                <v:shape id="_x0000_i1036" type="#_x0000_t75" style="width:129pt;height:230.4pt">
+                <v:shape id="_x0000_i1036" type="#_x0000_t75" style="width:128.95pt;height:230.25pt">
                   <v:imagedata r:id="rId45" o:title="5"/>
                 </v:shape>
               </w:pict>
@@ -14400,7 +14967,7 @@
                 <w:u w:val="single"/>
               </w:rPr>
               <w:pict w14:anchorId="267C078F">
-                <v:shape id="_x0000_i1037" type="#_x0000_t75" style="width:152.05pt;height:70.85pt">
+                <v:shape id="_x0000_i1037" type="#_x0000_t75" style="width:151.55pt;height:71.15pt">
                   <v:imagedata r:id="rId46" o:title="18" croptop="23666f" cropbottom=".375"/>
                 </v:shape>
               </w:pict>
@@ -14675,7 +15242,7 @@
                 <w:szCs w:val="24"/>
               </w:rPr>
               <w:pict w14:anchorId="013D7145">
-                <v:shape id="_x0000_i1038" type="#_x0000_t75" style="width:152.05pt;height:61.05pt">
+                <v:shape id="_x0000_i1038" type="#_x0000_t75" style="width:151.55pt;height:61.1pt">
                   <v:imagedata r:id="rId49" o:title="14" croptop="20207f" cropbottom="30583f"/>
                 </v:shape>
               </w:pict>
@@ -14737,7 +15304,7 @@
                 <w:szCs w:val="24"/>
               </w:rPr>
               <w:pict w14:anchorId="216C2FD7">
-                <v:shape id="_x0000_i1039" type="#_x0000_t75" style="width:162.45pt;height:67.4pt">
+                <v:shape id="_x0000_i1039" type="#_x0000_t75" style="width:162.4pt;height:67pt">
                   <v:imagedata r:id="rId50" o:title="13" croptop="19865f" cropbottom="30391f"/>
                 </v:shape>
               </w:pict>
@@ -14807,7 +15374,7 @@
                 <w:szCs w:val="24"/>
               </w:rPr>
               <w:pict w14:anchorId="6767813C">
-                <v:shape id="_x0000_i1040" type="#_x0000_t75" style="width:186.05pt;height:67.4pt">
+                <v:shape id="_x0000_i1040" type="#_x0000_t75" style="width:185.85pt;height:67.8pt">
                   <v:imagedata r:id="rId51" o:title="17" croptop="23492f" cropbottom="24877f"/>
                 </v:shape>
               </w:pict>
@@ -14981,6 +15548,7 @@
                 <w:sz w:val="24"/>
                 <w:u w:val="single"/>
               </w:rPr>
+              <w:lastRenderedPageBreak/>
               <w:t xml:space="preserve">Sign in </w:t>
             </w:r>
             <w:r>
@@ -15102,12 +15670,15 @@
               </w:rPr>
             </w:pPr>
             <w:r>
-              <w:t>Unfortunately, on the machine used to test the high fidelity, the version of IE that the function Navigate() in VB.NET uses is out of date. Howeve</w:t>
-            </w:r>
-            <w:bookmarkStart w:id="18" w:name="_GoBack"/>
-            <w:bookmarkEnd w:id="18"/>
-            <w:r>
-              <w:t>r, the testing was done on different machines w</w:t>
+              <w:t xml:space="preserve">Unfortunately, on the machine used to test the high fidelity, the version of IE that the function </w:t>
+            </w:r>
+            <w:proofErr w:type="gramStart"/>
+            <w:r>
+              <w:t>Navigate(</w:t>
+            </w:r>
+            <w:proofErr w:type="gramEnd"/>
+            <w:r>
+              <w:t>) in VB.NET uses is out of date. However, the testing was done on different machines w</w:t>
             </w:r>
             <w:r>
               <w:t>h</w:t>
@@ -15540,13 +16111,14 @@
         <w:rPr>
           <w:i/>
         </w:rPr>
+        <w:lastRenderedPageBreak/>
         <w:t>Empirical re-evaluation results</w:t>
       </w:r>
       <w:r>
         <w:rPr>
           <w:rStyle w:val="CommentReference"/>
         </w:rPr>
-        <w:commentReference w:id="19"/>
+        <w:commentReference w:id="18"/>
       </w:r>
     </w:p>
     <w:p>
@@ -15562,7 +16134,7 @@
           <w:noProof/>
         </w:rPr>
         <w:pict w14:anchorId="2E652D13">
-          <v:shape id="_x0000_i1041" type="#_x0000_t75" style="width:545.45pt;height:220.6pt">
+          <v:shape id="_x0000_i1041" type="#_x0000_t75" style="width:545.85pt;height:220.2pt">
             <v:imagedata r:id="rId56" o:title="chrome_2017-03-22_22-23-46" cropbottom="15490f"/>
           </v:shape>
         </w:pict>
@@ -15744,18 +16316,18 @@
       <w:r>
         <w:t>By implementing Nielsen’</w:t>
       </w:r>
-      <w:commentRangeStart w:id="20"/>
+      <w:commentRangeStart w:id="19"/>
       <w:r>
         <w:t>s</w:t>
       </w:r>
-      <w:commentRangeEnd w:id="20"/>
+      <w:commentRangeEnd w:id="19"/>
       <w:r>
         <w:rPr>
           <w:rStyle w:val="CommentReference"/>
           <w:sz w:val="22"/>
           <w:szCs w:val="22"/>
         </w:rPr>
-        <w:commentReference w:id="20"/>
+        <w:commentReference w:id="19"/>
       </w:r>
       <w:r>
         <w:t xml:space="preserve"> method of quickly calculating the</w:t>
@@ -15764,7 +16336,13 @@
         <w:t xml:space="preserve"> improvement</w:t>
       </w:r>
       <w:r>
-        <w:t xml:space="preserve"> of a design,</w:t>
+        <w:t xml:space="preserve"> of a design</w:t>
+      </w:r>
+      <w:r>
+        <w:t xml:space="preserve"> in Usability Metrics (2001, para. 12)</w:t>
+      </w:r>
+      <w:r>
+        <w:t>,</w:t>
       </w:r>
       <w:r>
         <w:t xml:space="preserve"> the average time it took to complete tasks where taken and then added up to give a total time. This total can then be compared with each fidelity to see the difference in time it takes for users to complete all the tasks. T</w:t>
@@ -16058,6 +16636,7 @@
               <w:rPr>
                 <w:rFonts w:hint="eastAsia"/>
               </w:rPr>
+              <w:lastRenderedPageBreak/>
               <w:t>Task 5</w:t>
             </w:r>
           </w:p>
@@ -16772,6 +17351,8 @@
           <w:szCs w:val="21"/>
         </w:rPr>
       </w:pPr>
+      <w:bookmarkStart w:id="20" w:name="_GoBack"/>
+      <w:bookmarkEnd w:id="20"/>
     </w:p>
     <w:p>
       <w:pPr>
@@ -16858,7 +17439,23 @@
           <w:sz w:val="21"/>
           <w:szCs w:val="21"/>
         </w:rPr>
-        <w:t>(as a single archive in ZIP format, named with your student ID, max size &lt;100Mb)</w:t>
+        <w:t>(</w:t>
+      </w:r>
+      <w:proofErr w:type="gramStart"/>
+      <w:r>
+        <w:rPr>
+          <w:sz w:val="21"/>
+          <w:szCs w:val="21"/>
+        </w:rPr>
+        <w:t>as</w:t>
+      </w:r>
+      <w:proofErr w:type="gramEnd"/>
+      <w:r>
+        <w:rPr>
+          <w:sz w:val="21"/>
+          <w:szCs w:val="21"/>
+        </w:rPr>
+        <w:t xml:space="preserve"> a single archive in ZIP format, named with your student ID, max size &lt;100Mb)</w:t>
       </w:r>
     </w:p>
     <w:p>
@@ -16970,66 +17567,279 @@
     </w:p>
     <w:p>
       <w:pPr>
-        <w:widowControl w:val="0"/>
-        <w:rPr>
-          <w:b/>
-          <w:sz w:val="52"/>
-          <w:szCs w:val="52"/>
-        </w:rPr>
-      </w:pPr>
-      <w:r>
-        <w:rPr>
-          <w:rFonts w:hint="eastAsia"/>
-          <w:b/>
-          <w:sz w:val="52"/>
-          <w:szCs w:val="52"/>
-        </w:rPr>
-        <w:t>CHECK ALL YOUR REFERENCES</w:t>
-      </w:r>
-    </w:p>
-    <w:p>
-      <w:pPr>
-        <w:widowControl w:val="0"/>
-        <w:rPr>
-          <w:b/>
-          <w:sz w:val="52"/>
-          <w:szCs w:val="52"/>
-        </w:rPr>
-      </w:pPr>
-    </w:p>
-    <w:p>
-      <w:pPr>
-        <w:widowControl w:val="0"/>
-      </w:pPr>
-    </w:p>
-    <w:p>
-      <w:pPr>
-        <w:widowControl w:val="0"/>
         <w:spacing w:line="480" w:lineRule="auto"/>
         <w:jc w:val="center"/>
-      </w:pPr>
-      <w:r>
-        <w:t>Works Cited</w:t>
-      </w:r>
+        <w:rPr>
+          <w:rFonts w:eastAsia="Times New Roman"/>
+          <w:lang w:val="en-GB" w:eastAsia="en-GB"/>
+        </w:rPr>
+      </w:pPr>
+    </w:p>
+    <w:p>
+      <w:pPr>
+        <w:spacing w:line="480" w:lineRule="auto"/>
+        <w:jc w:val="center"/>
+        <w:rPr>
+          <w:rFonts w:eastAsia="Times New Roman"/>
+          <w:lang w:val="en-GB" w:eastAsia="en-GB"/>
+        </w:rPr>
+      </w:pPr>
+    </w:p>
+    <w:p>
+      <w:pPr>
+        <w:spacing w:line="480" w:lineRule="auto"/>
+        <w:jc w:val="center"/>
+        <w:rPr>
+          <w:rFonts w:ascii="Times New Roman" w:eastAsia="Times New Roman" w:hAnsi="Times New Roman" w:cs="Times New Roman"/>
+          <w:color w:val="auto"/>
+          <w:sz w:val="24"/>
+          <w:szCs w:val="24"/>
+          <w:lang w:val="en-GB" w:eastAsia="en-GB"/>
+        </w:rPr>
+      </w:pPr>
+      <w:r>
+        <w:rPr>
+          <w:rFonts w:eastAsia="Times New Roman"/>
+          <w:lang w:val="en-GB" w:eastAsia="en-GB"/>
+        </w:rPr>
+        <w:lastRenderedPageBreak/>
+        <w:t>References</w:t>
+      </w:r>
+    </w:p>
+    <w:p>
+      <w:pPr>
+        <w:spacing w:line="480" w:lineRule="auto"/>
+        <w:ind w:left="600" w:hanging="600"/>
+        <w:rPr>
+          <w:rFonts w:ascii="Times New Roman" w:eastAsia="Times New Roman" w:hAnsi="Times New Roman" w:cs="Times New Roman"/>
+          <w:color w:val="auto"/>
+          <w:sz w:val="24"/>
+          <w:szCs w:val="24"/>
+          <w:lang w:val="en-GB" w:eastAsia="en-GB"/>
+        </w:rPr>
+      </w:pPr>
+      <w:r>
+        <w:rPr>
+          <w:rFonts w:eastAsia="Times New Roman"/>
+          <w:lang w:val="en-GB" w:eastAsia="en-GB"/>
+        </w:rPr>
+        <w:t xml:space="preserve">10 Heuristics for User Interface Design: Article by </w:t>
+      </w:r>
+      <w:proofErr w:type="spellStart"/>
+      <w:r>
+        <w:rPr>
+          <w:rFonts w:eastAsia="Times New Roman"/>
+          <w:lang w:val="en-GB" w:eastAsia="en-GB"/>
+        </w:rPr>
+        <w:t>Jakob</w:t>
+      </w:r>
+      <w:proofErr w:type="spellEnd"/>
+      <w:r>
+        <w:rPr>
+          <w:rFonts w:eastAsia="Times New Roman"/>
+          <w:lang w:val="en-GB" w:eastAsia="en-GB"/>
+        </w:rPr>
+        <w:t xml:space="preserve"> Nielsen. (</w:t>
+      </w:r>
+      <w:proofErr w:type="spellStart"/>
+      <w:r>
+        <w:rPr>
+          <w:rFonts w:eastAsia="Times New Roman"/>
+          <w:lang w:val="en-GB" w:eastAsia="en-GB"/>
+        </w:rPr>
+        <w:t>n.d.</w:t>
+      </w:r>
+      <w:proofErr w:type="spellEnd"/>
+      <w:r>
+        <w:rPr>
+          <w:rFonts w:eastAsia="Times New Roman"/>
+          <w:lang w:val="en-GB" w:eastAsia="en-GB"/>
+        </w:rPr>
+        <w:t xml:space="preserve">). Retrieved from </w:t>
+      </w:r>
+      <w:hyperlink r:id="rId57" w:history="1">
+        <w:r>
+          <w:rPr>
+            <w:rStyle w:val="Hyperlink"/>
+            <w:rFonts w:eastAsia="Times New Roman"/>
+            <w:lang w:val="en-GB" w:eastAsia="en-GB"/>
+          </w:rPr>
+          <w:t>https://www.nngroup.com/articles/ten-usability-heuristics/</w:t>
+        </w:r>
+      </w:hyperlink>
+    </w:p>
+    <w:p>
+      <w:pPr>
+        <w:spacing w:line="480" w:lineRule="auto"/>
+        <w:ind w:left="600" w:hanging="600"/>
+        <w:rPr>
+          <w:rFonts w:eastAsia="Times New Roman"/>
+          <w:lang w:val="en-GB" w:eastAsia="en-GB"/>
+        </w:rPr>
+      </w:pPr>
+      <w:r>
+        <w:rPr>
+          <w:rFonts w:eastAsia="Times New Roman"/>
+          <w:lang w:val="en-GB" w:eastAsia="en-GB"/>
+        </w:rPr>
+        <w:t xml:space="preserve">Affairs, A. S. (2013, October 09). User Interface Elements. Retrieved from </w:t>
+      </w:r>
+      <w:hyperlink r:id="rId58" w:history="1">
+        <w:r>
+          <w:rPr>
+            <w:rStyle w:val="Hyperlink"/>
+            <w:rFonts w:eastAsia="Times New Roman"/>
+            <w:lang w:val="en-GB" w:eastAsia="en-GB"/>
+          </w:rPr>
+          <w:t>https://www.usability.gov/how-to-and-tools/methods/user-interface-elements.html</w:t>
+        </w:r>
+      </w:hyperlink>
+    </w:p>
+    <w:p>
+      <w:pPr>
+        <w:spacing w:line="480" w:lineRule="auto"/>
+        <w:ind w:left="600" w:hanging="600"/>
+        <w:rPr>
+          <w:rFonts w:eastAsia="Times New Roman"/>
+          <w:lang w:val="en-GB" w:eastAsia="en-GB"/>
+        </w:rPr>
+      </w:pPr>
+      <w:r>
+        <w:rPr>
+          <w:rFonts w:eastAsia="Times New Roman"/>
+          <w:lang w:val="en-GB" w:eastAsia="en-GB"/>
+        </w:rPr>
+        <w:t>Android Design Principles. (</w:t>
+      </w:r>
+      <w:proofErr w:type="spellStart"/>
+      <w:r>
+        <w:rPr>
+          <w:rFonts w:eastAsia="Times New Roman"/>
+          <w:lang w:val="en-GB" w:eastAsia="en-GB"/>
+        </w:rPr>
+        <w:t>n.d.</w:t>
+      </w:r>
+      <w:proofErr w:type="spellEnd"/>
+      <w:r>
+        <w:rPr>
+          <w:rFonts w:eastAsia="Times New Roman"/>
+          <w:lang w:val="en-GB" w:eastAsia="en-GB"/>
+        </w:rPr>
+        <w:t xml:space="preserve">). Retrieved from </w:t>
+      </w:r>
+      <w:hyperlink r:id="rId59" w:history="1">
+        <w:r>
+          <w:rPr>
+            <w:rStyle w:val="Hyperlink"/>
+            <w:rFonts w:eastAsia="Times New Roman"/>
+            <w:lang w:val="en-GB" w:eastAsia="en-GB"/>
+          </w:rPr>
+          <w:t>https://developer.android.com/design/get-started/principles.html</w:t>
+        </w:r>
+      </w:hyperlink>
+    </w:p>
+    <w:p>
+      <w:pPr>
+        <w:spacing w:line="480" w:lineRule="auto"/>
+        <w:ind w:left="600" w:hanging="600"/>
+        <w:rPr>
+          <w:rFonts w:eastAsia="Times New Roman"/>
+          <w:lang w:val="en-GB" w:eastAsia="en-GB"/>
+        </w:rPr>
+      </w:pPr>
+      <w:r>
+        <w:rPr>
+          <w:rFonts w:eastAsia="Times New Roman"/>
+          <w:lang w:val="en-GB" w:eastAsia="en-GB"/>
+        </w:rPr>
+        <w:t xml:space="preserve">Ben </w:t>
+      </w:r>
+      <w:proofErr w:type="spellStart"/>
+      <w:r>
+        <w:rPr>
+          <w:rFonts w:eastAsia="Times New Roman"/>
+          <w:lang w:val="en-GB" w:eastAsia="en-GB"/>
+        </w:rPr>
+        <w:t>Shneiderman</w:t>
+      </w:r>
+      <w:proofErr w:type="spellEnd"/>
+      <w:r>
+        <w:rPr>
+          <w:rFonts w:eastAsia="Times New Roman"/>
+          <w:lang w:val="en-GB" w:eastAsia="en-GB"/>
+        </w:rPr>
+        <w:t>. (</w:t>
+      </w:r>
+      <w:proofErr w:type="spellStart"/>
+      <w:r>
+        <w:rPr>
+          <w:rFonts w:eastAsia="Times New Roman"/>
+          <w:lang w:val="en-GB" w:eastAsia="en-GB"/>
+        </w:rPr>
+        <w:t>n.d.</w:t>
+      </w:r>
+      <w:proofErr w:type="spellEnd"/>
+      <w:r>
+        <w:rPr>
+          <w:rFonts w:eastAsia="Times New Roman"/>
+          <w:lang w:val="en-GB" w:eastAsia="en-GB"/>
+        </w:rPr>
+        <w:t xml:space="preserve">). Retrieved from </w:t>
+      </w:r>
+      <w:hyperlink r:id="rId60" w:history="1">
+        <w:r>
+          <w:rPr>
+            <w:rStyle w:val="Hyperlink"/>
+            <w:rFonts w:eastAsia="Times New Roman"/>
+            <w:lang w:val="en-GB" w:eastAsia="en-GB"/>
+          </w:rPr>
+          <w:t>https://www.cs.umd.edu/users/ben/goldenrules.html</w:t>
+        </w:r>
+      </w:hyperlink>
     </w:p>
     <w:p>
       <w:pPr>
         <w:widowControl w:val="0"/>
         <w:spacing w:line="480" w:lineRule="auto"/>
         <w:ind w:left="600" w:hanging="600"/>
-      </w:pPr>
-      <w:r>
-        <w:t xml:space="preserve">"10 Heuristics for User Interface Design: Article by Jakob Nielsen." </w:t>
-      </w:r>
-      <w:r>
-        <w:rPr>
-          <w:i/>
-        </w:rPr>
-        <w:t>10 Heuristics for User Interface Design: Article by Jakob Nielsen</w:t>
-      </w:r>
-      <w:r>
-        <w:t>. Web. 01 Mar. 2017.</w:t>
-      </w:r>
+        <w:rPr>
+          <w:rFonts w:eastAsia="Times New Roman"/>
+          <w:lang w:val="en-GB" w:eastAsia="en-GB"/>
+        </w:rPr>
+      </w:pPr>
+      <w:r>
+        <w:rPr>
+          <w:rFonts w:eastAsia="Times New Roman"/>
+          <w:lang w:val="en-GB" w:eastAsia="en-GB"/>
+        </w:rPr>
+        <w:t>Usability Metrics. (</w:t>
+      </w:r>
+      <w:proofErr w:type="spellStart"/>
+      <w:r>
+        <w:rPr>
+          <w:rFonts w:eastAsia="Times New Roman"/>
+          <w:lang w:val="en-GB" w:eastAsia="en-GB"/>
+        </w:rPr>
+        <w:t>n.d.</w:t>
+      </w:r>
+      <w:proofErr w:type="spellEnd"/>
+      <w:r>
+        <w:rPr>
+          <w:rFonts w:eastAsia="Times New Roman"/>
+          <w:lang w:val="en-GB" w:eastAsia="en-GB"/>
+        </w:rPr>
+        <w:t xml:space="preserve">). Retrieved from </w:t>
+      </w:r>
+      <w:hyperlink r:id="rId61" w:history="1">
+        <w:r>
+          <w:rPr>
+            <w:rStyle w:val="Hyperlink"/>
+            <w:rFonts w:eastAsia="Times New Roman"/>
+            <w:lang w:val="en-GB" w:eastAsia="en-GB"/>
+          </w:rPr>
+          <w:t>https://www.nngroup.com/articles/usability-metrics/</w:t>
+        </w:r>
+      </w:hyperlink>
     </w:p>
     <w:p>
       <w:pPr>
@@ -17037,104 +17847,10 @@
         <w:spacing w:line="480" w:lineRule="auto"/>
         <w:ind w:left="600" w:hanging="600"/>
         <w:rPr>
-          <w:lang w:val="de-DE"/>
-        </w:rPr>
-      </w:pPr>
-      <w:r>
-        <w:t xml:space="preserve">"Android Design Principles." </w:t>
-      </w:r>
-      <w:r>
-        <w:rPr>
-          <w:i/>
-        </w:rPr>
-        <w:t>Android Developers</w:t>
-      </w:r>
-      <w:r>
-        <w:t xml:space="preserve">. </w:t>
-      </w:r>
-      <w:r>
-        <w:rPr>
-          <w:lang w:val="de-DE"/>
-        </w:rPr>
-        <w:t>Web. 27 Feb. 2017.</w:t>
-      </w:r>
-    </w:p>
-    <w:p>
-      <w:pPr>
-        <w:widowControl w:val="0"/>
-        <w:spacing w:line="480" w:lineRule="auto"/>
-        <w:ind w:left="600" w:hanging="600"/>
-        <w:rPr>
-          <w:lang w:val="de-DE"/>
-        </w:rPr>
-      </w:pPr>
-      <w:r>
-        <w:rPr>
-          <w:lang w:val="de-DE"/>
-        </w:rPr>
-        <w:t xml:space="preserve">"Ben Shneiderman." </w:t>
-      </w:r>
-      <w:r>
-        <w:rPr>
-          <w:i/>
-          <w:lang w:val="de-DE"/>
-        </w:rPr>
-        <w:t>Ben Shneiderman</w:t>
-      </w:r>
-      <w:r>
-        <w:rPr>
-          <w:lang w:val="de-DE"/>
-        </w:rPr>
-        <w:t>. Web. 01 Mar. 2017.</w:t>
-      </w:r>
-    </w:p>
-    <w:p>
-      <w:pPr>
-        <w:widowControl w:val="0"/>
-        <w:spacing w:line="480" w:lineRule="auto"/>
-        <w:ind w:left="600" w:hanging="600"/>
-      </w:pPr>
-      <w:r>
-        <w:rPr>
-          <w:lang w:val="de-DE"/>
-        </w:rPr>
-        <w:t xml:space="preserve">"Ben Shneiderman." </w:t>
-      </w:r>
-      <w:r>
-        <w:rPr>
-          <w:i/>
-          <w:lang w:val="de-DE"/>
-        </w:rPr>
-        <w:t>Ben Shneiderman</w:t>
-      </w:r>
-      <w:r>
-        <w:rPr>
-          <w:lang w:val="de-DE"/>
-        </w:rPr>
-        <w:t xml:space="preserve">. </w:t>
-      </w:r>
-      <w:r>
-        <w:t>Web. 03 Mar. 2017.</w:t>
-      </w:r>
-    </w:p>
-    <w:p>
-      <w:pPr>
-        <w:widowControl w:val="0"/>
-        <w:spacing w:line="480" w:lineRule="auto"/>
-        <w:ind w:left="600" w:hanging="600"/>
-      </w:pPr>
-      <w:r>
-        <w:t xml:space="preserve">"Usability Metrics." </w:t>
-      </w:r>
-      <w:r>
-        <w:rPr>
-          <w:i/>
-        </w:rPr>
-        <w:t>Usability Metrics</w:t>
-      </w:r>
-      <w:r>
-        <w:t>. Web. 03 Mar. 2017.</w:t>
-      </w:r>
+          <w:rFonts w:eastAsia="Times New Roman"/>
+          <w:lang w:val="en-GB" w:eastAsia="en-GB"/>
+        </w:rPr>
+      </w:pPr>
     </w:p>
     <w:p>
       <w:pPr>
@@ -17212,8 +17928,8 @@
           <w:b/>
         </w:rPr>
         <w:pict w14:anchorId="5F6F266C">
-          <v:shape id="_x0000_i1042" type="#_x0000_t75" style="width:165.3pt;height:62.8pt">
-            <v:imagedata r:id="rId57" o:title="Details changed"/>
+          <v:shape id="_x0000_i1042" type="#_x0000_t75" style="width:165.75pt;height:62.8pt">
+            <v:imagedata r:id="rId62" o:title="Details changed"/>
           </v:shape>
         </w:pict>
       </w:r>
@@ -17222,8 +17938,8 @@
           <w:b/>
         </w:rPr>
         <w:pict w14:anchorId="1D0AF125">
-          <v:shape id="_x0000_i1043" type="#_x0000_t75" style="width:292.6pt;height:198.15pt">
-            <v:imagedata r:id="rId58" o:title="Flashcards near you"/>
+          <v:shape id="_x0000_i1043" type="#_x0000_t75" style="width:292.2pt;height:197.6pt">
+            <v:imagedata r:id="rId63" o:title="Flashcards near you"/>
           </v:shape>
         </w:pict>
       </w:r>
@@ -17232,8 +17948,8 @@
           <w:b/>
         </w:rPr>
         <w:pict w14:anchorId="55A950D0">
-          <v:shape id="_x0000_i1044" type="#_x0000_t75" style="width:297.2pt;height:201pt">
-            <v:imagedata r:id="rId59" o:title="Language Settings"/>
+          <v:shape id="_x0000_i1044" type="#_x0000_t75" style="width:297.2pt;height:200.95pt">
+            <v:imagedata r:id="rId64" o:title="Language Settings"/>
           </v:shape>
         </w:pict>
       </w:r>
@@ -17241,9 +17957,10 @@
         <w:rPr>
           <w:b/>
         </w:rPr>
+        <w:lastRenderedPageBreak/>
         <w:pict w14:anchorId="6D10D424">
-          <v:shape id="_x0000_i1045" type="#_x0000_t75" style="width:299.5pt;height:203.35pt">
-            <v:imagedata r:id="rId60" o:title="Map"/>
+          <v:shape id="_x0000_i1045" type="#_x0000_t75" style="width:299.7pt;height:203.45pt">
+            <v:imagedata r:id="rId65" o:title="Map"/>
           </v:shape>
         </w:pict>
       </w:r>
@@ -17252,8 +17969,8 @@
           <w:b/>
         </w:rPr>
         <w:pict w14:anchorId="2F246F39">
-          <v:shape id="_x0000_i1046" type="#_x0000_t75" style="width:310.45pt;height:315.65pt">
-            <v:imagedata r:id="rId61" o:title="Progress and Statistics"/>
+          <v:shape id="_x0000_i1046" type="#_x0000_t75" style="width:310.6pt;height:315.65pt">
+            <v:imagedata r:id="rId66" o:title="Progress and Statistics"/>
           </v:shape>
         </w:pict>
       </w:r>
@@ -17262,8 +17979,8 @@
           <w:b/>
         </w:rPr>
         <w:pict w14:anchorId="0C3D818A">
-          <v:shape id="_x0000_i1047" type="#_x0000_t75" style="width:308.15pt;height:208.5pt">
-            <v:imagedata r:id="rId62" o:title="Study flashcards"/>
+          <v:shape id="_x0000_i1047" type="#_x0000_t75" style="width:308.1pt;height:208.45pt">
+            <v:imagedata r:id="rId67" o:title="Study flashcards"/>
           </v:shape>
         </w:pict>
       </w:r>
@@ -17271,9 +17988,10 @@
         <w:rPr>
           <w:b/>
         </w:rPr>
+        <w:lastRenderedPageBreak/>
         <w:pict w14:anchorId="27A66D05">
-          <v:shape id="_x0000_i1048" type="#_x0000_t75" style="width:312.2pt;height:119.25pt">
-            <v:imagedata r:id="rId63" o:title="Sync"/>
+          <v:shape id="_x0000_i1048" type="#_x0000_t75" style="width:312.3pt;height:118.9pt">
+            <v:imagedata r:id="rId68" o:title="Sync"/>
           </v:shape>
         </w:pict>
       </w:r>
@@ -17282,8 +18000,8 @@
           <w:b/>
         </w:rPr>
         <w:pict w14:anchorId="41D8236B">
-          <v:shape id="_x0000_i1049" type="#_x0000_t75" style="width:304.15pt;height:206.2pt">
-            <v:imagedata r:id="rId64" o:title="Tutorial _Find_"/>
+          <v:shape id="_x0000_i1049" type="#_x0000_t75" style="width:303.9pt;height:205.95pt">
+            <v:imagedata r:id="rId69" o:title="Tutorial _Find_"/>
           </v:shape>
         </w:pict>
       </w:r>
@@ -17292,8 +18010,8 @@
           <w:b/>
         </w:rPr>
         <w:pict w14:anchorId="51709303">
-          <v:shape id="_x0000_i1050" type="#_x0000_t75" style="width:298.95pt;height:262.65pt">
-            <v:imagedata r:id="rId65" o:title="Tutorial _Information_" cropbottom="1997f" cropright="2678f"/>
+          <v:shape id="_x0000_i1050" type="#_x0000_t75" style="width:298.9pt;height:262.9pt">
+            <v:imagedata r:id="rId70" o:title="Tutorial _Information_" cropbottom="1997f" cropright="2678f"/>
           </v:shape>
         </w:pict>
       </w:r>
@@ -17301,9 +18019,10 @@
         <w:rPr>
           <w:b/>
         </w:rPr>
+        <w:lastRenderedPageBreak/>
         <w:pict w14:anchorId="142330E0">
-          <v:shape id="_x0000_i1051" type="#_x0000_t75" style="width:312.75pt;height:212.55pt">
-            <v:imagedata r:id="rId66" o:title="Tutorial _Map_"/>
+          <v:shape id="_x0000_i1051" type="#_x0000_t75" style="width:312.3pt;height:212.65pt">
+            <v:imagedata r:id="rId71" o:title="Tutorial _Map_"/>
           </v:shape>
         </w:pict>
       </w:r>
@@ -17312,8 +18031,8 @@
           <w:b/>
         </w:rPr>
         <w:pict w14:anchorId="6916C963">
-          <v:shape id="_x0000_i1052" type="#_x0000_t75" style="width:308.15pt;height:208.5pt">
-            <v:imagedata r:id="rId67" o:title="Tutorial _Study_"/>
+          <v:shape id="_x0000_i1052" type="#_x0000_t75" style="width:308.1pt;height:208.45pt">
+            <v:imagedata r:id="rId72" o:title="Tutorial _Study_"/>
           </v:shape>
         </w:pict>
       </w:r>
@@ -17322,8 +18041,8 @@
           <w:b/>
         </w:rPr>
         <w:pict w14:anchorId="437EFD17">
-          <v:shape id="_x0000_i1053" type="#_x0000_t75" style="width:309.9pt;height:209.65pt">
-            <v:imagedata r:id="rId68" o:title="Tutorial Main"/>
+          <v:shape id="_x0000_i1053" type="#_x0000_t75" style="width:309.75pt;height:210.15pt">
+            <v:imagedata r:id="rId73" o:title="Tutorial Main"/>
           </v:shape>
         </w:pict>
       </w:r>
@@ -17346,7 +18065,6 @@
       <w:pPr>
         <w:widowControl w:val="0"/>
         <w:spacing w:line="480" w:lineRule="auto"/>
-        <w:ind w:left="600" w:hanging="600"/>
         <w:rPr>
           <w:b/>
         </w:rPr>
@@ -17365,71 +18083,76 @@
         <w:ind w:left="600" w:hanging="600"/>
       </w:pPr>
       <w:r>
+        <w:lastRenderedPageBreak/>
         <w:pict w14:anchorId="16E564F7">
-          <v:shape id="_x0000_i1054" type="#_x0000_t75" style="width:198.15pt;height:335.25pt">
-            <v:imagedata r:id="rId69" o:title="Manabu"/>
-          </v:shape>
-        </w:pict>
-      </w:r>
-      <w:r>
-        <w:pict w14:anchorId="50A20661">
-          <v:shape id="_x0000_i1055" type="#_x0000_t75" style="width:538pt;height:239.6pt">
-            <v:imagedata r:id="rId70" o:title="Manabu"/>
-          </v:shape>
-        </w:pict>
-      </w:r>
-      <w:r>
-        <w:pict w14:anchorId="5A01FC29">
-          <v:shape id="_x0000_i1056" type="#_x0000_t75" style="width:538pt;height:239.6pt">
-            <v:imagedata r:id="rId71" o:title="Manabu"/>
-          </v:shape>
-        </w:pict>
-      </w:r>
-      <w:r>
-        <w:pict w14:anchorId="489370EC">
-          <v:shape id="_x0000_i1057" type="#_x0000_t75" style="width:538pt;height:239.6pt">
-            <v:imagedata r:id="rId72" o:title="Manabu"/>
-          </v:shape>
-        </w:pict>
-      </w:r>
-      <w:r>
-        <w:pict w14:anchorId="345E4FC2">
-          <v:shape id="_x0000_i1058" type="#_x0000_t75" style="width:538pt;height:282.8pt">
-            <v:imagedata r:id="rId73" o:title="Manabu"/>
-          </v:shape>
-        </w:pict>
-      </w:r>
-      <w:r>
-        <w:pict w14:anchorId="5CAA7A14">
-          <v:shape id="_x0000_i1059" type="#_x0000_t75" style="width:538pt;height:441.2pt">
+          <v:shape id="_x0000_i1054" type="#_x0000_t75" style="width:198.4pt;height:334.9pt">
             <v:imagedata r:id="rId74" o:title="Manabu"/>
           </v:shape>
         </w:pict>
       </w:r>
       <w:r>
-        <w:pict w14:anchorId="29189D6F">
-          <v:shape id="_x0000_i1060" type="#_x0000_t75" style="width:538pt;height:441.2pt">
+        <w:pict w14:anchorId="50A20661">
+          <v:shape id="_x0000_i1055" type="#_x0000_t75" style="width:538.35pt;height:239.45pt">
             <v:imagedata r:id="rId75" o:title="Manabu"/>
           </v:shape>
         </w:pict>
       </w:r>
       <w:r>
-        <w:pict w14:anchorId="3FE8ED7A">
-          <v:shape id="_x0000_i1061" type="#_x0000_t75" style="width:471.15pt;height:198.15pt">
+        <w:lastRenderedPageBreak/>
+        <w:pict w14:anchorId="5A01FC29">
+          <v:shape id="_x0000_i1056" type="#_x0000_t75" style="width:538.35pt;height:239.45pt">
             <v:imagedata r:id="rId76" o:title="Manabu"/>
           </v:shape>
         </w:pict>
       </w:r>
       <w:r>
-        <w:pict w14:anchorId="0AAB7831">
-          <v:shape id="_x0000_i1062" type="#_x0000_t75" style="width:538pt;height:469.45pt">
-            <v:imagedata r:id="rId77" o:title="Manabu" cropbottom="1534f"/>
+        <w:pict w14:anchorId="489370EC">
+          <v:shape id="_x0000_i1057" type="#_x0000_t75" style="width:538.35pt;height:239.45pt">
+            <v:imagedata r:id="rId77" o:title="Manabu"/>
           </v:shape>
         </w:pict>
       </w:r>
+      <w:r>
+        <w:lastRenderedPageBreak/>
+        <w:pict w14:anchorId="345E4FC2">
+          <v:shape id="_x0000_i1058" type="#_x0000_t75" style="width:538.35pt;height:283pt">
+            <v:imagedata r:id="rId78" o:title="Manabu"/>
+          </v:shape>
+        </w:pict>
+      </w:r>
+      <w:r>
+        <w:pict w14:anchorId="5CAA7A14">
+          <v:shape id="_x0000_i1059" type="#_x0000_t75" style="width:538.35pt;height:441.2pt">
+            <v:imagedata r:id="rId79" o:title="Manabu"/>
+          </v:shape>
+        </w:pict>
+      </w:r>
+      <w:r>
+        <w:lastRenderedPageBreak/>
+        <w:pict w14:anchorId="29189D6F">
+          <v:shape id="_x0000_i1060" type="#_x0000_t75" style="width:538.35pt;height:441.2pt">
+            <v:imagedata r:id="rId80" o:title="Manabu"/>
+          </v:shape>
+        </w:pict>
+      </w:r>
+      <w:r>
+        <w:pict w14:anchorId="3FE8ED7A">
+          <v:shape id="_x0000_i1061" type="#_x0000_t75" style="width:471.35pt;height:198.4pt">
+            <v:imagedata r:id="rId81" o:title="Manabu"/>
+          </v:shape>
+        </w:pict>
+      </w:r>
+      <w:r>
+        <w:lastRenderedPageBreak/>
+        <w:pict w14:anchorId="0AAB7831">
+          <v:shape id="_x0000_i1062" type="#_x0000_t75" style="width:538.35pt;height:469.65pt">
+            <v:imagedata r:id="rId82" o:title="Manabu" cropbottom="1534f"/>
+          </v:shape>
+        </w:pict>
+      </w:r>
     </w:p>
     <w:sectPr>
-      <w:headerReference w:type="default" r:id="rId78"/>
+      <w:headerReference w:type="default" r:id="rId83"/>
       <w:pgSz w:w="11906" w:h="16838"/>
       <w:pgMar w:top="720" w:right="720" w:bottom="720" w:left="720" w:header="0" w:footer="720" w:gutter="0"/>
       <w:pgNumType w:start="1"/>
@@ -17462,11 +18185,19 @@
         <w:widowControl w:val="0"/>
         <w:spacing w:line="240" w:lineRule="auto"/>
       </w:pPr>
+      <w:proofErr w:type="gramStart"/>
       <w:r>
         <w:rPr>
           <w:rFonts w:eastAsia="Arial"/>
         </w:rPr>
-        <w:t>check referencing format because this format is currently incorrect</w:t>
+        <w:t>check</w:t>
+      </w:r>
+      <w:proofErr w:type="gramEnd"/>
+      <w:r>
+        <w:rPr>
+          <w:rFonts w:eastAsia="Arial"/>
+        </w:rPr>
+        <w:t xml:space="preserve"> referencing format because this format is currently incorrect</w:t>
       </w:r>
     </w:p>
   </w:comment>
@@ -17476,11 +18207,19 @@
         <w:widowControl w:val="0"/>
         <w:spacing w:line="240" w:lineRule="auto"/>
       </w:pPr>
+      <w:proofErr w:type="gramStart"/>
       <w:r>
         <w:rPr>
           <w:rFonts w:eastAsia="Arial"/>
         </w:rPr>
-        <w:t>use this in interface spec</w:t>
+        <w:t>use</w:t>
+      </w:r>
+      <w:proofErr w:type="gramEnd"/>
+      <w:r>
+        <w:rPr>
+          <w:rFonts w:eastAsia="Arial"/>
+        </w:rPr>
+        <w:t xml:space="preserve"> this in interface spec</w:t>
       </w:r>
     </w:p>
   </w:comment>
@@ -17490,11 +18229,19 @@
         <w:widowControl w:val="0"/>
         <w:spacing w:line="240" w:lineRule="auto"/>
       </w:pPr>
+      <w:proofErr w:type="gramStart"/>
       <w:r>
         <w:rPr>
           <w:rFonts w:eastAsia="Arial"/>
         </w:rPr>
-        <w:t>check referencing format because this format is currently incorrect</w:t>
+        <w:t>check</w:t>
+      </w:r>
+      <w:proofErr w:type="gramEnd"/>
+      <w:r>
+        <w:rPr>
+          <w:rFonts w:eastAsia="Arial"/>
+        </w:rPr>
+        <w:t xml:space="preserve"> referencing format because this format is currently incorrect</w:t>
       </w:r>
     </w:p>
   </w:comment>
@@ -17504,11 +18251,19 @@
         <w:widowControl w:val="0"/>
         <w:spacing w:line="240" w:lineRule="auto"/>
       </w:pPr>
+      <w:proofErr w:type="gramStart"/>
       <w:r>
         <w:rPr>
           <w:rFonts w:eastAsia="Arial"/>
         </w:rPr>
-        <w:t>use this in interface spec</w:t>
+        <w:t>use</w:t>
+      </w:r>
+      <w:proofErr w:type="gramEnd"/>
+      <w:r>
+        <w:rPr>
+          <w:rFonts w:eastAsia="Arial"/>
+        </w:rPr>
+        <w:t xml:space="preserve"> this in interface spec</w:t>
       </w:r>
     </w:p>
   </w:comment>
@@ -17518,11 +18273,19 @@
         <w:widowControl w:val="0"/>
         <w:spacing w:line="240" w:lineRule="auto"/>
       </w:pPr>
+      <w:proofErr w:type="gramStart"/>
       <w:r>
         <w:rPr>
           <w:rFonts w:eastAsia="Arial"/>
         </w:rPr>
-        <w:t>check reference</w:t>
+        <w:t>check</w:t>
+      </w:r>
+      <w:proofErr w:type="gramEnd"/>
+      <w:r>
+        <w:rPr>
+          <w:rFonts w:eastAsia="Arial"/>
+        </w:rPr>
+        <w:t xml:space="preserve"> reference</w:t>
       </w:r>
     </w:p>
   </w:comment>
@@ -17532,11 +18295,19 @@
         <w:widowControl w:val="0"/>
         <w:spacing w:line="240" w:lineRule="auto"/>
       </w:pPr>
+      <w:proofErr w:type="gramStart"/>
       <w:r>
         <w:rPr>
           <w:rFonts w:eastAsia="Arial"/>
         </w:rPr>
-        <w:t>check referencing format because this format is currently incorrect</w:t>
+        <w:t>check</w:t>
+      </w:r>
+      <w:proofErr w:type="gramEnd"/>
+      <w:r>
+        <w:rPr>
+          <w:rFonts w:eastAsia="Arial"/>
+        </w:rPr>
+        <w:t xml:space="preserve"> referencing format because this format is currently incorrect</w:t>
       </w:r>
     </w:p>
   </w:comment>
@@ -17546,11 +18317,19 @@
         <w:widowControl w:val="0"/>
         <w:spacing w:line="240" w:lineRule="auto"/>
       </w:pPr>
+      <w:proofErr w:type="gramStart"/>
       <w:r>
         <w:rPr>
           <w:rFonts w:eastAsia="Arial"/>
         </w:rPr>
-        <w:t>use this in interface spec</w:t>
+        <w:t>use</w:t>
+      </w:r>
+      <w:proofErr w:type="gramEnd"/>
+      <w:r>
+        <w:rPr>
+          <w:rFonts w:eastAsia="Arial"/>
+        </w:rPr>
+        <w:t xml:space="preserve"> this in interface spec</w:t>
       </w:r>
     </w:p>
   </w:comment>
@@ -17560,11 +18339,19 @@
         <w:widowControl w:val="0"/>
         <w:spacing w:line="240" w:lineRule="auto"/>
       </w:pPr>
+      <w:proofErr w:type="gramStart"/>
       <w:r>
         <w:rPr>
           <w:rFonts w:eastAsia="Arial"/>
         </w:rPr>
-        <w:t>check reference</w:t>
+        <w:t>check</w:t>
+      </w:r>
+      <w:proofErr w:type="gramEnd"/>
+      <w:r>
+        <w:rPr>
+          <w:rFonts w:eastAsia="Arial"/>
+        </w:rPr>
+        <w:t xml:space="preserve"> reference</w:t>
       </w:r>
     </w:p>
   </w:comment>
@@ -17574,11 +18361,19 @@
         <w:widowControl w:val="0"/>
         <w:spacing w:line="240" w:lineRule="auto"/>
       </w:pPr>
+      <w:proofErr w:type="gramStart"/>
       <w:r>
         <w:rPr>
           <w:rFonts w:eastAsia="Arial"/>
         </w:rPr>
-        <w:t>check reference</w:t>
+        <w:t>check</w:t>
+      </w:r>
+      <w:proofErr w:type="gramEnd"/>
+      <w:r>
+        <w:rPr>
+          <w:rFonts w:eastAsia="Arial"/>
+        </w:rPr>
+        <w:t xml:space="preserve"> reference</w:t>
       </w:r>
     </w:p>
   </w:comment>
@@ -17588,11 +18383,19 @@
         <w:widowControl w:val="0"/>
         <w:spacing w:line="240" w:lineRule="auto"/>
       </w:pPr>
+      <w:proofErr w:type="gramStart"/>
       <w:r>
         <w:rPr>
           <w:rFonts w:eastAsia="Arial"/>
         </w:rPr>
-        <w:t>include more references</w:t>
+        <w:t>include</w:t>
+      </w:r>
+      <w:proofErr w:type="gramEnd"/>
+      <w:r>
+        <w:rPr>
+          <w:rFonts w:eastAsia="Arial"/>
+        </w:rPr>
+        <w:t xml:space="preserve"> more references</w:t>
       </w:r>
     </w:p>
   </w:comment>
@@ -17639,6 +18442,7 @@
         </w:rPr>
         <w:annotationRef/>
       </w:r>
+      <w:proofErr w:type="gramStart"/>
       <w:r>
         <w:rPr>
           <w:rFonts w:hint="eastAsia"/>
@@ -17648,6 +18452,7 @@
       <w:r>
         <w:t>ef</w:t>
       </w:r>
+      <w:proofErr w:type="gramEnd"/>
     </w:p>
   </w:comment>
   <w:comment w:id="13" w:author="マット" w:date="2017-03-15T18:43:00Z" w:initials="マ">
@@ -17661,6 +18466,7 @@
         </w:rPr>
         <w:annotationRef/>
       </w:r>
+      <w:proofErr w:type="gramStart"/>
       <w:r>
         <w:rPr>
           <w:rFonts w:hint="eastAsia"/>
@@ -17670,6 +18476,7 @@
       <w:r>
         <w:t>ef</w:t>
       </w:r>
+      <w:proofErr w:type="gramEnd"/>
     </w:p>
   </w:comment>
   <w:comment w:id="14" w:author="マット" w:date="2017-03-12T21:27:00Z" w:initials="マ">
@@ -17710,6 +18517,7 @@
         </w:rPr>
         <w:annotationRef/>
       </w:r>
+      <w:proofErr w:type="gramStart"/>
       <w:r>
         <w:rPr>
           <w:rFonts w:hint="eastAsia"/>
@@ -17719,6 +18527,7 @@
       <w:r>
         <w:t>ef</w:t>
       </w:r>
+      <w:proofErr w:type="gramEnd"/>
     </w:p>
   </w:comment>
   <w:comment w:id="15" w:author="マット" w:date="2017-03-20T23:28:00Z" w:initials="マ">
@@ -17745,6 +18554,7 @@
         </w:rPr>
         <w:annotationRef/>
       </w:r>
+      <w:proofErr w:type="gramStart"/>
       <w:r>
         <w:rPr>
           <w:rFonts w:hint="eastAsia"/>
@@ -17754,9 +18564,10 @@
       <w:r>
         <w:t>ef</w:t>
       </w:r>
+      <w:proofErr w:type="gramEnd"/>
     </w:p>
   </w:comment>
-  <w:comment w:id="19" w:author="マット" w:date="2017-03-20T23:28:00Z" w:initials="マ">
+  <w:comment w:id="18" w:author="マット" w:date="2017-03-20T23:28:00Z" w:initials="マ">
     <w:p>
       <w:pPr>
         <w:pStyle w:val="CommentText"/>
@@ -17769,7 +18580,7 @@
       </w:r>
     </w:p>
   </w:comment>
-  <w:comment w:id="20" w:author="マット" w:date="2017-03-22T17:11:00Z" w:initials="マ">
+  <w:comment w:id="19" w:author="マット" w:date="2017-03-22T17:11:00Z" w:initials="マ">
     <w:p>
       <w:pPr>
         <w:pStyle w:val="CommentText"/>
@@ -17780,6 +18591,7 @@
         </w:rPr>
         <w:annotationRef/>
       </w:r>
+      <w:proofErr w:type="gramStart"/>
       <w:r>
         <w:rPr>
           <w:rFonts w:hint="eastAsia"/>
@@ -17787,16 +18599,12 @@
         <w:t>r</w:t>
       </w:r>
       <w:r>
-        <w:t xml:space="preserve">ef </w:t>
-      </w:r>
-      <w:hyperlink r:id="rId1" w:history="1">
-        <w:r>
-          <w:rPr>
-            <w:rStyle w:val="Hyperlink"/>
-          </w:rPr>
-          <w:t>https://www.nngroup.com/articles/usability-metrics/</w:t>
-        </w:r>
-      </w:hyperlink>
+        <w:t>ef</w:t>
+      </w:r>
+      <w:proofErr w:type="gramEnd"/>
+      <w:r>
+        <w:t xml:space="preserve"> </w:t>
+      </w:r>
     </w:p>
     <w:p>
       <w:pPr>
@@ -17842,25 +18650,25 @@
 <file path=word/commentsExtended.xml><?xml version="1.0" encoding="utf-8"?>
 <w15:commentsEx xmlns:wpc="http://schemas.microsoft.com/office/word/2010/wordprocessingCanvas" xmlns:mc="http://schemas.openxmlformats.org/markup-compatibility/2006" xmlns:o="urn:schemas-microsoft-com:office:office" xmlns:r="http://schemas.openxmlformats.org/officeDocument/2006/relationships" xmlns:m="http://schemas.openxmlformats.org/officeDocument/2006/math" xmlns:v="urn:schemas-microsoft-com:vml" xmlns:wp14="http://schemas.microsoft.com/office/word/2010/wordprocessingDrawing" xmlns:wp="http://schemas.openxmlformats.org/drawingml/2006/wordprocessingDrawing" xmlns:w10="urn:schemas-microsoft-com:office:word" xmlns:w="http://schemas.openxmlformats.org/wordprocessingml/2006/main" xmlns:w14="http://schemas.microsoft.com/office/word/2010/wordml" xmlns:w15="http://schemas.microsoft.com/office/word/2012/wordml" xmlns:wpg="http://schemas.microsoft.com/office/word/2010/wordprocessingGroup" xmlns:wpi="http://schemas.microsoft.com/office/word/2010/wordprocessingInk" xmlns:wne="http://schemas.microsoft.com/office/word/2006/wordml" xmlns:wps="http://schemas.microsoft.com/office/word/2010/wordprocessingShape" mc:Ignorable="w14 w15 wp14">
   <w15:commentEx w15:paraId="18EBF70B" w15:done="1"/>
-  <w15:commentEx w15:paraId="2F7110A7" w15:done="0"/>
-  <w15:commentEx w15:paraId="1F989E3A" w15:done="0"/>
-  <w15:commentEx w15:paraId="3CFADC74" w15:done="0"/>
-  <w15:commentEx w15:paraId="7EE82F9E" w15:done="0"/>
-  <w15:commentEx w15:paraId="0AF370CD" w15:done="0"/>
-  <w15:commentEx w15:paraId="383B102F" w15:done="0"/>
-  <w15:commentEx w15:paraId="4CE8BF41" w15:done="0"/>
-  <w15:commentEx w15:paraId="17FDF4D6" w15:done="0"/>
-  <w15:commentEx w15:paraId="04A66F84" w15:done="0"/>
-  <w15:commentEx w15:paraId="0010D028" w15:done="0"/>
-  <w15:commentEx w15:paraId="7FE4B530" w15:done="0"/>
-  <w15:commentEx w15:paraId="77216241" w15:done="0"/>
-  <w15:commentEx w15:paraId="018110E7" w15:done="0"/>
+  <w15:commentEx w15:paraId="2F7110A7" w15:done="1"/>
+  <w15:commentEx w15:paraId="1F989E3A" w15:done="1"/>
+  <w15:commentEx w15:paraId="3CFADC74" w15:done="1"/>
+  <w15:commentEx w15:paraId="7EE82F9E" w15:done="1"/>
+  <w15:commentEx w15:paraId="0AF370CD" w15:done="1"/>
+  <w15:commentEx w15:paraId="383B102F" w15:done="1"/>
+  <w15:commentEx w15:paraId="4CE8BF41" w15:done="1"/>
+  <w15:commentEx w15:paraId="17FDF4D6" w15:done="1"/>
+  <w15:commentEx w15:paraId="04A66F84" w15:done="1"/>
+  <w15:commentEx w15:paraId="0010D028" w15:done="1"/>
+  <w15:commentEx w15:paraId="7FE4B530" w15:done="1"/>
+  <w15:commentEx w15:paraId="77216241" w15:done="1"/>
+  <w15:commentEx w15:paraId="018110E7" w15:done="1"/>
   <w15:commentEx w15:paraId="68E12A09" w15:done="1"/>
-  <w15:commentEx w15:paraId="48F330A9" w15:done="0"/>
+  <w15:commentEx w15:paraId="48F330A9" w15:done="1"/>
   <w15:commentEx w15:paraId="3474F8D8" w15:paraIdParent="48F330A9" w15:done="1"/>
-  <w15:commentEx w15:paraId="0BF3346C" w15:done="0"/>
+  <w15:commentEx w15:paraId="0BF3346C" w15:done="1"/>
   <w15:commentEx w15:paraId="694BC1EE" w15:paraIdParent="0BF3346C" w15:done="1"/>
-  <w15:commentEx w15:paraId="54FC11BA" w15:done="0"/>
+  <w15:commentEx w15:paraId="54FC11BA" w15:done="1"/>
   <w15:commentEx w15:paraId="73E5FFA6" w15:done="1"/>
 </w15:commentsEx>
 </file>
@@ -19285,7 +20093,7 @@
 </file>
 
 <file path=customXml/itemProps1.xml><?xml version="1.0" encoding="utf-8"?>
-<ds:datastoreItem xmlns:ds="http://schemas.openxmlformats.org/officeDocument/2006/customXml" ds:itemID="{024BD1C9-F1BA-4896-A024-12F08F47A501}">
+<ds:datastoreItem xmlns:ds="http://schemas.openxmlformats.org/officeDocument/2006/customXml" ds:itemID="{AA8865B7-E47A-4C07-BCD7-668A7F43B068}">
   <ds:schemaRefs>
     <ds:schemaRef ds:uri="http://schemas.openxmlformats.org/officeDocument/2006/bibliography"/>
   </ds:schemaRefs>

</xml_diff>